<commit_message>
630960 Version description for IOC Entry
</commit_message>
<xml_diff>
--- a/CM/Build 6/TAS eBill VDD IB_2_608.docx
+++ b/CM/Build 6/TAS eBill VDD IB_2_608.docx
@@ -39,19 +39,11 @@
         </w:rPr>
         <w:t xml:space="preserve">Transaction Application Suite (TAS) </w:t>
       </w:r>
-      <w:proofErr w:type="spellStart"/>
       <w:r>
         <w:rPr>
           <w:szCs w:val="28"/>
         </w:rPr>
-        <w:t>eBilling</w:t>
-      </w:r>
-      <w:proofErr w:type="spellEnd"/>
-      <w:r>
-        <w:rPr>
-          <w:szCs w:val="28"/>
-        </w:rPr>
-        <w:t xml:space="preserve"> Build</w:t>
+        <w:t>eBilling Build</w:t>
       </w:r>
       <w:r>
         <w:rPr>
@@ -718,15 +710,7 @@
         <w:t xml:space="preserve">product build process </w:t>
       </w:r>
       <w:r>
-        <w:t>(</w:t>
-      </w:r>
-      <w:proofErr w:type="spellStart"/>
-      <w:r>
-        <w:t>ProPath</w:t>
-      </w:r>
-      <w:proofErr w:type="spellEnd"/>
-      <w:r>
-        <w:t>, Product Build: BLD-1 Develop Product Component)</w:t>
+        <w:t>(ProPath, Product Build: BLD-1 Develop Product Component)</w:t>
       </w:r>
       <w:r>
         <w:t>.</w:t>
@@ -783,15 +767,7 @@
         <w:t xml:space="preserve">, refer to the Software Configuration Management Procedures Template </w:t>
       </w:r>
       <w:r>
-        <w:t>(</w:t>
-      </w:r>
-      <w:proofErr w:type="spellStart"/>
-      <w:r>
-        <w:t>ProPath</w:t>
-      </w:r>
-      <w:proofErr w:type="spellEnd"/>
-      <w:r>
-        <w:t xml:space="preserve">, Project Planning: PRP 3.7). </w:t>
+        <w:t xml:space="preserve">(ProPath, Project Planning: PRP 3.7). </w:t>
       </w:r>
       <w:r>
         <w:t xml:space="preserve">The Project Manager is responsible for ensuring the Configuration Manager </w:t>
@@ -2765,13 +2741,8 @@
               <w:t>Rally:</w:t>
             </w:r>
             <w:r>
-              <w:t xml:space="preserve"> </w:t>
-            </w:r>
-            <w:proofErr w:type="spellStart"/>
-            <w:r>
-              <w:t>eBilling</w:t>
-            </w:r>
-            <w:proofErr w:type="spellEnd"/>
+              <w:t xml:space="preserve"> eBilling</w:t>
+            </w:r>
           </w:p>
           <w:p>
             <w:pPr>
@@ -2824,13 +2795,8 @@
               <w:t>Rally:</w:t>
             </w:r>
             <w:r>
-              <w:t xml:space="preserve"> </w:t>
-            </w:r>
-            <w:proofErr w:type="spellStart"/>
-            <w:r>
-              <w:t>eBilling</w:t>
-            </w:r>
-            <w:proofErr w:type="spellEnd"/>
+              <w:t xml:space="preserve"> eBilling</w:t>
+            </w:r>
           </w:p>
           <w:p>
             <w:pPr>
@@ -2840,11 +2806,9 @@
               <w:lastRenderedPageBreak/>
               <w:t xml:space="preserve">Rational: </w:t>
             </w:r>
-            <w:proofErr w:type="spellStart"/>
             <w:r>
               <w:t>eBilling</w:t>
             </w:r>
-            <w:proofErr w:type="spellEnd"/>
             <w:r>
               <w:t xml:space="preserve"> </w:t>
             </w:r>
@@ -2880,11 +2844,9 @@
             <w:pPr>
               <w:pStyle w:val="TableText"/>
             </w:pPr>
-            <w:proofErr w:type="spellStart"/>
             <w:r>
               <w:t>eBilling_document_stream</w:t>
             </w:r>
-            <w:proofErr w:type="spellEnd"/>
           </w:p>
         </w:tc>
       </w:tr>
@@ -2922,8 +2884,6 @@
             <w:r>
               <w:t>29</w:t>
             </w:r>
-            <w:bookmarkStart w:id="11" w:name="_GoBack"/>
-            <w:bookmarkEnd w:id="11"/>
             <w:r>
               <w:t>2018</w:t>
             </w:r>
@@ -2974,15 +2934,7 @@
               <w:t xml:space="preserve">: </w:t>
             </w:r>
             <w:r>
-              <w:t xml:space="preserve">MCCF_EDI_TAS </w:t>
-            </w:r>
-            <w:proofErr w:type="spellStart"/>
-            <w:r>
-              <w:t>eBilling_documents</w:t>
-            </w:r>
-            <w:proofErr w:type="spellEnd"/>
-            <w:r>
-              <w:t xml:space="preserve">  </w:t>
+              <w:t xml:space="preserve">MCCF_EDI_TAS eBilling_documents  </w:t>
             </w:r>
           </w:p>
           <w:p>
@@ -3057,19 +3009,7 @@
                 <w:rPr>
                   <w:rStyle w:val="Hyperlink"/>
                 </w:rPr>
-                <w:t>https://clm.rational.oit.va.gov/ccm/web/projects/MCCF_EDI_TAS%20(CM)#action=com.ibm.team.scm.browseElement&amp;workspaceItemId=_Cw2tQOlQEeaKzLtos-NtKQ&amp;componentItemId=_C2gpUelQEeaKzLto</w:t>
-              </w:r>
-              <w:r>
-                <w:rPr>
-                  <w:rStyle w:val="Hyperlink"/>
-                </w:rPr>
-                <w:t>s</w:t>
-              </w:r>
-              <w:r>
-                <w:rPr>
-                  <w:rStyle w:val="Hyperlink"/>
-                </w:rPr>
-                <w:t>-NtKQ&amp;path=/</w:t>
+                <w:t>https://clm.rational.oit.va.gov/ccm/web/projects/MCCF_EDI_TAS%20(CM)#action=com.ibm.team.scm.browseElement&amp;workspaceItemId=_Cw2tQOlQEeaKzLtos-NtKQ&amp;componentItemId=_C2gpUelQEeaKzLtos-NtKQ&amp;path=/</w:t>
               </w:r>
             </w:hyperlink>
           </w:p>
@@ -3381,25 +3321,7 @@
                         <w:rFonts w:ascii="Calibri" w:hAnsi="Calibri"/>
                         <w:szCs w:val="22"/>
                       </w:rPr>
-                      <w:t xml:space="preserve">TAS </w:t>
-                    </w:r>
-                    <w:proofErr w:type="spellStart"/>
-                    <w:r>
-                      <w:rPr>
-                        <w:rStyle w:val="Hyperlink"/>
-                        <w:rFonts w:ascii="Calibri" w:hAnsi="Calibri"/>
-                        <w:szCs w:val="22"/>
-                      </w:rPr>
-                      <w:t>eBill</w:t>
-                    </w:r>
-                    <w:proofErr w:type="spellEnd"/>
-                    <w:r>
-                      <w:rPr>
-                        <w:rStyle w:val="Hyperlink"/>
-                        <w:rFonts w:ascii="Calibri" w:hAnsi="Calibri"/>
-                        <w:szCs w:val="22"/>
-                      </w:rPr>
-                      <w:t xml:space="preserve"> PD IB_2_608.txt</w:t>
+                      <w:t>TAS eBill PD IB_2_608.txt</w:t>
                     </w:r>
                   </w:hyperlink>
                 </w:p>
@@ -3581,25 +3503,7 @@
                         <w:rFonts w:ascii="Calibri" w:hAnsi="Calibri"/>
                         <w:szCs w:val="22"/>
                       </w:rPr>
-                      <w:t xml:space="preserve">TAS </w:t>
-                    </w:r>
-                    <w:proofErr w:type="spellStart"/>
-                    <w:r>
-                      <w:rPr>
-                        <w:rStyle w:val="Hyperlink"/>
-                        <w:rFonts w:ascii="Calibri" w:hAnsi="Calibri"/>
-                        <w:szCs w:val="22"/>
-                      </w:rPr>
-                      <w:t>eBill</w:t>
-                    </w:r>
-                    <w:proofErr w:type="spellEnd"/>
-                    <w:r>
-                      <w:rPr>
-                        <w:rStyle w:val="Hyperlink"/>
-                        <w:rFonts w:ascii="Calibri" w:hAnsi="Calibri"/>
-                        <w:szCs w:val="22"/>
-                      </w:rPr>
-                      <w:t xml:space="preserve"> Defect Log IB_2.0_608.xlsx</w:t>
+                      <w:t>TAS eBill Defect Log IB_2.0_608.xlsx</w:t>
                     </w:r>
                   </w:hyperlink>
                 </w:p>
@@ -3750,25 +3654,7 @@
                         <w:rFonts w:ascii="Calibri" w:hAnsi="Calibri"/>
                         <w:szCs w:val="22"/>
                       </w:rPr>
-                      <w:t xml:space="preserve">TAS </w:t>
-                    </w:r>
-                    <w:proofErr w:type="spellStart"/>
-                    <w:r>
-                      <w:rPr>
-                        <w:rStyle w:val="Hyperlink"/>
-                        <w:rFonts w:ascii="Calibri" w:hAnsi="Calibri"/>
-                        <w:szCs w:val="22"/>
-                      </w:rPr>
-                      <w:t>eBill</w:t>
-                    </w:r>
-                    <w:proofErr w:type="spellEnd"/>
-                    <w:r>
-                      <w:rPr>
-                        <w:rStyle w:val="Hyperlink"/>
-                        <w:rFonts w:ascii="Calibri" w:hAnsi="Calibri"/>
-                        <w:szCs w:val="22"/>
-                      </w:rPr>
-                      <w:t xml:space="preserve"> TEL IB_2.0_608.xlsx</w:t>
+                      <w:t>TAS eBill TEL IB_2.0_608.xlsx</w:t>
                     </w:r>
                   </w:hyperlink>
                 </w:p>
@@ -4107,27 +3993,7 @@
                         <w:sz w:val="18"/>
                         <w:szCs w:val="18"/>
                       </w:rPr>
-                      <w:t xml:space="preserve">TAS </w:t>
-                    </w:r>
-                    <w:proofErr w:type="spellStart"/>
-                    <w:r>
-                      <w:rPr>
-                        <w:rStyle w:val="Hyperlink"/>
-                        <w:rFonts w:ascii="Helvetica" w:hAnsi="Helvetica" w:cs="Helvetica"/>
-                        <w:sz w:val="18"/>
-                        <w:szCs w:val="18"/>
-                      </w:rPr>
-                      <w:t>eBilling</w:t>
-                    </w:r>
-                    <w:proofErr w:type="spellEnd"/>
-                    <w:r>
-                      <w:rPr>
-                        <w:rStyle w:val="Hyperlink"/>
-                        <w:rFonts w:ascii="Helvetica" w:hAnsi="Helvetica" w:cs="Helvetica"/>
-                        <w:sz w:val="18"/>
-                        <w:szCs w:val="18"/>
-                      </w:rPr>
-                      <w:t xml:space="preserve"> RTM IB_ 2.0_608.xlsx</w:t>
+                      <w:t>TAS eBilling RTM IB_ 2.0_608.xlsx</w:t>
                     </w:r>
                   </w:hyperlink>
                 </w:p>
@@ -4241,6 +4107,17 @@
                       <w:u w:val="single"/>
                     </w:rPr>
                   </w:pPr>
+                  <w:hyperlink r:id="rId29" w:anchor="action=com.ibm.team.scm.browseElement&amp;workspaceItemId=_Cw2tQOlQEeaKzLtos-NtKQ&amp;componentItemId=_C2gpUelQEeaKzLtos-NtKQ&amp;itemType=com.ibm.team.filesystem.FileItem&amp;itemId=_LAvy0HtUEeic-K8hGEJ-lw" w:history="1">
+                    <w:r>
+                      <w:rPr>
+                        <w:rStyle w:val="Hyperlink"/>
+                        <w:rFonts w:ascii="Helvetica" w:hAnsi="Helvetica" w:cs="Helvetica"/>
+                        <w:sz w:val="18"/>
+                        <w:szCs w:val="18"/>
+                      </w:rPr>
+                      <w:t>TAS eBill VDD IB_2_608.docx</w:t>
+                    </w:r>
+                  </w:hyperlink>
                 </w:p>
               </w:tc>
               <w:tc>
@@ -4263,16 +4140,44 @@
                       <w:u w:val="single"/>
                     </w:rPr>
                   </w:pPr>
-                  <w:hyperlink r:id="rId29" w:anchor="action=com.ibm.team.workitem.viewWorkItem&amp;id=575962" w:history="1">
+                  <w:hyperlink r:id="rId30" w:anchor="action=com.ibm.team.workitem.viewWorkItem&amp;id=630960" w:history="1">
                     <w:r>
                       <w:rPr>
                         <w:rStyle w:val="Hyperlink"/>
-                        <w:rFonts w:ascii="Calibri" w:hAnsi="Calibri"/>
-                        <w:szCs w:val="22"/>
+                        <w:rFonts w:ascii="Helvetica" w:hAnsi="Helvetica" w:cs="Helvetica"/>
+                        <w:sz w:val="18"/>
+                        <w:szCs w:val="18"/>
                       </w:rPr>
-                      <w:t xml:space="preserve"> </w:t>
+                      <w:t xml:space="preserve">630960: </w:t>
                     </w:r>
                   </w:hyperlink>
+                  <w:bookmarkStart w:id="11" w:name="_GoBack"/>
+                  <w:bookmarkEnd w:id="11"/>
+                  <w:r>
+                    <w:fldChar w:fldCharType="begin"/>
+                  </w:r>
+                  <w:r>
+                    <w:instrText xml:space="preserve"> HYPERLINK "https://clm.rational.oit.va.gov/ccm/web/projects/MCCF_EDI_TAS%20(CM)" \l "action=com.ibm.team.workitem.viewWorkItem&amp;id=575962" </w:instrText>
+                  </w:r>
+                  <w:r>
+                    <w:fldChar w:fldCharType="separate"/>
+                  </w:r>
+                  <w:r>
+                    <w:rPr>
+                      <w:rStyle w:val="Hyperlink"/>
+                      <w:rFonts w:ascii="Calibri" w:hAnsi="Calibri"/>
+                      <w:szCs w:val="22"/>
+                    </w:rPr>
+                    <w:t xml:space="preserve"> </w:t>
+                  </w:r>
+                  <w:r>
+                    <w:rPr>
+                      <w:rStyle w:val="Hyperlink"/>
+                      <w:rFonts w:ascii="Calibri" w:hAnsi="Calibri"/>
+                      <w:szCs w:val="22"/>
+                    </w:rPr>
+                    <w:fldChar w:fldCharType="end"/>
+                  </w:r>
                 </w:p>
               </w:tc>
             </w:tr>
@@ -4331,7 +4236,7 @@
                       <w:u w:val="single"/>
                     </w:rPr>
                   </w:pPr>
-                  <w:hyperlink r:id="rId30" w:anchor="action=com.ibm.team.scm.browseElement&amp;workspaceItemId=_Cw2tQOlQEeaKzLtos-NtKQ&amp;componentItemId=_C2gpUelQEeaKzLtos-NtKQ&amp;itemType=com.ibm.team.filesystem.FileItem&amp;itemId=_mL_-QmsWEei9C-jimNSSzA" w:history="1">
+                  <w:hyperlink r:id="rId31" w:anchor="action=com.ibm.team.scm.browseElement&amp;workspaceItemId=_Cw2tQOlQEeaKzLtos-NtKQ&amp;componentItemId=_C2gpUelQEeaKzLtos-NtKQ&amp;itemType=com.ibm.team.filesystem.FileItem&amp;itemId=_mL_-QmsWEei9C-jimNSSzA" w:history="1">
                     <w:r>
                       <w:rPr>
                         <w:rStyle w:val="Hyperlink"/>
@@ -4383,7 +4288,7 @@
                       <w:u w:val="single"/>
                     </w:rPr>
                   </w:pPr>
-                  <w:hyperlink r:id="rId31" w:anchor="action=com.ibm.team.workitem.viewWorkItem&amp;id=630925" w:history="1">
+                  <w:hyperlink r:id="rId32" w:anchor="action=com.ibm.team.workitem.viewWorkItem&amp;id=630925" w:history="1">
                     <w:r>
                       <w:rPr>
                         <w:rStyle w:val="Hyperlink"/>
@@ -4468,7 +4373,7 @@
                       <w:u w:val="single"/>
                     </w:rPr>
                   </w:pPr>
-                  <w:hyperlink r:id="rId32" w:anchor="action=com.ibm.team.scm.browseElement&amp;workspaceItemId=_Cw2tQOlQEeaKzLtos-NtKQ&amp;componentItemId=_C2gpUelQEeaKzLtos-NtKQ&amp;itemType=com.ibm.team.filesystem.FileItem&amp;itemId=_cnQHYHsQEeic-K8hGEJ-lw" w:history="1">
+                  <w:hyperlink r:id="rId33" w:anchor="action=com.ibm.team.scm.browseElement&amp;workspaceItemId=_Cw2tQOlQEeaKzLtos-NtKQ&amp;componentItemId=_C2gpUelQEeaKzLtos-NtKQ&amp;itemType=com.ibm.team.filesystem.FileItem&amp;itemId=_cnQHYHsQEeic-K8hGEJ-lw" w:history="1">
                     <w:r>
                       <w:rPr>
                         <w:rStyle w:val="Hyperlink"/>
@@ -4499,7 +4404,7 @@
                       <w:szCs w:val="22"/>
                     </w:rPr>
                   </w:pPr>
-                  <w:hyperlink r:id="rId33" w:anchor="action=com.ibm.team.workitem.viewWorkItem&amp;id=753309" w:history="1">
+                  <w:hyperlink r:id="rId34" w:anchor="action=com.ibm.team.workitem.viewWorkItem&amp;id=753309" w:history="1">
                     <w:r>
                       <w:rPr>
                         <w:rStyle w:val="Hyperlink"/>
@@ -4568,7 +4473,7 @@
                       <w:u w:val="single"/>
                     </w:rPr>
                   </w:pPr>
-                  <w:hyperlink r:id="rId34" w:anchor="action=com.ibm.team.scm.browseElement&amp;workspaceItemId=_Cw2tQOlQEeaKzLtos-NtKQ&amp;componentItemId=_C2gpUelQEeaKzLtos-NtKQ&amp;itemType=com.ibm.team.filesystem.FileItem&amp;itemId=_kWSPoHsQEeic-K8hGEJ-lw" w:history="1">
+                  <w:hyperlink r:id="rId35" w:anchor="action=com.ibm.team.scm.browseElement&amp;workspaceItemId=_Cw2tQOlQEeaKzLtos-NtKQ&amp;componentItemId=_C2gpUelQEeaKzLtos-NtKQ&amp;itemType=com.ibm.team.filesystem.FileItem&amp;itemId=_kWSPoHsQEeic-K8hGEJ-lw" w:history="1">
                     <w:r>
                       <w:rPr>
                         <w:rStyle w:val="Hyperlink"/>
@@ -4601,17 +4506,16 @@
                       <w:u w:val="single"/>
                     </w:rPr>
                   </w:pPr>
-                  <w:hyperlink r:id="rId35" w:anchor="action=com.ibm.team.workitem.viewWorkItem&amp;id=549599" w:history="1">
+                  <w:hyperlink r:id="rId36" w:anchor="action=com.ibm.team.workitem.viewWorkItem&amp;id=549599" w:history="1">
                     <w:r>
                       <w:rPr>
-                        <w:rStyle w:val="capturereverse"/>
                         <w:rFonts w:ascii="Helvetica" w:hAnsi="Helvetica" w:cs="Helvetica"/>
                         <w:sz w:val="18"/>
                         <w:szCs w:val="18"/>
                       </w:rPr>
                       <w:t xml:space="preserve"> </w:t>
                     </w:r>
-                    <w:hyperlink r:id="rId36" w:anchor="action=com.ibm.team.workitem.viewWorkItem&amp;id=630959" w:history="1">
+                    <w:hyperlink r:id="rId37" w:anchor="action=com.ibm.team.workitem.viewWorkItem&amp;id=630959" w:history="1">
                       <w:r>
                         <w:rPr>
                           <w:rStyle w:val="Hyperlink"/>
@@ -4797,15 +4701,7 @@
               </w:rPr>
             </w:pPr>
             <w:r>
-              <w:t xml:space="preserve">Since this is a </w:t>
-            </w:r>
-            <w:proofErr w:type="spellStart"/>
-            <w:r>
-              <w:t>VistA</w:t>
-            </w:r>
-            <w:proofErr w:type="spellEnd"/>
-            <w:r>
-              <w:t xml:space="preserve"> Patch, the source files were submitted to </w:t>
+              <w:t xml:space="preserve">Since this is a VistA Patch, the source files were submitted to </w:t>
             </w:r>
             <w:r>
               <w:t>Forum – forum.med.va.gov</w:t>
@@ -4926,13 +4822,8 @@
               </w:rPr>
             </w:pPr>
             <w:r>
-              <w:t xml:space="preserve">Rational: </w:t>
-            </w:r>
-            <w:proofErr w:type="spellStart"/>
-            <w:r>
-              <w:t>eBilling</w:t>
-            </w:r>
-            <w:proofErr w:type="spellEnd"/>
+              <w:t>Rational: eBilling</w:t>
+            </w:r>
           </w:p>
         </w:tc>
       </w:tr>
@@ -5095,13 +4986,8 @@
               </w:rPr>
             </w:pPr>
             <w:r>
-              <w:t xml:space="preserve">Rally – VA MCCF / </w:t>
-            </w:r>
-            <w:proofErr w:type="spellStart"/>
-            <w:r>
-              <w:t>eBilling</w:t>
-            </w:r>
-            <w:proofErr w:type="spellEnd"/>
+              <w:t>Rally – VA MCCF / eBilling</w:t>
+            </w:r>
             <w:r>
               <w:t xml:space="preserve"> / </w:t>
             </w:r>
@@ -5189,15 +5075,7 @@
               <w:t>MCCF</w:t>
             </w:r>
             <w:r>
-              <w:t xml:space="preserve">_EDI_TAS </w:t>
-            </w:r>
-            <w:proofErr w:type="spellStart"/>
-            <w:r>
-              <w:t>eBilling_documents</w:t>
-            </w:r>
-            <w:proofErr w:type="spellEnd"/>
-            <w:r>
-              <w:t xml:space="preserve"> </w:t>
+              <w:t xml:space="preserve">_EDI_TAS eBilling_documents </w:t>
             </w:r>
             <w:r>
               <w:t>/</w:t>
@@ -5407,15 +5285,7 @@
               <w:pStyle w:val="TableText"/>
             </w:pPr>
             <w:r>
-              <w:t xml:space="preserve">National release to all </w:t>
-            </w:r>
-            <w:proofErr w:type="spellStart"/>
-            <w:r>
-              <w:t>VistA</w:t>
-            </w:r>
-            <w:proofErr w:type="spellEnd"/>
-            <w:r>
-              <w:t xml:space="preserve"> sites</w:t>
+              <w:t>National release to all VistA sites</w:t>
             </w:r>
           </w:p>
         </w:tc>
@@ -5762,7 +5632,6 @@
       <w:r>
         <w:t xml:space="preserve">It contains the code (routines, menu options, </w:t>
       </w:r>
-      <w:proofErr w:type="spellStart"/>
       <w:r>
         <w:t>L</w:t>
       </w:r>
@@ -5773,11 +5642,7 @@
         <w:t>M</w:t>
       </w:r>
       <w:r>
-        <w:t>an</w:t>
-      </w:r>
-      <w:proofErr w:type="spellEnd"/>
-      <w:r>
-        <w:t xml:space="preserve"> templates, protocols, etc.), that were created or modified as part of the patch. It is the true source file for all nationally released code. It also helps identify those routines that are being updated by more than one patch to help teams identify who needs to coordinate with whom for overlaps.</w:t>
+        <w:t>an templates, protocols, etc.), that were created or modified as part of the patch. It is the true source file for all nationally released code. It also helps identify those routines that are being updated by more than one patch to help teams identify who needs to coordinate with whom for overlaps.</w:t>
       </w:r>
     </w:p>
     <w:p>
@@ -5934,7 +5799,7 @@
                 <w:i/>
               </w:rPr>
             </w:pPr>
-            <w:hyperlink r:id="rId37" w:history="1">
+            <w:hyperlink r:id="rId38" w:history="1">
               <w:r>
                 <w:rPr>
                   <w:rStyle w:val="Hyperlink"/>
@@ -6181,14 +6046,12 @@
                 <w:rFonts w:ascii="Times New Roman" w:hAnsi="Times New Roman" w:cs="Times New Roman"/>
               </w:rPr>
             </w:pPr>
-            <w:proofErr w:type="spellStart"/>
             <w:r>
               <w:rPr>
                 <w:rFonts w:ascii="Times New Roman" w:hAnsi="Times New Roman" w:cs="Times New Roman"/>
               </w:rPr>
               <w:t>eBilling</w:t>
             </w:r>
-            <w:proofErr w:type="spellEnd"/>
           </w:p>
         </w:tc>
       </w:tr>
@@ -6261,7 +6124,7 @@
                 <w:szCs w:val="18"/>
               </w:rPr>
             </w:pPr>
-            <w:hyperlink r:id="rId38" w:history="1">
+            <w:hyperlink r:id="rId39" w:history="1">
               <w:r>
                 <w:rPr>
                   <w:rStyle w:val="Hyperlink"/>
@@ -6320,7 +6183,7 @@
                 <w:szCs w:val="18"/>
               </w:rPr>
             </w:pPr>
-            <w:hyperlink r:id="rId39" w:history="1">
+            <w:hyperlink r:id="rId40" w:history="1">
               <w:r>
                 <w:rPr>
                   <w:rStyle w:val="Hyperlink"/>
@@ -6371,7 +6234,7 @@
                 <w:szCs w:val="18"/>
               </w:rPr>
             </w:pPr>
-            <w:hyperlink r:id="rId40" w:history="1">
+            <w:hyperlink r:id="rId41" w:history="1">
               <w:r>
                 <w:rPr>
                   <w:rStyle w:val="Hyperlink"/>
@@ -6437,7 +6300,7 @@
                 <w:szCs w:val="18"/>
               </w:rPr>
             </w:pPr>
-            <w:hyperlink r:id="rId41" w:history="1">
+            <w:hyperlink r:id="rId42" w:history="1">
               <w:r>
                 <w:rPr>
                   <w:rStyle w:val="Hyperlink"/>
@@ -6493,7 +6356,7 @@
                 <w:szCs w:val="18"/>
               </w:rPr>
             </w:pPr>
-            <w:hyperlink r:id="rId42" w:history="1">
+            <w:hyperlink r:id="rId43" w:history="1">
               <w:r>
                 <w:rPr>
                   <w:rStyle w:val="Hyperlink"/>
@@ -6549,7 +6412,7 @@
                 <w:szCs w:val="18"/>
               </w:rPr>
             </w:pPr>
-            <w:hyperlink r:id="rId43" w:history="1">
+            <w:hyperlink r:id="rId44" w:history="1">
               <w:r>
                 <w:rPr>
                   <w:rStyle w:val="Hyperlink"/>
@@ -6606,7 +6469,7 @@
                 <w:szCs w:val="18"/>
               </w:rPr>
             </w:pPr>
-            <w:hyperlink r:id="rId44" w:history="1">
+            <w:hyperlink r:id="rId45" w:history="1">
               <w:r>
                 <w:rPr>
                   <w:rStyle w:val="Hyperlink"/>
@@ -6664,7 +6527,7 @@
                 <w:szCs w:val="18"/>
               </w:rPr>
             </w:pPr>
-            <w:hyperlink r:id="rId45" w:history="1">
+            <w:hyperlink r:id="rId46" w:history="1">
               <w:r>
                 <w:rPr>
                   <w:rStyle w:val="Hyperlink"/>
@@ -6730,7 +6593,7 @@
                 <w:szCs w:val="18"/>
               </w:rPr>
             </w:pPr>
-            <w:hyperlink r:id="rId46" w:history="1">
+            <w:hyperlink r:id="rId47" w:history="1">
               <w:r>
                 <w:rPr>
                   <w:rStyle w:val="Hyperlink"/>
@@ -7046,19 +6909,11 @@
                 <w:rFonts w:cstheme="minorBidi"/>
               </w:rPr>
             </w:pPr>
-            <w:proofErr w:type="spellStart"/>
             <w:r>
               <w:rPr>
                 <w:rFonts w:cstheme="minorBidi"/>
               </w:rPr>
-              <w:t>PackMan</w:t>
-            </w:r>
-            <w:proofErr w:type="spellEnd"/>
-            <w:r>
-              <w:rPr>
-                <w:rFonts w:cstheme="minorBidi"/>
-              </w:rPr>
-              <w:t xml:space="preserve"> message</w:t>
+              <w:t>PackMan message</w:t>
             </w:r>
           </w:p>
         </w:tc>
@@ -7222,21 +7077,7 @@
               <w:rPr>
                 <w:rFonts w:cstheme="minorBidi"/>
               </w:rPr>
-              <w:t xml:space="preserve">Deployment, </w:t>
-            </w:r>
-            <w:proofErr w:type="spellStart"/>
-            <w:r>
-              <w:rPr>
-                <w:rFonts w:cstheme="minorBidi"/>
-              </w:rPr>
-              <w:t>Backout</w:t>
-            </w:r>
-            <w:proofErr w:type="spellEnd"/>
-            <w:r>
-              <w:rPr>
-                <w:rFonts w:cstheme="minorBidi"/>
-              </w:rPr>
-              <w:t xml:space="preserve"> and Rollback Plan</w:t>
+              <w:t>Deployment, Backout and Rollback Plan</w:t>
             </w:r>
           </w:p>
         </w:tc>
@@ -7644,7 +7485,7 @@
         <w:rStyle w:val="PageNumber"/>
         <w:noProof/>
       </w:rPr>
-      <w:t>6</w:t>
+      <w:t>3</w:t>
     </w:r>
     <w:r>
       <w:rPr>
@@ -7701,7 +7542,7 @@
         <v:path o:extrusionok="f" gradientshapeok="t" o:connecttype="rect"/>
         <o:lock v:ext="edit" aspectratio="t"/>
       </v:shapetype>
-      <v:shape id="_x0000_i1076" type="#_x0000_t75" style="width:68.35pt;height:41pt" o:bullet="t">
+      <v:shape id="_x0000_i1078" type="#_x0000_t75" style="width:68.25pt;height:41.25pt" o:bullet="t">
         <v:imagedata r:id="rId1" o:title="pointing-finger-white-small"/>
       </v:shape>
     </w:pict>
@@ -10573,7 +10414,6 @@
     <w:lsdException w:name="Table Web 2" w:semiHidden="1" w:unhideWhenUsed="1"/>
     <w:lsdException w:name="Table Web 3" w:semiHidden="1" w:unhideWhenUsed="1"/>
     <w:lsdException w:name="Balloon Text" w:semiHidden="1" w:unhideWhenUsed="1"/>
-    <w:lsdException w:name="Table Grid" w:semiHidden="1" w:unhideWhenUsed="1"/>
     <w:lsdException w:name="Table Theme" w:semiHidden="1" w:unhideWhenUsed="1"/>
     <w:lsdException w:name="Placeholder Text" w:semiHidden="1" w:uiPriority="99"/>
     <w:lsdException w:name="No Spacing" w:uiPriority="1" w:qFormat="1"/>
@@ -10958,6 +10798,7 @@
   <w:style w:type="character" w:default="1" w:styleId="DefaultParagraphFont">
     <w:name w:val="Default Paragraph Font"/>
     <w:uiPriority w:val="1"/>
+    <w:semiHidden/>
     <w:unhideWhenUsed/>
   </w:style>
   <w:style w:type="table" w:default="1" w:styleId="TableNormal">
@@ -12421,12 +12262,11 @@
 </file>
 
 <file path=customXml/item1.xml><?xml version="1.0" encoding="utf-8"?>
-<?mso-contentType ?>
-<FormTemplates xmlns="http://schemas.microsoft.com/sharepoint/v3/contenttype/forms">
-  <Display>DocumentLibraryForm</Display>
-  <Edit>DocumentLibraryForm</Edit>
-  <New>DocumentLibraryForm</New>
-</FormTemplates>
+<p:properties xmlns:p="http://schemas.microsoft.com/office/2006/metadata/properties" xmlns:xsi="http://www.w3.org/2001/XMLSchema-instance" xmlns:pc="http://schemas.microsoft.com/office/infopath/2007/PartnerControls">
+  <documentManagement>
+    <Section xmlns="dccbc5df-29b3-4670-b8f5-ce9b6d6a1832">CD2 Required Documentation Templates</Section>
+  </documentManagement>
+</p:properties>
 </file>
 
 <file path=customXml/item2.xml><?xml version="1.0" encoding="utf-8"?>
@@ -12563,11 +12403,12 @@
 </file>
 
 <file path=customXml/item3.xml><?xml version="1.0" encoding="utf-8"?>
-<p:properties xmlns:p="http://schemas.microsoft.com/office/2006/metadata/properties" xmlns:xsi="http://www.w3.org/2001/XMLSchema-instance" xmlns:pc="http://schemas.microsoft.com/office/infopath/2007/PartnerControls">
-  <documentManagement>
-    <Section xmlns="dccbc5df-29b3-4670-b8f5-ce9b6d6a1832">CD2 Required Documentation Templates</Section>
-  </documentManagement>
-</p:properties>
+<?mso-contentType ?>
+<FormTemplates xmlns="http://schemas.microsoft.com/sharepoint/v3/contenttype/forms">
+  <Display>DocumentLibraryForm</Display>
+  <Edit>DocumentLibraryForm</Edit>
+  <New>DocumentLibraryForm</New>
+</FormTemplates>
 </file>
 
 <file path=customXml/item4.xml><?xml version="1.0" encoding="utf-8"?>
@@ -12575,9 +12416,11 @@
 </file>
 
 <file path=customXml/itemProps1.xml><?xml version="1.0" encoding="utf-8"?>
-<ds:datastoreItem xmlns:ds="http://schemas.openxmlformats.org/officeDocument/2006/customXml" ds:itemID="{BE5AF119-2C45-4036-98D5-B4140043C77C}">
+<ds:datastoreItem xmlns:ds="http://schemas.openxmlformats.org/officeDocument/2006/customXml" ds:itemID="{4560517E-F5A4-41E1-9F01-60AB7EB0F206}">
   <ds:schemaRefs>
-    <ds:schemaRef ds:uri="http://schemas.microsoft.com/sharepoint/v3/contenttype/forms"/>
+    <ds:schemaRef ds:uri="http://schemas.microsoft.com/office/2006/metadata/properties"/>
+    <ds:schemaRef ds:uri="http://schemas.microsoft.com/office/infopath/2007/PartnerControls"/>
+    <ds:schemaRef ds:uri="dccbc5df-29b3-4670-b8f5-ce9b6d6a1832"/>
   </ds:schemaRefs>
 </ds:datastoreItem>
 </file>
@@ -12601,17 +12444,15 @@
 </file>
 
 <file path=customXml/itemProps3.xml><?xml version="1.0" encoding="utf-8"?>
-<ds:datastoreItem xmlns:ds="http://schemas.openxmlformats.org/officeDocument/2006/customXml" ds:itemID="{4560517E-F5A4-41E1-9F01-60AB7EB0F206}">
+<ds:datastoreItem xmlns:ds="http://schemas.openxmlformats.org/officeDocument/2006/customXml" ds:itemID="{BE5AF119-2C45-4036-98D5-B4140043C77C}">
   <ds:schemaRefs>
-    <ds:schemaRef ds:uri="http://schemas.microsoft.com/office/2006/metadata/properties"/>
-    <ds:schemaRef ds:uri="http://schemas.microsoft.com/office/infopath/2007/PartnerControls"/>
-    <ds:schemaRef ds:uri="dccbc5df-29b3-4670-b8f5-ce9b6d6a1832"/>
+    <ds:schemaRef ds:uri="http://schemas.microsoft.com/sharepoint/v3/contenttype/forms"/>
   </ds:schemaRefs>
 </ds:datastoreItem>
 </file>
 
 <file path=customXml/itemProps4.xml><?xml version="1.0" encoding="utf-8"?>
-<ds:datastoreItem xmlns:ds="http://schemas.openxmlformats.org/officeDocument/2006/customXml" ds:itemID="{4C7B550A-1A73-4734-9F53-5A7BE32273C7}">
+<ds:datastoreItem xmlns:ds="http://schemas.openxmlformats.org/officeDocument/2006/customXml" ds:itemID="{888B49E1-3F82-4841-BF2B-90D2F1B77F53}">
   <ds:schemaRefs>
     <ds:schemaRef ds:uri="http://schemas.openxmlformats.org/officeDocument/2006/bibliography"/>
   </ds:schemaRefs>

</xml_diff>

<commit_message>
630960 Updated Release POC
</commit_message>
<xml_diff>
--- a/CM/Build 6/TAS eBill VDD IB_2_608.docx
+++ b/CM/Build 6/TAS eBill VDD IB_2_608.docx
@@ -39,11 +39,19 @@
         </w:rPr>
         <w:t xml:space="preserve">Transaction Application Suite (TAS) </w:t>
       </w:r>
+      <w:proofErr w:type="spellStart"/>
       <w:r>
         <w:rPr>
           <w:szCs w:val="28"/>
         </w:rPr>
-        <w:t>eBilling Build</w:t>
+        <w:t>eBilling</w:t>
+      </w:r>
+      <w:proofErr w:type="spellEnd"/>
+      <w:r>
+        <w:rPr>
+          <w:szCs w:val="28"/>
+        </w:rPr>
+        <w:t xml:space="preserve"> Build</w:t>
       </w:r>
       <w:r>
         <w:rPr>
@@ -710,7 +718,15 @@
         <w:t xml:space="preserve">product build process </w:t>
       </w:r>
       <w:r>
-        <w:t>(ProPath, Product Build: BLD-1 Develop Product Component)</w:t>
+        <w:t>(</w:t>
+      </w:r>
+      <w:proofErr w:type="spellStart"/>
+      <w:r>
+        <w:t>ProPath</w:t>
+      </w:r>
+      <w:proofErr w:type="spellEnd"/>
+      <w:r>
+        <w:t>, Product Build: BLD-1 Develop Product Component)</w:t>
       </w:r>
       <w:r>
         <w:t>.</w:t>
@@ -767,7 +783,15 @@
         <w:t xml:space="preserve">, refer to the Software Configuration Management Procedures Template </w:t>
       </w:r>
       <w:r>
-        <w:t xml:space="preserve">(ProPath, Project Planning: PRP 3.7). </w:t>
+        <w:t>(</w:t>
+      </w:r>
+      <w:proofErr w:type="spellStart"/>
+      <w:r>
+        <w:t>ProPath</w:t>
+      </w:r>
+      <w:proofErr w:type="spellEnd"/>
+      <w:r>
+        <w:t xml:space="preserve">, Project Planning: PRP 3.7). </w:t>
       </w:r>
       <w:r>
         <w:t xml:space="preserve">The Project Manager is responsible for ensuring the Configuration Manager </w:t>
@@ -2741,8 +2765,13 @@
               <w:t>Rally:</w:t>
             </w:r>
             <w:r>
-              <w:t xml:space="preserve"> eBilling</w:t>
-            </w:r>
+              <w:t xml:space="preserve"> </w:t>
+            </w:r>
+            <w:proofErr w:type="spellStart"/>
+            <w:r>
+              <w:t>eBilling</w:t>
+            </w:r>
+            <w:proofErr w:type="spellEnd"/>
           </w:p>
           <w:p>
             <w:pPr>
@@ -2795,8 +2824,13 @@
               <w:t>Rally:</w:t>
             </w:r>
             <w:r>
-              <w:t xml:space="preserve"> eBilling</w:t>
-            </w:r>
+              <w:t xml:space="preserve"> </w:t>
+            </w:r>
+            <w:proofErr w:type="spellStart"/>
+            <w:r>
+              <w:t>eBilling</w:t>
+            </w:r>
+            <w:proofErr w:type="spellEnd"/>
           </w:p>
           <w:p>
             <w:pPr>
@@ -2806,9 +2840,11 @@
               <w:lastRenderedPageBreak/>
               <w:t xml:space="preserve">Rational: </w:t>
             </w:r>
+            <w:proofErr w:type="spellStart"/>
             <w:r>
               <w:t>eBilling</w:t>
             </w:r>
+            <w:proofErr w:type="spellEnd"/>
             <w:r>
               <w:t xml:space="preserve"> </w:t>
             </w:r>
@@ -2844,9 +2880,11 @@
             <w:pPr>
               <w:pStyle w:val="TableText"/>
             </w:pPr>
+            <w:proofErr w:type="spellStart"/>
             <w:r>
               <w:t>eBilling_document_stream</w:t>
             </w:r>
+            <w:proofErr w:type="spellEnd"/>
           </w:p>
         </w:tc>
       </w:tr>
@@ -2934,7 +2972,15 @@
               <w:t xml:space="preserve">: </w:t>
             </w:r>
             <w:r>
-              <w:t xml:space="preserve">MCCF_EDI_TAS eBilling_documents  </w:t>
+              <w:t xml:space="preserve">MCCF_EDI_TAS </w:t>
+            </w:r>
+            <w:proofErr w:type="spellStart"/>
+            <w:r>
+              <w:t>eBilling_documents</w:t>
+            </w:r>
+            <w:proofErr w:type="spellEnd"/>
+            <w:r>
+              <w:t xml:space="preserve">  </w:t>
             </w:r>
           </w:p>
           <w:p>
@@ -2990,11 +3036,19 @@
               </w:rPr>
               <w:t xml:space="preserve">Rational: </w:t>
             </w:r>
+            <w:proofErr w:type="gramStart"/>
             <w:r>
               <w:rPr>
                 <w:color w:val="000000" w:themeColor="text1"/>
               </w:rPr>
-              <w:t>( Note: Cut link and paste into web browser)</w:t>
+              <w:t>( Note</w:t>
+            </w:r>
+            <w:proofErr w:type="gramEnd"/>
+            <w:r>
+              <w:rPr>
+                <w:color w:val="000000" w:themeColor="text1"/>
+              </w:rPr>
+              <w:t>: Cut link and paste into web browser)</w:t>
             </w:r>
           </w:p>
           <w:p>
@@ -3321,7 +3375,25 @@
                         <w:rFonts w:ascii="Calibri" w:hAnsi="Calibri"/>
                         <w:szCs w:val="22"/>
                       </w:rPr>
-                      <w:t>TAS eBill PD IB_2_608.txt</w:t>
+                      <w:t xml:space="preserve">TAS </w:t>
+                    </w:r>
+                    <w:proofErr w:type="spellStart"/>
+                    <w:r>
+                      <w:rPr>
+                        <w:rStyle w:val="Hyperlink"/>
+                        <w:rFonts w:ascii="Calibri" w:hAnsi="Calibri"/>
+                        <w:szCs w:val="22"/>
+                      </w:rPr>
+                      <w:t>eBill</w:t>
+                    </w:r>
+                    <w:proofErr w:type="spellEnd"/>
+                    <w:r>
+                      <w:rPr>
+                        <w:rStyle w:val="Hyperlink"/>
+                        <w:rFonts w:ascii="Calibri" w:hAnsi="Calibri"/>
+                        <w:szCs w:val="22"/>
+                      </w:rPr>
+                      <w:t xml:space="preserve"> PD IB_2_608.txt</w:t>
                     </w:r>
                   </w:hyperlink>
                 </w:p>
@@ -3503,7 +3575,25 @@
                         <w:rFonts w:ascii="Calibri" w:hAnsi="Calibri"/>
                         <w:szCs w:val="22"/>
                       </w:rPr>
-                      <w:t>TAS eBill Defect Log IB_2.0_608.xlsx</w:t>
+                      <w:t xml:space="preserve">TAS </w:t>
+                    </w:r>
+                    <w:proofErr w:type="spellStart"/>
+                    <w:r>
+                      <w:rPr>
+                        <w:rStyle w:val="Hyperlink"/>
+                        <w:rFonts w:ascii="Calibri" w:hAnsi="Calibri"/>
+                        <w:szCs w:val="22"/>
+                      </w:rPr>
+                      <w:t>eBill</w:t>
+                    </w:r>
+                    <w:proofErr w:type="spellEnd"/>
+                    <w:r>
+                      <w:rPr>
+                        <w:rStyle w:val="Hyperlink"/>
+                        <w:rFonts w:ascii="Calibri" w:hAnsi="Calibri"/>
+                        <w:szCs w:val="22"/>
+                      </w:rPr>
+                      <w:t xml:space="preserve"> Defect Log IB_2.0_608.xlsx</w:t>
                     </w:r>
                   </w:hyperlink>
                 </w:p>
@@ -3654,7 +3744,25 @@
                         <w:rFonts w:ascii="Calibri" w:hAnsi="Calibri"/>
                         <w:szCs w:val="22"/>
                       </w:rPr>
-                      <w:t>TAS eBill TEL IB_2.0_608.xlsx</w:t>
+                      <w:t xml:space="preserve">TAS </w:t>
+                    </w:r>
+                    <w:proofErr w:type="spellStart"/>
+                    <w:r>
+                      <w:rPr>
+                        <w:rStyle w:val="Hyperlink"/>
+                        <w:rFonts w:ascii="Calibri" w:hAnsi="Calibri"/>
+                        <w:szCs w:val="22"/>
+                      </w:rPr>
+                      <w:t>eBill</w:t>
+                    </w:r>
+                    <w:proofErr w:type="spellEnd"/>
+                    <w:r>
+                      <w:rPr>
+                        <w:rStyle w:val="Hyperlink"/>
+                        <w:rFonts w:ascii="Calibri" w:hAnsi="Calibri"/>
+                        <w:szCs w:val="22"/>
+                      </w:rPr>
+                      <w:t xml:space="preserve"> TEL IB_2.0_608.xlsx</w:t>
                     </w:r>
                   </w:hyperlink>
                 </w:p>
@@ -3993,7 +4101,27 @@
                         <w:sz w:val="18"/>
                         <w:szCs w:val="18"/>
                       </w:rPr>
-                      <w:t>TAS eBilling RTM IB_ 2.0_608.xlsx</w:t>
+                      <w:t xml:space="preserve">TAS </w:t>
+                    </w:r>
+                    <w:proofErr w:type="spellStart"/>
+                    <w:r>
+                      <w:rPr>
+                        <w:rStyle w:val="Hyperlink"/>
+                        <w:rFonts w:ascii="Helvetica" w:hAnsi="Helvetica" w:cs="Helvetica"/>
+                        <w:sz w:val="18"/>
+                        <w:szCs w:val="18"/>
+                      </w:rPr>
+                      <w:t>eBilling</w:t>
+                    </w:r>
+                    <w:proofErr w:type="spellEnd"/>
+                    <w:r>
+                      <w:rPr>
+                        <w:rStyle w:val="Hyperlink"/>
+                        <w:rFonts w:ascii="Helvetica" w:hAnsi="Helvetica" w:cs="Helvetica"/>
+                        <w:sz w:val="18"/>
+                        <w:szCs w:val="18"/>
+                      </w:rPr>
+                      <w:t xml:space="preserve"> RTM IB_ 2.0_608.xlsx</w:t>
                     </w:r>
                   </w:hyperlink>
                 </w:p>
@@ -4115,7 +4243,27 @@
                         <w:sz w:val="18"/>
                         <w:szCs w:val="18"/>
                       </w:rPr>
-                      <w:t>TAS eBill VDD IB_2_608.docx</w:t>
+                      <w:t xml:space="preserve">TAS </w:t>
+                    </w:r>
+                    <w:proofErr w:type="spellStart"/>
+                    <w:r>
+                      <w:rPr>
+                        <w:rStyle w:val="Hyperlink"/>
+                        <w:rFonts w:ascii="Helvetica" w:hAnsi="Helvetica" w:cs="Helvetica"/>
+                        <w:sz w:val="18"/>
+                        <w:szCs w:val="18"/>
+                      </w:rPr>
+                      <w:t>eBill</w:t>
+                    </w:r>
+                    <w:proofErr w:type="spellEnd"/>
+                    <w:r>
+                      <w:rPr>
+                        <w:rStyle w:val="Hyperlink"/>
+                        <w:rFonts w:ascii="Helvetica" w:hAnsi="Helvetica" w:cs="Helvetica"/>
+                        <w:sz w:val="18"/>
+                        <w:szCs w:val="18"/>
+                      </w:rPr>
+                      <w:t xml:space="preserve"> VDD IB_2_608.docx</w:t>
                     </w:r>
                   </w:hyperlink>
                 </w:p>
@@ -4151,33 +4299,16 @@
                       <w:t xml:space="preserve">630960: </w:t>
                     </w:r>
                   </w:hyperlink>
-                  <w:bookmarkStart w:id="11" w:name="_GoBack"/>
-                  <w:bookmarkEnd w:id="11"/>
-                  <w:r>
-                    <w:fldChar w:fldCharType="begin"/>
-                  </w:r>
-                  <w:r>
-                    <w:instrText xml:space="preserve"> HYPERLINK "https://clm.rational.oit.va.gov/ccm/web/projects/MCCF_EDI_TAS%20(CM)" \l "action=com.ibm.team.workitem.viewWorkItem&amp;id=575962" </w:instrText>
-                  </w:r>
-                  <w:r>
-                    <w:fldChar w:fldCharType="separate"/>
-                  </w:r>
-                  <w:r>
-                    <w:rPr>
-                      <w:rStyle w:val="Hyperlink"/>
-                      <w:rFonts w:ascii="Calibri" w:hAnsi="Calibri"/>
-                      <w:szCs w:val="22"/>
-                    </w:rPr>
-                    <w:t xml:space="preserve"> </w:t>
-                  </w:r>
-                  <w:r>
-                    <w:rPr>
-                      <w:rStyle w:val="Hyperlink"/>
-                      <w:rFonts w:ascii="Calibri" w:hAnsi="Calibri"/>
-                      <w:szCs w:val="22"/>
-                    </w:rPr>
-                    <w:fldChar w:fldCharType="end"/>
-                  </w:r>
+                  <w:hyperlink r:id="rId31" w:anchor="action=com.ibm.team.workitem.viewWorkItem&amp;id=575962" w:history="1">
+                    <w:r>
+                      <w:rPr>
+                        <w:rStyle w:val="Hyperlink"/>
+                        <w:rFonts w:ascii="Calibri" w:hAnsi="Calibri"/>
+                        <w:szCs w:val="22"/>
+                      </w:rPr>
+                      <w:t xml:space="preserve"> </w:t>
+                    </w:r>
+                  </w:hyperlink>
                 </w:p>
               </w:tc>
             </w:tr>
@@ -4236,7 +4367,7 @@
                       <w:u w:val="single"/>
                     </w:rPr>
                   </w:pPr>
-                  <w:hyperlink r:id="rId31" w:anchor="action=com.ibm.team.scm.browseElement&amp;workspaceItemId=_Cw2tQOlQEeaKzLtos-NtKQ&amp;componentItemId=_C2gpUelQEeaKzLtos-NtKQ&amp;itemType=com.ibm.team.filesystem.FileItem&amp;itemId=_mL_-QmsWEei9C-jimNSSzA" w:history="1">
+                  <w:hyperlink r:id="rId32" w:anchor="action=com.ibm.team.scm.browseElement&amp;workspaceItemId=_Cw2tQOlQEeaKzLtos-NtKQ&amp;componentItemId=_C2gpUelQEeaKzLtos-NtKQ&amp;itemType=com.ibm.team.filesystem.FileItem&amp;itemId=_mL_-QmsWEei9C-jimNSSzA" w:history="1">
                     <w:r>
                       <w:rPr>
                         <w:rStyle w:val="Hyperlink"/>
@@ -4288,7 +4419,7 @@
                       <w:u w:val="single"/>
                     </w:rPr>
                   </w:pPr>
-                  <w:hyperlink r:id="rId32" w:anchor="action=com.ibm.team.workitem.viewWorkItem&amp;id=630925" w:history="1">
+                  <w:hyperlink r:id="rId33" w:anchor="action=com.ibm.team.workitem.viewWorkItem&amp;id=630925" w:history="1">
                     <w:r>
                       <w:rPr>
                         <w:rStyle w:val="Hyperlink"/>
@@ -4373,7 +4504,7 @@
                       <w:u w:val="single"/>
                     </w:rPr>
                   </w:pPr>
-                  <w:hyperlink r:id="rId33" w:anchor="action=com.ibm.team.scm.browseElement&amp;workspaceItemId=_Cw2tQOlQEeaKzLtos-NtKQ&amp;componentItemId=_C2gpUelQEeaKzLtos-NtKQ&amp;itemType=com.ibm.team.filesystem.FileItem&amp;itemId=_cnQHYHsQEeic-K8hGEJ-lw" w:history="1">
+                  <w:hyperlink r:id="rId34" w:anchor="action=com.ibm.team.scm.browseElement&amp;workspaceItemId=_Cw2tQOlQEeaKzLtos-NtKQ&amp;componentItemId=_C2gpUelQEeaKzLtos-NtKQ&amp;itemType=com.ibm.team.filesystem.FileItem&amp;itemId=_cnQHYHsQEeic-K8hGEJ-lw" w:history="1">
                     <w:r>
                       <w:rPr>
                         <w:rStyle w:val="Hyperlink"/>
@@ -4404,7 +4535,7 @@
                       <w:szCs w:val="22"/>
                     </w:rPr>
                   </w:pPr>
-                  <w:hyperlink r:id="rId34" w:anchor="action=com.ibm.team.workitem.viewWorkItem&amp;id=753309" w:history="1">
+                  <w:hyperlink r:id="rId35" w:anchor="action=com.ibm.team.workitem.viewWorkItem&amp;id=753309" w:history="1">
                     <w:r>
                       <w:rPr>
                         <w:rStyle w:val="Hyperlink"/>
@@ -4473,7 +4604,7 @@
                       <w:u w:val="single"/>
                     </w:rPr>
                   </w:pPr>
-                  <w:hyperlink r:id="rId35" w:anchor="action=com.ibm.team.scm.browseElement&amp;workspaceItemId=_Cw2tQOlQEeaKzLtos-NtKQ&amp;componentItemId=_C2gpUelQEeaKzLtos-NtKQ&amp;itemType=com.ibm.team.filesystem.FileItem&amp;itemId=_kWSPoHsQEeic-K8hGEJ-lw" w:history="1">
+                  <w:hyperlink r:id="rId36" w:anchor="action=com.ibm.team.scm.browseElement&amp;workspaceItemId=_Cw2tQOlQEeaKzLtos-NtKQ&amp;componentItemId=_C2gpUelQEeaKzLtos-NtKQ&amp;itemType=com.ibm.team.filesystem.FileItem&amp;itemId=_kWSPoHsQEeic-K8hGEJ-lw" w:history="1">
                     <w:r>
                       <w:rPr>
                         <w:rStyle w:val="Hyperlink"/>
@@ -4506,7 +4637,7 @@
                       <w:u w:val="single"/>
                     </w:rPr>
                   </w:pPr>
-                  <w:hyperlink r:id="rId36" w:anchor="action=com.ibm.team.workitem.viewWorkItem&amp;id=549599" w:history="1">
+                  <w:hyperlink r:id="rId37" w:anchor="action=com.ibm.team.workitem.viewWorkItem&amp;id=549599" w:history="1">
                     <w:r>
                       <w:rPr>
                         <w:rFonts w:ascii="Helvetica" w:hAnsi="Helvetica" w:cs="Helvetica"/>
@@ -4515,7 +4646,7 @@
                       </w:rPr>
                       <w:t xml:space="preserve"> </w:t>
                     </w:r>
-                    <w:hyperlink r:id="rId37" w:anchor="action=com.ibm.team.workitem.viewWorkItem&amp;id=630959" w:history="1">
+                    <w:hyperlink r:id="rId38" w:anchor="action=com.ibm.team.workitem.viewWorkItem&amp;id=630959" w:history="1">
                       <w:r>
                         <w:rPr>
                           <w:rStyle w:val="Hyperlink"/>
@@ -4578,21 +4709,21 @@
       <w:pPr>
         <w:pStyle w:val="Heading1"/>
       </w:pPr>
-      <w:bookmarkStart w:id="12" w:name="_Toc494462484"/>
+      <w:bookmarkStart w:id="11" w:name="_Toc494462484"/>
       <w:r>
         <w:t>Configuration Management Development Files (Ex. Source, JSP, Configuration, and Build Files)</w:t>
       </w:r>
-      <w:bookmarkEnd w:id="12"/>
+      <w:bookmarkEnd w:id="11"/>
     </w:p>
     <w:p>
       <w:pPr>
         <w:pStyle w:val="Heading2"/>
       </w:pPr>
-      <w:bookmarkStart w:id="13" w:name="_Toc494462485"/>
+      <w:bookmarkStart w:id="12" w:name="_Toc494462485"/>
       <w:r>
         <w:t>Rational Change and Configuration Management (CCM) Repository (Formerly RTC)</w:t>
       </w:r>
-      <w:bookmarkEnd w:id="13"/>
+      <w:bookmarkEnd w:id="12"/>
     </w:p>
     <w:p>
       <w:pPr>
@@ -4634,8 +4765,8 @@
             <w:pPr>
               <w:pStyle w:val="TableHeading"/>
             </w:pPr>
-            <w:bookmarkStart w:id="14" w:name="ColumnTitle_10"/>
-            <w:bookmarkEnd w:id="14"/>
+            <w:bookmarkStart w:id="13" w:name="ColumnTitle_10"/>
+            <w:bookmarkEnd w:id="13"/>
             <w:r>
               <w:t>CCM/RTC Information</w:t>
             </w:r>
@@ -4701,7 +4832,15 @@
               </w:rPr>
             </w:pPr>
             <w:r>
-              <w:t xml:space="preserve">Since this is a VistA Patch, the source files were submitted to </w:t>
+              <w:t xml:space="preserve">Since this is a </w:t>
+            </w:r>
+            <w:proofErr w:type="spellStart"/>
+            <w:r>
+              <w:t>VistA</w:t>
+            </w:r>
+            <w:proofErr w:type="spellEnd"/>
+            <w:r>
+              <w:t xml:space="preserve"> Patch, the source files were submitted to </w:t>
             </w:r>
             <w:r>
               <w:t>Forum – forum.med.va.gov</w:t>
@@ -4822,8 +4961,13 @@
               </w:rPr>
             </w:pPr>
             <w:r>
-              <w:t>Rational: eBilling</w:t>
-            </w:r>
+              <w:t xml:space="preserve">Rational: </w:t>
+            </w:r>
+            <w:proofErr w:type="spellStart"/>
+            <w:r>
+              <w:t>eBilling</w:t>
+            </w:r>
+            <w:proofErr w:type="spellEnd"/>
           </w:p>
         </w:tc>
       </w:tr>
@@ -4886,21 +5030,21 @@
       <w:pPr>
         <w:pStyle w:val="Heading3"/>
       </w:pPr>
-      <w:bookmarkStart w:id="15" w:name="_Toc421881045"/>
+      <w:bookmarkStart w:id="14" w:name="_Toc421881045"/>
     </w:p>
     <w:p>
       <w:pPr>
         <w:pStyle w:val="Heading3"/>
       </w:pPr>
-      <w:bookmarkStart w:id="16" w:name="_Toc494462486"/>
+      <w:bookmarkStart w:id="15" w:name="_Toc494462486"/>
       <w:r>
         <w:t xml:space="preserve">Baseline and </w:t>
       </w:r>
       <w:r>
         <w:t>Component</w:t>
       </w:r>
+      <w:bookmarkEnd w:id="14"/>
       <w:bookmarkEnd w:id="15"/>
-      <w:bookmarkEnd w:id="16"/>
     </w:p>
     <w:p>
       <w:pPr>
@@ -4948,8 +5092,8 @@
             <w:pPr>
               <w:pStyle w:val="TableHeading"/>
             </w:pPr>
-            <w:bookmarkStart w:id="17" w:name="ColumnTitle_11"/>
-            <w:bookmarkEnd w:id="17"/>
+            <w:bookmarkStart w:id="16" w:name="ColumnTitle_11"/>
+            <w:bookmarkEnd w:id="16"/>
             <w:r>
               <w:t>Name</w:t>
             </w:r>
@@ -4986,8 +5130,13 @@
               </w:rPr>
             </w:pPr>
             <w:r>
-              <w:t>Rally – VA MCCF / eBilling</w:t>
-            </w:r>
+              <w:t xml:space="preserve">Rally – VA MCCF / </w:t>
+            </w:r>
+            <w:proofErr w:type="spellStart"/>
+            <w:r>
+              <w:t>eBilling</w:t>
+            </w:r>
+            <w:proofErr w:type="spellEnd"/>
             <w:r>
               <w:t xml:space="preserve"> / </w:t>
             </w:r>
@@ -5075,7 +5224,15 @@
               <w:t>MCCF</w:t>
             </w:r>
             <w:r>
-              <w:t xml:space="preserve">_EDI_TAS eBilling_documents </w:t>
+              <w:t xml:space="preserve">_EDI_TAS </w:t>
+            </w:r>
+            <w:proofErr w:type="spellStart"/>
+            <w:r>
+              <w:t>eBilling_documents</w:t>
+            </w:r>
+            <w:proofErr w:type="spellEnd"/>
+            <w:r>
+              <w:t xml:space="preserve"> </w:t>
             </w:r>
             <w:r>
               <w:t>/</w:t>
@@ -5116,17 +5273,17 @@
       <w:pPr>
         <w:pStyle w:val="Heading3"/>
       </w:pPr>
-      <w:bookmarkStart w:id="18" w:name="_Toc421881046"/>
+      <w:bookmarkStart w:id="17" w:name="_Toc421881046"/>
     </w:p>
     <w:p>
       <w:pPr>
         <w:pStyle w:val="Heading3"/>
       </w:pPr>
-      <w:bookmarkStart w:id="19" w:name="_Toc494462487"/>
+      <w:bookmarkStart w:id="18" w:name="_Toc494462487"/>
       <w:r>
         <w:t>Build Information</w:t>
       </w:r>
-      <w:bookmarkEnd w:id="19"/>
+      <w:bookmarkEnd w:id="18"/>
     </w:p>
     <w:p>
       <w:pPr>
@@ -5167,8 +5324,8 @@
             <w:pPr>
               <w:pStyle w:val="TableHeading"/>
             </w:pPr>
-            <w:bookmarkStart w:id="20" w:name="ColumnTitle_12"/>
-            <w:bookmarkEnd w:id="20"/>
+            <w:bookmarkStart w:id="19" w:name="ColumnTitle_12"/>
+            <w:bookmarkEnd w:id="19"/>
             <w:r>
               <w:lastRenderedPageBreak/>
               <w:t>Name</w:t>
@@ -5285,7 +5442,15 @@
               <w:pStyle w:val="TableText"/>
             </w:pPr>
             <w:r>
-              <w:t>National release to all VistA sites</w:t>
+              <w:t xml:space="preserve">National release to all </w:t>
+            </w:r>
+            <w:proofErr w:type="spellStart"/>
+            <w:r>
+              <w:t>VistA</w:t>
+            </w:r>
+            <w:proofErr w:type="spellEnd"/>
+            <w:r>
+              <w:t xml:space="preserve"> sites</w:t>
             </w:r>
           </w:p>
         </w:tc>
@@ -5300,15 +5465,15 @@
       <w:pPr>
         <w:pStyle w:val="Heading3"/>
       </w:pPr>
-      <w:bookmarkStart w:id="21" w:name="_Toc494462488"/>
+      <w:bookmarkStart w:id="20" w:name="_Toc494462488"/>
       <w:r>
         <w:t>CCM/</w:t>
       </w:r>
       <w:r>
         <w:t>RTC Build Definition</w:t>
       </w:r>
-      <w:bookmarkEnd w:id="18"/>
-      <w:bookmarkEnd w:id="21"/>
+      <w:bookmarkEnd w:id="17"/>
+      <w:bookmarkEnd w:id="20"/>
     </w:p>
     <w:p>
       <w:pPr>
@@ -5346,8 +5511,8 @@
             <w:pPr>
               <w:pStyle w:val="TableHeading"/>
             </w:pPr>
-            <w:bookmarkStart w:id="22" w:name="ColumnTitle_13"/>
-            <w:bookmarkEnd w:id="22"/>
+            <w:bookmarkStart w:id="21" w:name="ColumnTitle_13"/>
+            <w:bookmarkEnd w:id="21"/>
             <w:r>
               <w:t>Name</w:t>
             </w:r>
@@ -5417,11 +5582,11 @@
       <w:pPr>
         <w:pStyle w:val="Heading3"/>
       </w:pPr>
-      <w:bookmarkStart w:id="23" w:name="_Toc494462489"/>
+      <w:bookmarkStart w:id="22" w:name="_Toc494462489"/>
       <w:r>
         <w:t>Build Label or Number</w:t>
       </w:r>
-      <w:bookmarkEnd w:id="23"/>
+      <w:bookmarkEnd w:id="22"/>
     </w:p>
     <w:p>
       <w:pPr>
@@ -5456,8 +5621,8 @@
             <w:pPr>
               <w:pStyle w:val="TableHeading"/>
             </w:pPr>
-            <w:bookmarkStart w:id="24" w:name="ColumnTitle_14"/>
-            <w:bookmarkEnd w:id="24"/>
+            <w:bookmarkStart w:id="23" w:name="ColumnTitle_14"/>
+            <w:bookmarkEnd w:id="23"/>
             <w:r>
               <w:t>Name</w:t>
             </w:r>
@@ -5531,11 +5696,11 @@
       <w:pPr>
         <w:pStyle w:val="Heading1"/>
       </w:pPr>
-      <w:bookmarkStart w:id="25" w:name="_Toc494462490"/>
+      <w:bookmarkStart w:id="24" w:name="_Toc494462490"/>
       <w:r>
         <w:t>Build and Packaging</w:t>
       </w:r>
-      <w:bookmarkEnd w:id="25"/>
+      <w:bookmarkEnd w:id="24"/>
     </w:p>
     <w:p>
       <w:pPr>
@@ -5545,11 +5710,11 @@
           <w:szCs w:val="32"/>
         </w:rPr>
       </w:pPr>
-      <w:bookmarkStart w:id="26" w:name="_Toc494462491"/>
+      <w:bookmarkStart w:id="25" w:name="_Toc494462491"/>
       <w:r>
         <w:t>Build Logs</w:t>
       </w:r>
-      <w:bookmarkEnd w:id="26"/>
+      <w:bookmarkEnd w:id="25"/>
     </w:p>
     <w:p>
       <w:pPr>
@@ -5604,11 +5769,11 @@
           <w:szCs w:val="32"/>
         </w:rPr>
       </w:pPr>
-      <w:bookmarkStart w:id="27" w:name="_Toc494462492"/>
+      <w:bookmarkStart w:id="26" w:name="_Toc494462492"/>
       <w:r>
         <w:t>Build System/Process Information</w:t>
       </w:r>
-      <w:bookmarkEnd w:id="27"/>
+      <w:bookmarkEnd w:id="26"/>
     </w:p>
     <w:p>
       <w:pPr>
@@ -5632,6 +5797,7 @@
       <w:r>
         <w:t xml:space="preserve">It contains the code (routines, menu options, </w:t>
       </w:r>
+      <w:proofErr w:type="spellStart"/>
       <w:r>
         <w:t>L</w:t>
       </w:r>
@@ -5642,7 +5808,11 @@
         <w:t>M</w:t>
       </w:r>
       <w:r>
-        <w:t>an templates, protocols, etc.), that were created or modified as part of the patch. It is the true source file for all nationally released code. It also helps identify those routines that are being updated by more than one patch to help teams identify who needs to coordinate with whom for overlaps.</w:t>
+        <w:t>an</w:t>
+      </w:r>
+      <w:proofErr w:type="spellEnd"/>
+      <w:r>
+        <w:t xml:space="preserve"> templates, protocols, etc.), that were created or modified as part of the patch. It is the true source file for all nationally released code. It also helps identify those routines that are being updated by more than one patch to help teams identify who needs to coordinate with whom for overlaps.</w:t>
       </w:r>
     </w:p>
     <w:p>
@@ -5655,11 +5825,11 @@
       <w:pPr>
         <w:pStyle w:val="Heading1"/>
       </w:pPr>
-      <w:bookmarkStart w:id="28" w:name="_Toc494462493"/>
+      <w:bookmarkStart w:id="27" w:name="_Toc494462493"/>
       <w:r>
         <w:t>Change Tracking</w:t>
       </w:r>
-      <w:bookmarkEnd w:id="28"/>
+      <w:bookmarkEnd w:id="27"/>
     </w:p>
     <w:tbl>
       <w:tblPr>
@@ -5691,8 +5861,8 @@
             <w:pPr>
               <w:pStyle w:val="TableHeading"/>
             </w:pPr>
-            <w:bookmarkStart w:id="29" w:name="ColumnTitle_15"/>
-            <w:bookmarkEnd w:id="29"/>
+            <w:bookmarkStart w:id="28" w:name="ColumnTitle_15"/>
+            <w:bookmarkEnd w:id="28"/>
             <w:r>
               <w:t>Change Tracking Tool</w:t>
             </w:r>
@@ -5799,7 +5969,7 @@
                 <w:i/>
               </w:rPr>
             </w:pPr>
-            <w:hyperlink r:id="rId38" w:history="1">
+            <w:hyperlink r:id="rId39" w:history="1">
               <w:r>
                 <w:rPr>
                   <w:rStyle w:val="Hyperlink"/>
@@ -5849,12 +6019,14 @@
                 <w:rFonts w:ascii="Times New Roman" w:hAnsi="Times New Roman" w:cs="Times New Roman"/>
               </w:rPr>
             </w:pPr>
+            <w:proofErr w:type="gramStart"/>
             <w:r>
               <w:t>Contact:</w:t>
             </w:r>
             <w:r>
               <w:t>Kenneth.Bell@va.gov</w:t>
             </w:r>
+            <w:proofErr w:type="gramEnd"/>
           </w:p>
         </w:tc>
       </w:tr>
@@ -5868,11 +6040,11 @@
       <w:pPr>
         <w:pStyle w:val="Heading2"/>
       </w:pPr>
-      <w:bookmarkStart w:id="30" w:name="_Toc494462494"/>
+      <w:bookmarkStart w:id="29" w:name="_Toc494462494"/>
       <w:r>
         <w:t>Rational Change and Configuration Management (CCM) Repository (Formerly RTC)</w:t>
       </w:r>
-      <w:bookmarkEnd w:id="30"/>
+      <w:bookmarkEnd w:id="29"/>
     </w:p>
     <w:tbl>
       <w:tblPr>
@@ -5903,8 +6075,8 @@
                 <w:rFonts w:asciiTheme="minorHAnsi" w:hAnsiTheme="minorHAnsi" w:cstheme="minorBidi"/>
               </w:rPr>
             </w:pPr>
-            <w:bookmarkStart w:id="31" w:name="ColumnTitle_18"/>
-            <w:bookmarkEnd w:id="31"/>
+            <w:bookmarkStart w:id="30" w:name="ColumnTitle_18"/>
+            <w:bookmarkEnd w:id="30"/>
             <w:r>
               <w:t>Location</w:t>
             </w:r>
@@ -6046,12 +6218,14 @@
                 <w:rFonts w:ascii="Times New Roman" w:hAnsi="Times New Roman" w:cs="Times New Roman"/>
               </w:rPr>
             </w:pPr>
+            <w:proofErr w:type="spellStart"/>
             <w:r>
               <w:rPr>
                 <w:rFonts w:ascii="Times New Roman" w:hAnsi="Times New Roman" w:cs="Times New Roman"/>
               </w:rPr>
               <w:t>eBilling</w:t>
             </w:r>
+            <w:proofErr w:type="spellEnd"/>
           </w:p>
         </w:tc>
       </w:tr>
@@ -6086,8 +6260,8 @@
             <w:pPr>
               <w:pStyle w:val="TableHeading"/>
             </w:pPr>
-            <w:bookmarkStart w:id="32" w:name="ColumnTitle_19"/>
-            <w:bookmarkEnd w:id="32"/>
+            <w:bookmarkStart w:id="31" w:name="ColumnTitle_19"/>
+            <w:bookmarkEnd w:id="31"/>
             <w:r>
               <w:t>Work Item ID</w:t>
             </w:r>
@@ -6124,7 +6298,7 @@
                 <w:szCs w:val="18"/>
               </w:rPr>
             </w:pPr>
-            <w:hyperlink r:id="rId39" w:history="1">
+            <w:hyperlink r:id="rId40" w:history="1">
               <w:r>
                 <w:rPr>
                   <w:rStyle w:val="Hyperlink"/>
@@ -6183,7 +6357,7 @@
                 <w:szCs w:val="18"/>
               </w:rPr>
             </w:pPr>
-            <w:hyperlink r:id="rId40" w:history="1">
+            <w:hyperlink r:id="rId41" w:history="1">
               <w:r>
                 <w:rPr>
                   <w:rStyle w:val="Hyperlink"/>
@@ -6234,7 +6408,7 @@
                 <w:szCs w:val="18"/>
               </w:rPr>
             </w:pPr>
-            <w:hyperlink r:id="rId41" w:history="1">
+            <w:hyperlink r:id="rId42" w:history="1">
               <w:r>
                 <w:rPr>
                   <w:rStyle w:val="Hyperlink"/>
@@ -6300,7 +6474,7 @@
                 <w:szCs w:val="18"/>
               </w:rPr>
             </w:pPr>
-            <w:hyperlink r:id="rId42" w:history="1">
+            <w:hyperlink r:id="rId43" w:history="1">
               <w:r>
                 <w:rPr>
                   <w:rStyle w:val="Hyperlink"/>
@@ -6356,7 +6530,7 @@
                 <w:szCs w:val="18"/>
               </w:rPr>
             </w:pPr>
-            <w:hyperlink r:id="rId43" w:history="1">
+            <w:hyperlink r:id="rId44" w:history="1">
               <w:r>
                 <w:rPr>
                   <w:rStyle w:val="Hyperlink"/>
@@ -6412,7 +6586,7 @@
                 <w:szCs w:val="18"/>
               </w:rPr>
             </w:pPr>
-            <w:hyperlink r:id="rId44" w:history="1">
+            <w:hyperlink r:id="rId45" w:history="1">
               <w:r>
                 <w:rPr>
                   <w:rStyle w:val="Hyperlink"/>
@@ -6469,7 +6643,7 @@
                 <w:szCs w:val="18"/>
               </w:rPr>
             </w:pPr>
-            <w:hyperlink r:id="rId45" w:history="1">
+            <w:hyperlink r:id="rId46" w:history="1">
               <w:r>
                 <w:rPr>
                   <w:rStyle w:val="Hyperlink"/>
@@ -6527,7 +6701,7 @@
                 <w:szCs w:val="18"/>
               </w:rPr>
             </w:pPr>
-            <w:hyperlink r:id="rId46" w:history="1">
+            <w:hyperlink r:id="rId47" w:history="1">
               <w:r>
                 <w:rPr>
                   <w:rStyle w:val="Hyperlink"/>
@@ -6593,7 +6767,7 @@
                 <w:szCs w:val="18"/>
               </w:rPr>
             </w:pPr>
-            <w:hyperlink r:id="rId47" w:history="1">
+            <w:hyperlink r:id="rId48" w:history="1">
               <w:r>
                 <w:rPr>
                   <w:rStyle w:val="Hyperlink"/>
@@ -6646,11 +6820,11 @@
       <w:pPr>
         <w:pStyle w:val="Heading1"/>
       </w:pPr>
-      <w:bookmarkStart w:id="33" w:name="_Toc494462495"/>
+      <w:bookmarkStart w:id="32" w:name="_Toc494462495"/>
       <w:r>
         <w:t>Release (Deployment) Information</w:t>
       </w:r>
-      <w:bookmarkEnd w:id="33"/>
+      <w:bookmarkEnd w:id="32"/>
     </w:p>
     <w:tbl>
       <w:tblPr>
@@ -6679,9 +6853,9 @@
             <w:pPr>
               <w:pStyle w:val="TableHeading"/>
             </w:pPr>
-            <w:bookmarkStart w:id="34" w:name="ColumnTitle_20"/>
-            <w:bookmarkStart w:id="35" w:name="_Hlk517965967"/>
-            <w:bookmarkEnd w:id="34"/>
+            <w:bookmarkStart w:id="33" w:name="ColumnTitle_20"/>
+            <w:bookmarkStart w:id="34" w:name="_Hlk517965967"/>
+            <w:bookmarkEnd w:id="33"/>
             <w:r>
               <w:t>Release Identification</w:t>
             </w:r>
@@ -6748,8 +6922,13 @@
               </w:rPr>
             </w:pPr>
             <w:r>
-              <w:t>Angela Harris</w:t>
-            </w:r>
+              <w:t xml:space="preserve">Angela </w:t>
+            </w:r>
+            <w:r>
+              <w:t>Murray</w:t>
+            </w:r>
+            <w:bookmarkStart w:id="35" w:name="_GoBack"/>
+            <w:bookmarkEnd w:id="35"/>
           </w:p>
         </w:tc>
         <w:tc>
@@ -6772,7 +6951,7 @@
           </w:p>
         </w:tc>
       </w:tr>
-      <w:bookmarkEnd w:id="35"/>
+      <w:bookmarkEnd w:id="34"/>
     </w:tbl>
     <w:p>
       <w:pPr>
@@ -6909,11 +7088,19 @@
                 <w:rFonts w:cstheme="minorBidi"/>
               </w:rPr>
             </w:pPr>
+            <w:proofErr w:type="spellStart"/>
             <w:r>
               <w:rPr>
                 <w:rFonts w:cstheme="minorBidi"/>
               </w:rPr>
-              <w:t>PackMan message</w:t>
+              <w:t>PackMan</w:t>
+            </w:r>
+            <w:proofErr w:type="spellEnd"/>
+            <w:r>
+              <w:rPr>
+                <w:rFonts w:cstheme="minorBidi"/>
+              </w:rPr>
+              <w:t xml:space="preserve"> message</w:t>
             </w:r>
           </w:p>
         </w:tc>
@@ -7077,7 +7264,21 @@
               <w:rPr>
                 <w:rFonts w:cstheme="minorBidi"/>
               </w:rPr>
-              <w:t>Deployment, Backout and Rollback Plan</w:t>
+              <w:t xml:space="preserve">Deployment, </w:t>
+            </w:r>
+            <w:proofErr w:type="spellStart"/>
+            <w:r>
+              <w:rPr>
+                <w:rFonts w:cstheme="minorBidi"/>
+              </w:rPr>
+              <w:t>Backout</w:t>
+            </w:r>
+            <w:proofErr w:type="spellEnd"/>
+            <w:r>
+              <w:rPr>
+                <w:rFonts w:cstheme="minorBidi"/>
+              </w:rPr>
+              <w:t xml:space="preserve"> and Rollback Plan</w:t>
             </w:r>
           </w:p>
         </w:tc>
@@ -7485,7 +7686,7 @@
         <w:rStyle w:val="PageNumber"/>
         <w:noProof/>
       </w:rPr>
-      <w:t>3</w:t>
+      <w:t>6</w:t>
     </w:r>
     <w:r>
       <w:rPr>
@@ -7542,7 +7743,7 @@
         <v:path o:extrusionok="f" gradientshapeok="t" o:connecttype="rect"/>
         <o:lock v:ext="edit" aspectratio="t"/>
       </v:shapetype>
-      <v:shape id="_x0000_i1078" type="#_x0000_t75" style="width:68.25pt;height:41.25pt" o:bullet="t">
+      <v:shape id="_x0000_i1098" type="#_x0000_t75" style="width:68.25pt;height:41.25pt" o:bullet="t">
         <v:imagedata r:id="rId1" o:title="pointing-finger-white-small"/>
       </v:shape>
     </w:pict>
@@ -12262,14 +12463,6 @@
 </file>
 
 <file path=customXml/item1.xml><?xml version="1.0" encoding="utf-8"?>
-<p:properties xmlns:p="http://schemas.microsoft.com/office/2006/metadata/properties" xmlns:xsi="http://www.w3.org/2001/XMLSchema-instance" xmlns:pc="http://schemas.microsoft.com/office/infopath/2007/PartnerControls">
-  <documentManagement>
-    <Section xmlns="dccbc5df-29b3-4670-b8f5-ce9b6d6a1832">CD2 Required Documentation Templates</Section>
-  </documentManagement>
-</p:properties>
-</file>
-
-<file path=customXml/item2.xml><?xml version="1.0" encoding="utf-8"?>
 <ct:contentTypeSchema xmlns:ct="http://schemas.microsoft.com/office/2006/metadata/contentType" xmlns:ma="http://schemas.microsoft.com/office/2006/metadata/properties/metaAttributes" ct:_="" ma:_="" ma:contentTypeName="Document" ma:contentTypeID="0x0101004B55E56D3DD6DC4BB3756304B0ED6A72" ma:contentTypeVersion="1" ma:contentTypeDescription="Create a new document." ma:contentTypeScope="" ma:versionID="e7663c1fcff5c2e6022477c95496ec06">
   <xsd:schema xmlns:xsd="http://www.w3.org/2001/XMLSchema" xmlns:xs="http://www.w3.org/2001/XMLSchema" xmlns:p="http://schemas.microsoft.com/office/2006/metadata/properties" xmlns:ns2="dccbc5df-29b3-4670-b8f5-ce9b6d6a1832" targetNamespace="http://schemas.microsoft.com/office/2006/metadata/properties" ma:root="true" ma:fieldsID="fdf68a86bd0da0ce85bfb8f7fab78218" ns2:_="">
     <xsd:import namespace="dccbc5df-29b3-4670-b8f5-ce9b6d6a1832"/>
@@ -12402,6 +12595,14 @@
 </ct:contentTypeSchema>
 </file>
 
+<file path=customXml/item2.xml><?xml version="1.0" encoding="utf-8"?>
+<p:properties xmlns:p="http://schemas.microsoft.com/office/2006/metadata/properties" xmlns:xsi="http://www.w3.org/2001/XMLSchema-instance" xmlns:pc="http://schemas.microsoft.com/office/infopath/2007/PartnerControls">
+  <documentManagement>
+    <Section xmlns="dccbc5df-29b3-4670-b8f5-ce9b6d6a1832">CD2 Required Documentation Templates</Section>
+  </documentManagement>
+</p:properties>
+</file>
+
 <file path=customXml/item3.xml><?xml version="1.0" encoding="utf-8"?>
 <?mso-contentType ?>
 <FormTemplates xmlns="http://schemas.microsoft.com/sharepoint/v3/contenttype/forms">
@@ -12416,16 +12617,6 @@
 </file>
 
 <file path=customXml/itemProps1.xml><?xml version="1.0" encoding="utf-8"?>
-<ds:datastoreItem xmlns:ds="http://schemas.openxmlformats.org/officeDocument/2006/customXml" ds:itemID="{4560517E-F5A4-41E1-9F01-60AB7EB0F206}">
-  <ds:schemaRefs>
-    <ds:schemaRef ds:uri="http://schemas.microsoft.com/office/2006/metadata/properties"/>
-    <ds:schemaRef ds:uri="http://schemas.microsoft.com/office/infopath/2007/PartnerControls"/>
-    <ds:schemaRef ds:uri="dccbc5df-29b3-4670-b8f5-ce9b6d6a1832"/>
-  </ds:schemaRefs>
-</ds:datastoreItem>
-</file>
-
-<file path=customXml/itemProps2.xml><?xml version="1.0" encoding="utf-8"?>
 <ds:datastoreItem xmlns:ds="http://schemas.openxmlformats.org/officeDocument/2006/customXml" ds:itemID="{0D4D20C0-8C1B-4BB8-B3EA-4BA82C1490DF}">
   <ds:schemaRefs>
     <ds:schemaRef ds:uri="http://schemas.microsoft.com/office/2006/metadata/contentType"/>
@@ -12443,6 +12634,16 @@
 </ds:datastoreItem>
 </file>
 
+<file path=customXml/itemProps2.xml><?xml version="1.0" encoding="utf-8"?>
+<ds:datastoreItem xmlns:ds="http://schemas.openxmlformats.org/officeDocument/2006/customXml" ds:itemID="{4560517E-F5A4-41E1-9F01-60AB7EB0F206}">
+  <ds:schemaRefs>
+    <ds:schemaRef ds:uri="http://schemas.microsoft.com/office/2006/metadata/properties"/>
+    <ds:schemaRef ds:uri="http://schemas.microsoft.com/office/infopath/2007/PartnerControls"/>
+    <ds:schemaRef ds:uri="dccbc5df-29b3-4670-b8f5-ce9b6d6a1832"/>
+  </ds:schemaRefs>
+</ds:datastoreItem>
+</file>
+
 <file path=customXml/itemProps3.xml><?xml version="1.0" encoding="utf-8"?>
 <ds:datastoreItem xmlns:ds="http://schemas.openxmlformats.org/officeDocument/2006/customXml" ds:itemID="{BE5AF119-2C45-4036-98D5-B4140043C77C}">
   <ds:schemaRefs>
@@ -12452,7 +12653,7 @@
 </file>
 
 <file path=customXml/itemProps4.xml><?xml version="1.0" encoding="utf-8"?>
-<ds:datastoreItem xmlns:ds="http://schemas.openxmlformats.org/officeDocument/2006/customXml" ds:itemID="{888B49E1-3F82-4841-BF2B-90D2F1B77F53}">
+<ds:datastoreItem xmlns:ds="http://schemas.openxmlformats.org/officeDocument/2006/customXml" ds:itemID="{C61CE0A4-011A-4D88-91DD-32DE7736A890}">
   <ds:schemaRefs>
     <ds:schemaRef ds:uri="http://schemas.openxmlformats.org/officeDocument/2006/bibliography"/>
   </ds:schemaRefs>

</xml_diff>

<commit_message>
630960 IOC Entry Updated for T33
</commit_message>
<xml_diff>
--- a/CM/Build 6/TAS eBill VDD IB_2_608.docx
+++ b/CM/Build 6/TAS eBill VDD IB_2_608.docx
@@ -148,7 +148,7 @@
         </w:rPr>
       </w:pPr>
       <w:r>
-        <w:t>June</w:t>
+        <w:t>October</w:t>
       </w:r>
       <w:r>
         <w:t xml:space="preserve"> </w:t>
@@ -174,7 +174,7 @@
         <w:t>1.</w:t>
       </w:r>
       <w:r>
-        <w:t>0</w:t>
+        <w:t>1</w:t>
       </w:r>
     </w:p>
     <w:p>
@@ -387,6 +387,78 @@
           </w:p>
         </w:tc>
       </w:tr>
+      <w:tr>
+        <w:trPr>
+          <w:cantSplit/>
+        </w:trPr>
+        <w:tc>
+          <w:tcPr>
+            <w:tcW w:w="699" w:type="pct"/>
+          </w:tcPr>
+          <w:p>
+            <w:pPr>
+              <w:pStyle w:val="TableText"/>
+            </w:pPr>
+            <w:r>
+              <w:t>October 2018</w:t>
+            </w:r>
+          </w:p>
+        </w:tc>
+        <w:tc>
+          <w:tcPr>
+            <w:tcW w:w="691" w:type="pct"/>
+          </w:tcPr>
+          <w:p>
+            <w:pPr>
+              <w:pStyle w:val="TableText"/>
+            </w:pPr>
+            <w:r>
+              <w:t>1.1</w:t>
+            </w:r>
+          </w:p>
+        </w:tc>
+        <w:tc>
+          <w:tcPr>
+            <w:tcW w:w="1588" w:type="pct"/>
+          </w:tcPr>
+          <w:p>
+            <w:pPr>
+              <w:pStyle w:val="TableText"/>
+            </w:pPr>
+            <w:r>
+              <w:t>Updated for T33</w:t>
+            </w:r>
+          </w:p>
+        </w:tc>
+        <w:tc>
+          <w:tcPr>
+            <w:tcW w:w="842" w:type="pct"/>
+          </w:tcPr>
+          <w:p>
+            <w:pPr>
+              <w:pStyle w:val="TableText"/>
+            </w:pPr>
+            <w:proofErr w:type="gramStart"/>
+            <w:r>
+              <w:t>Vernita  Thompson</w:t>
+            </w:r>
+            <w:proofErr w:type="gramEnd"/>
+          </w:p>
+        </w:tc>
+        <w:tc>
+          <w:tcPr>
+            <w:tcW w:w="1180" w:type="pct"/>
+          </w:tcPr>
+          <w:p>
+            <w:pPr>
+              <w:pStyle w:val="TableText"/>
+            </w:pPr>
+            <w:r>
+              <w:t>Halfaker &amp; Leidos</w:t>
+            </w:r>
+          </w:p>
+        </w:tc>
+      </w:tr>
     </w:tbl>
     <w:p>
       <w:pPr>
@@ -578,7 +650,10 @@
               <w:t>al Build release for</w:t>
             </w:r>
             <w:r>
-              <w:t xml:space="preserve"> IOC testing. </w:t>
+              <w:t xml:space="preserve"> IOC Entry</w:t>
+            </w:r>
+            <w:r>
+              <w:t xml:space="preserve">. </w:t>
             </w:r>
           </w:p>
         </w:tc>
@@ -604,6 +679,88 @@
             </w:r>
             <w:r>
               <w:t>5/6</w:t>
+            </w:r>
+          </w:p>
+        </w:tc>
+        <w:tc>
+          <w:tcPr>
+            <w:tcW w:w="1176" w:type="pct"/>
+          </w:tcPr>
+          <w:p>
+            <w:pPr>
+              <w:pStyle w:val="TableText"/>
+            </w:pPr>
+            <w:r>
+              <w:t>Product Development</w:t>
+            </w:r>
+          </w:p>
+        </w:tc>
+      </w:tr>
+      <w:tr>
+        <w:trPr>
+          <w:cantSplit/>
+        </w:trPr>
+        <w:tc>
+          <w:tcPr>
+            <w:tcW w:w="717" w:type="pct"/>
+          </w:tcPr>
+          <w:p>
+            <w:pPr>
+              <w:pStyle w:val="TableText"/>
+            </w:pPr>
+            <w:r>
+              <w:t>October 2018</w:t>
+            </w:r>
+          </w:p>
+        </w:tc>
+        <w:tc>
+          <w:tcPr>
+            <w:tcW w:w="678" w:type="pct"/>
+          </w:tcPr>
+          <w:p>
+            <w:pPr>
+              <w:pStyle w:val="TableText"/>
+            </w:pPr>
+            <w:r>
+              <w:t>IB*2.0*608 T</w:t>
+            </w:r>
+            <w:r>
+              <w:t>33</w:t>
+            </w:r>
+          </w:p>
+        </w:tc>
+        <w:tc>
+          <w:tcPr>
+            <w:tcW w:w="1590" w:type="pct"/>
+          </w:tcPr>
+          <w:p>
+            <w:pPr>
+              <w:pStyle w:val="TableText"/>
+            </w:pPr>
+            <w:r>
+              <w:t xml:space="preserve">Updated </w:t>
+            </w:r>
+            <w:r>
+              <w:t>Build release for</w:t>
+            </w:r>
+            <w:r>
+              <w:t xml:space="preserve"> IOC Entry</w:t>
+            </w:r>
+            <w:r>
+              <w:t>.</w:t>
+            </w:r>
+          </w:p>
+        </w:tc>
+        <w:tc>
+          <w:tcPr>
+            <w:tcW w:w="839" w:type="pct"/>
+          </w:tcPr>
+          <w:p>
+            <w:pPr>
+              <w:pStyle w:val="TableText"/>
+            </w:pPr>
+            <w:r>
+              <w:t>MCCF EDI TAS EBILLING BUILD 5/6</w:t>
             </w:r>
           </w:p>
         </w:tc>
@@ -759,7 +916,11 @@
         <w:t xml:space="preserve">following </w:t>
       </w:r>
       <w:r>
-        <w:t>the Software Configuration Management Procedures. The Product Procedures along with work instruction</w:t>
+        <w:t xml:space="preserve">the Software Configuration Management Procedures. The Product Procedures </w:t>
+      </w:r>
+      <w:r>
+        <w:lastRenderedPageBreak/>
+        <w:t>along with work instruction</w:t>
       </w:r>
       <w:r>
         <w:t>s</w:t>
@@ -2142,7 +2303,7 @@
               <w:pStyle w:val="TableText"/>
             </w:pPr>
             <w:r>
-              <w:t>IB*2.0*608 T31</w:t>
+              <w:t>IB*2.0*608 T33</w:t>
             </w:r>
           </w:p>
         </w:tc>
@@ -2917,10 +3078,7 @@
               <w:pStyle w:val="TableText"/>
             </w:pPr>
             <w:r>
-              <w:t>(151: ebilling_doc_06</w:t>
-            </w:r>
-            <w:r>
-              <w:t>29</w:t>
+              <w:t>(209: ebilling_doc_1026</w:t>
             </w:r>
             <w:r>
               <w:t>2018</w:t>
@@ -3393,7 +3551,23 @@
                         <w:rFonts w:ascii="Calibri" w:hAnsi="Calibri"/>
                         <w:szCs w:val="22"/>
                       </w:rPr>
-                      <w:t xml:space="preserve"> PD IB_2_608.txt</w:t>
+                      <w:t xml:space="preserve"> PD IB_2_6</w:t>
+                    </w:r>
+                    <w:r>
+                      <w:rPr>
+                        <w:rStyle w:val="Hyperlink"/>
+                        <w:rFonts w:ascii="Calibri" w:hAnsi="Calibri"/>
+                        <w:szCs w:val="22"/>
+                      </w:rPr>
+                      <w:t>0</w:t>
+                    </w:r>
+                    <w:r>
+                      <w:rPr>
+                        <w:rStyle w:val="Hyperlink"/>
+                        <w:rFonts w:ascii="Calibri" w:hAnsi="Calibri"/>
+                        <w:szCs w:val="22"/>
+                      </w:rPr>
+                      <w:t>8.txt</w:t>
                     </w:r>
                   </w:hyperlink>
                 </w:p>
@@ -3593,7 +3767,23 @@
                         <w:rFonts w:ascii="Calibri" w:hAnsi="Calibri"/>
                         <w:szCs w:val="22"/>
                       </w:rPr>
-                      <w:t xml:space="preserve"> Defect Log IB_2.0_608.xlsx</w:t>
+                      <w:t xml:space="preserve"> Def</w:t>
+                    </w:r>
+                    <w:r>
+                      <w:rPr>
+                        <w:rStyle w:val="Hyperlink"/>
+                        <w:rFonts w:ascii="Calibri" w:hAnsi="Calibri"/>
+                        <w:szCs w:val="22"/>
+                      </w:rPr>
+                      <w:t>e</w:t>
+                    </w:r>
+                    <w:r>
+                      <w:rPr>
+                        <w:rStyle w:val="Hyperlink"/>
+                        <w:rFonts w:ascii="Calibri" w:hAnsi="Calibri"/>
+                        <w:szCs w:val="22"/>
+                      </w:rPr>
+                      <w:t>ct Log IB_2.0_608.xlsx</w:t>
                     </w:r>
                   </w:hyperlink>
                 </w:p>
@@ -3762,7 +3952,23 @@
                         <w:rFonts w:ascii="Calibri" w:hAnsi="Calibri"/>
                         <w:szCs w:val="22"/>
                       </w:rPr>
-                      <w:t xml:space="preserve"> TEL IB_2.0_608.xlsx</w:t>
+                      <w:t xml:space="preserve"> TEL IB_2.0_60</w:t>
+                    </w:r>
+                    <w:r>
+                      <w:rPr>
+                        <w:rStyle w:val="Hyperlink"/>
+                        <w:rFonts w:ascii="Calibri" w:hAnsi="Calibri"/>
+                        <w:szCs w:val="22"/>
+                      </w:rPr>
+                      <w:t>8</w:t>
+                    </w:r>
+                    <w:r>
+                      <w:rPr>
+                        <w:rStyle w:val="Hyperlink"/>
+                        <w:rFonts w:ascii="Calibri" w:hAnsi="Calibri"/>
+                        <w:szCs w:val="22"/>
+                      </w:rPr>
+                      <w:t>.xlsx</w:t>
                     </w:r>
                   </w:hyperlink>
                 </w:p>
@@ -3981,7 +4187,25 @@
                         <w:sz w:val="18"/>
                         <w:szCs w:val="18"/>
                       </w:rPr>
-                      <w:t>IB-2-608 SQA_Checklist.xls</w:t>
+                      <w:t>IB-2-608 SQ</w:t>
+                    </w:r>
+                    <w:r>
+                      <w:rPr>
+                        <w:rStyle w:val="Hyperlink"/>
+                        <w:rFonts w:ascii="Helvetica" w:hAnsi="Helvetica" w:cs="Helvetica"/>
+                        <w:sz w:val="18"/>
+                        <w:szCs w:val="18"/>
+                      </w:rPr>
+                      <w:t>A</w:t>
+                    </w:r>
+                    <w:r>
+                      <w:rPr>
+                        <w:rStyle w:val="Hyperlink"/>
+                        <w:rFonts w:ascii="Helvetica" w:hAnsi="Helvetica" w:cs="Helvetica"/>
+                        <w:sz w:val="18"/>
+                        <w:szCs w:val="18"/>
+                      </w:rPr>
+                      <w:t>_Checklist.xls</w:t>
                     </w:r>
                   </w:hyperlink>
                 </w:p>
@@ -4111,7 +4335,25 @@
                         <w:sz w:val="18"/>
                         <w:szCs w:val="18"/>
                       </w:rPr>
-                      <w:t>eBilling</w:t>
+                      <w:t>eBilli</w:t>
+                    </w:r>
+                    <w:r>
+                      <w:rPr>
+                        <w:rStyle w:val="Hyperlink"/>
+                        <w:rFonts w:ascii="Helvetica" w:hAnsi="Helvetica" w:cs="Helvetica"/>
+                        <w:sz w:val="18"/>
+                        <w:szCs w:val="18"/>
+                      </w:rPr>
+                      <w:t>n</w:t>
+                    </w:r>
+                    <w:r>
+                      <w:rPr>
+                        <w:rStyle w:val="Hyperlink"/>
+                        <w:rFonts w:ascii="Helvetica" w:hAnsi="Helvetica" w:cs="Helvetica"/>
+                        <w:sz w:val="18"/>
+                        <w:szCs w:val="18"/>
+                      </w:rPr>
+                      <w:t>g</w:t>
                     </w:r>
                     <w:proofErr w:type="spellEnd"/>
                     <w:r>
@@ -4263,7 +4505,25 @@
                         <w:sz w:val="18"/>
                         <w:szCs w:val="18"/>
                       </w:rPr>
-                      <w:t xml:space="preserve"> VDD IB_2_608.docx</w:t>
+                      <w:t xml:space="preserve"> VDD IB_2_608.</w:t>
+                    </w:r>
+                    <w:r>
+                      <w:rPr>
+                        <w:rStyle w:val="Hyperlink"/>
+                        <w:rFonts w:ascii="Helvetica" w:hAnsi="Helvetica" w:cs="Helvetica"/>
+                        <w:sz w:val="18"/>
+                        <w:szCs w:val="18"/>
+                      </w:rPr>
+                      <w:t>d</w:t>
+                    </w:r>
+                    <w:r>
+                      <w:rPr>
+                        <w:rStyle w:val="Hyperlink"/>
+                        <w:rFonts w:ascii="Helvetica" w:hAnsi="Helvetica" w:cs="Helvetica"/>
+                        <w:sz w:val="18"/>
+                        <w:szCs w:val="18"/>
+                      </w:rPr>
+                      <w:t>ocx</w:t>
                     </w:r>
                   </w:hyperlink>
                 </w:p>
@@ -4375,7 +4635,25 @@
                         <w:sz w:val="18"/>
                         <w:szCs w:val="18"/>
                       </w:rPr>
-                      <w:t>ib_2_0_p608_ig.docx</w:t>
+                      <w:t>ib_2</w:t>
+                    </w:r>
+                    <w:r>
+                      <w:rPr>
+                        <w:rStyle w:val="Hyperlink"/>
+                        <w:rFonts w:ascii="Helvetica" w:hAnsi="Helvetica" w:cs="Helvetica"/>
+                        <w:sz w:val="18"/>
+                        <w:szCs w:val="18"/>
+                      </w:rPr>
+                      <w:t>_</w:t>
+                    </w:r>
+                    <w:r>
+                      <w:rPr>
+                        <w:rStyle w:val="Hyperlink"/>
+                        <w:rFonts w:ascii="Helvetica" w:hAnsi="Helvetica" w:cs="Helvetica"/>
+                        <w:sz w:val="18"/>
+                        <w:szCs w:val="18"/>
+                      </w:rPr>
+                      <w:t>0_p608_ig.docx</w:t>
                     </w:r>
                   </w:hyperlink>
                 </w:p>
@@ -4512,7 +4790,25 @@
                         <w:sz w:val="18"/>
                         <w:szCs w:val="18"/>
                       </w:rPr>
-                      <w:t>ib_2_0_p608_tm.docx</w:t>
+                      <w:t>ib_2_0_p608_</w:t>
+                    </w:r>
+                    <w:r>
+                      <w:rPr>
+                        <w:rStyle w:val="Hyperlink"/>
+                        <w:rFonts w:ascii="Helvetica" w:hAnsi="Helvetica" w:cs="Helvetica"/>
+                        <w:sz w:val="18"/>
+                        <w:szCs w:val="18"/>
+                      </w:rPr>
+                      <w:t>t</w:t>
+                    </w:r>
+                    <w:r>
+                      <w:rPr>
+                        <w:rStyle w:val="Hyperlink"/>
+                        <w:rFonts w:ascii="Helvetica" w:hAnsi="Helvetica" w:cs="Helvetica"/>
+                        <w:sz w:val="18"/>
+                        <w:szCs w:val="18"/>
+                      </w:rPr>
+                      <w:t>m.docx</w:t>
                     </w:r>
                   </w:hyperlink>
                 </w:p>
@@ -4612,7 +4908,25 @@
                         <w:sz w:val="18"/>
                         <w:szCs w:val="18"/>
                       </w:rPr>
-                      <w:t>ib_2_0_p608_edi_ug.doc</w:t>
+                      <w:t>ib_2_0_p608_edi_u</w:t>
+                    </w:r>
+                    <w:r>
+                      <w:rPr>
+                        <w:rStyle w:val="Hyperlink"/>
+                        <w:rFonts w:ascii="Helvetica" w:hAnsi="Helvetica" w:cs="Helvetica"/>
+                        <w:sz w:val="18"/>
+                        <w:szCs w:val="18"/>
+                      </w:rPr>
+                      <w:t>g</w:t>
+                    </w:r>
+                    <w:r>
+                      <w:rPr>
+                        <w:rStyle w:val="Hyperlink"/>
+                        <w:rFonts w:ascii="Helvetica" w:hAnsi="Helvetica" w:cs="Helvetica"/>
+                        <w:sz w:val="18"/>
+                        <w:szCs w:val="18"/>
+                      </w:rPr>
+                      <w:t>.doc</w:t>
                     </w:r>
                   </w:hyperlink>
                 </w:p>
@@ -5238,11 +5552,10 @@
               <w:t>/</w:t>
             </w:r>
             <w:r>
-              <w:t xml:space="preserve"> (151: ebilling_doc_06</w:t>
-            </w:r>
-            <w:r>
-              <w:t>29</w:t>
-            </w:r>
+              <w:t xml:space="preserve"> (209: ebilling_doc_1026</w:t>
+            </w:r>
+            <w:bookmarkStart w:id="17" w:name="_GoBack"/>
+            <w:bookmarkEnd w:id="17"/>
             <w:r>
               <w:t>2018</w:t>
             </w:r>
@@ -5273,17 +5586,17 @@
       <w:pPr>
         <w:pStyle w:val="Heading3"/>
       </w:pPr>
-      <w:bookmarkStart w:id="17" w:name="_Toc421881046"/>
+      <w:bookmarkStart w:id="18" w:name="_Toc421881046"/>
     </w:p>
     <w:p>
       <w:pPr>
         <w:pStyle w:val="Heading3"/>
       </w:pPr>
-      <w:bookmarkStart w:id="18" w:name="_Toc494462487"/>
+      <w:bookmarkStart w:id="19" w:name="_Toc494462487"/>
       <w:r>
         <w:t>Build Information</w:t>
       </w:r>
-      <w:bookmarkEnd w:id="18"/>
+      <w:bookmarkEnd w:id="19"/>
     </w:p>
     <w:p>
       <w:pPr>
@@ -5324,8 +5637,8 @@
             <w:pPr>
               <w:pStyle w:val="TableHeading"/>
             </w:pPr>
-            <w:bookmarkStart w:id="19" w:name="ColumnTitle_12"/>
-            <w:bookmarkEnd w:id="19"/>
+            <w:bookmarkStart w:id="20" w:name="ColumnTitle_12"/>
+            <w:bookmarkEnd w:id="20"/>
             <w:r>
               <w:lastRenderedPageBreak/>
               <w:t>Name</w:t>
@@ -5376,7 +5689,7 @@
               </w:rPr>
             </w:pPr>
             <w:r>
-              <w:t>IB*2.0*698 T31</w:t>
+              <w:t>IB*2.0*698 T33</w:t>
             </w:r>
           </w:p>
         </w:tc>
@@ -5465,15 +5778,15 @@
       <w:pPr>
         <w:pStyle w:val="Heading3"/>
       </w:pPr>
-      <w:bookmarkStart w:id="20" w:name="_Toc494462488"/>
+      <w:bookmarkStart w:id="21" w:name="_Toc494462488"/>
       <w:r>
         <w:t>CCM/</w:t>
       </w:r>
       <w:r>
         <w:t>RTC Build Definition</w:t>
       </w:r>
-      <w:bookmarkEnd w:id="17"/>
-      <w:bookmarkEnd w:id="20"/>
+      <w:bookmarkEnd w:id="18"/>
+      <w:bookmarkEnd w:id="21"/>
     </w:p>
     <w:p>
       <w:pPr>
@@ -5511,8 +5824,8 @@
             <w:pPr>
               <w:pStyle w:val="TableHeading"/>
             </w:pPr>
-            <w:bookmarkStart w:id="21" w:name="ColumnTitle_13"/>
-            <w:bookmarkEnd w:id="21"/>
+            <w:bookmarkStart w:id="22" w:name="ColumnTitle_13"/>
+            <w:bookmarkEnd w:id="22"/>
             <w:r>
               <w:t>Name</w:t>
             </w:r>
@@ -5582,11 +5895,11 @@
       <w:pPr>
         <w:pStyle w:val="Heading3"/>
       </w:pPr>
-      <w:bookmarkStart w:id="22" w:name="_Toc494462489"/>
+      <w:bookmarkStart w:id="23" w:name="_Toc494462489"/>
       <w:r>
         <w:t>Build Label or Number</w:t>
       </w:r>
-      <w:bookmarkEnd w:id="22"/>
+      <w:bookmarkEnd w:id="23"/>
     </w:p>
     <w:p>
       <w:pPr>
@@ -5621,8 +5934,8 @@
             <w:pPr>
               <w:pStyle w:val="TableHeading"/>
             </w:pPr>
-            <w:bookmarkStart w:id="23" w:name="ColumnTitle_14"/>
-            <w:bookmarkEnd w:id="23"/>
+            <w:bookmarkStart w:id="24" w:name="ColumnTitle_14"/>
+            <w:bookmarkEnd w:id="24"/>
             <w:r>
               <w:t>Name</w:t>
             </w:r>
@@ -5656,7 +5969,7 @@
               <w:pStyle w:val="TableText"/>
             </w:pPr>
             <w:r>
-              <w:t>IB*2.0*608 T31</w:t>
+              <w:t>IB*2.0*608 T33</w:t>
             </w:r>
           </w:p>
         </w:tc>
@@ -5696,11 +6009,11 @@
       <w:pPr>
         <w:pStyle w:val="Heading1"/>
       </w:pPr>
-      <w:bookmarkStart w:id="24" w:name="_Toc494462490"/>
+      <w:bookmarkStart w:id="25" w:name="_Toc494462490"/>
       <w:r>
         <w:t>Build and Packaging</w:t>
       </w:r>
-      <w:bookmarkEnd w:id="24"/>
+      <w:bookmarkEnd w:id="25"/>
     </w:p>
     <w:p>
       <w:pPr>
@@ -5710,11 +6023,11 @@
           <w:szCs w:val="32"/>
         </w:rPr>
       </w:pPr>
-      <w:bookmarkStart w:id="25" w:name="_Toc494462491"/>
+      <w:bookmarkStart w:id="26" w:name="_Toc494462491"/>
       <w:r>
         <w:t>Build Logs</w:t>
       </w:r>
-      <w:bookmarkEnd w:id="25"/>
+      <w:bookmarkEnd w:id="26"/>
     </w:p>
     <w:p>
       <w:pPr>
@@ -5769,11 +6082,11 @@
           <w:szCs w:val="32"/>
         </w:rPr>
       </w:pPr>
-      <w:bookmarkStart w:id="26" w:name="_Toc494462492"/>
+      <w:bookmarkStart w:id="27" w:name="_Toc494462492"/>
       <w:r>
         <w:t>Build System/Process Information</w:t>
       </w:r>
-      <w:bookmarkEnd w:id="26"/>
+      <w:bookmarkEnd w:id="27"/>
     </w:p>
     <w:p>
       <w:pPr>
@@ -5825,11 +6138,11 @@
       <w:pPr>
         <w:pStyle w:val="Heading1"/>
       </w:pPr>
-      <w:bookmarkStart w:id="27" w:name="_Toc494462493"/>
+      <w:bookmarkStart w:id="28" w:name="_Toc494462493"/>
       <w:r>
         <w:t>Change Tracking</w:t>
       </w:r>
-      <w:bookmarkEnd w:id="27"/>
+      <w:bookmarkEnd w:id="28"/>
     </w:p>
     <w:tbl>
       <w:tblPr>
@@ -5861,8 +6174,8 @@
             <w:pPr>
               <w:pStyle w:val="TableHeading"/>
             </w:pPr>
-            <w:bookmarkStart w:id="28" w:name="ColumnTitle_15"/>
-            <w:bookmarkEnd w:id="28"/>
+            <w:bookmarkStart w:id="29" w:name="ColumnTitle_15"/>
+            <w:bookmarkEnd w:id="29"/>
             <w:r>
               <w:t>Change Tracking Tool</w:t>
             </w:r>
@@ -6040,11 +6353,11 @@
       <w:pPr>
         <w:pStyle w:val="Heading2"/>
       </w:pPr>
-      <w:bookmarkStart w:id="29" w:name="_Toc494462494"/>
+      <w:bookmarkStart w:id="30" w:name="_Toc494462494"/>
       <w:r>
         <w:t>Rational Change and Configuration Management (CCM) Repository (Formerly RTC)</w:t>
       </w:r>
-      <w:bookmarkEnd w:id="29"/>
+      <w:bookmarkEnd w:id="30"/>
     </w:p>
     <w:tbl>
       <w:tblPr>
@@ -6075,8 +6388,8 @@
                 <w:rFonts w:asciiTheme="minorHAnsi" w:hAnsiTheme="minorHAnsi" w:cstheme="minorBidi"/>
               </w:rPr>
             </w:pPr>
-            <w:bookmarkStart w:id="30" w:name="ColumnTitle_18"/>
-            <w:bookmarkEnd w:id="30"/>
+            <w:bookmarkStart w:id="31" w:name="ColumnTitle_18"/>
+            <w:bookmarkEnd w:id="31"/>
             <w:r>
               <w:t>Location</w:t>
             </w:r>
@@ -6260,8 +6573,8 @@
             <w:pPr>
               <w:pStyle w:val="TableHeading"/>
             </w:pPr>
-            <w:bookmarkStart w:id="31" w:name="ColumnTitle_19"/>
-            <w:bookmarkEnd w:id="31"/>
+            <w:bookmarkStart w:id="32" w:name="ColumnTitle_19"/>
+            <w:bookmarkEnd w:id="32"/>
             <w:r>
               <w:t>Work Item ID</w:t>
             </w:r>
@@ -6820,11 +7133,11 @@
       <w:pPr>
         <w:pStyle w:val="Heading1"/>
       </w:pPr>
-      <w:bookmarkStart w:id="32" w:name="_Toc494462495"/>
+      <w:bookmarkStart w:id="33" w:name="_Toc494462495"/>
       <w:r>
         <w:t>Release (Deployment) Information</w:t>
       </w:r>
-      <w:bookmarkEnd w:id="32"/>
+      <w:bookmarkEnd w:id="33"/>
     </w:p>
     <w:tbl>
       <w:tblPr>
@@ -6853,9 +7166,9 @@
             <w:pPr>
               <w:pStyle w:val="TableHeading"/>
             </w:pPr>
-            <w:bookmarkStart w:id="33" w:name="ColumnTitle_20"/>
-            <w:bookmarkStart w:id="34" w:name="_Hlk517965967"/>
-            <w:bookmarkEnd w:id="33"/>
+            <w:bookmarkStart w:id="34" w:name="ColumnTitle_20"/>
+            <w:bookmarkStart w:id="35" w:name="_Hlk517965967"/>
+            <w:bookmarkEnd w:id="34"/>
             <w:r>
               <w:t>Release Identification</w:t>
             </w:r>
@@ -6927,8 +7240,6 @@
             <w:r>
               <w:t>Murray</w:t>
             </w:r>
-            <w:bookmarkStart w:id="35" w:name="_GoBack"/>
-            <w:bookmarkEnd w:id="35"/>
           </w:p>
         </w:tc>
         <w:tc>
@@ -6951,7 +7262,7 @@
           </w:p>
         </w:tc>
       </w:tr>
-      <w:bookmarkEnd w:id="34"/>
+      <w:bookmarkEnd w:id="35"/>
     </w:tbl>
     <w:p>
       <w:pPr>
@@ -7484,13 +7795,6 @@
         <w:rStyle w:val="PageNumber"/>
         <w:noProof/>
       </w:rPr>
-      <w:t xml:space="preserve"> 2</w:t>
-    </w:r>
-    <w:r>
-      <w:rPr>
-        <w:rStyle w:val="PageNumber"/>
-        <w:noProof/>
-      </w:rPr>
       <w:t xml:space="preserve"> </w:t>
     </w:r>
     <w:r>
@@ -7498,6 +7802,27 @@
         <w:rStyle w:val="PageNumber"/>
         <w:noProof/>
       </w:rPr>
+      <w:t>5/</w:t>
+    </w:r>
+    <w:r>
+      <w:rPr>
+        <w:rStyle w:val="PageNumber"/>
+        <w:noProof/>
+      </w:rPr>
+      <w:t>6</w:t>
+    </w:r>
+    <w:r>
+      <w:rPr>
+        <w:rStyle w:val="PageNumber"/>
+        <w:noProof/>
+      </w:rPr>
+      <w:t xml:space="preserve"> </w:t>
+    </w:r>
+    <w:r>
+      <w:rPr>
+        <w:rStyle w:val="PageNumber"/>
+        <w:noProof/>
+      </w:rPr>
       <w:tab/>
     </w:r>
     <w:r>
@@ -7528,7 +7853,7 @@
       <w:rPr>
         <w:rStyle w:val="PageNumber"/>
       </w:rPr>
-      <w:t>7</w:t>
+      <w:t>8</w:t>
     </w:r>
   </w:p>
   <w:p>
@@ -7617,7 +7942,7 @@
       <w:rPr>
         <w:rStyle w:val="PageNumber"/>
       </w:rPr>
-      <w:t>June</w:t>
+      <w:t>October</w:t>
     </w:r>
     <w:r>
       <w:rPr>
@@ -7686,7 +8011,7 @@
         <w:rStyle w:val="PageNumber"/>
         <w:noProof/>
       </w:rPr>
-      <w:t>6</w:t>
+      <w:t>4</w:t>
     </w:r>
     <w:r>
       <w:rPr>
@@ -7743,7 +8068,7 @@
         <v:path o:extrusionok="f" gradientshapeok="t" o:connecttype="rect"/>
         <o:lock v:ext="edit" aspectratio="t"/>
       </v:shapetype>
-      <v:shape id="_x0000_i1098" type="#_x0000_t75" style="width:68.25pt;height:41.25pt" o:bullet="t">
+      <v:shape id="_x0000_i1031" type="#_x0000_t75" style="width:68.25pt;height:41.25pt" o:bullet="t">
         <v:imagedata r:id="rId1" o:title="pointing-finger-white-small"/>
       </v:shape>
     </w:pict>
@@ -12463,6 +12788,14 @@
 </file>
 
 <file path=customXml/item1.xml><?xml version="1.0" encoding="utf-8"?>
+<p:properties xmlns:p="http://schemas.microsoft.com/office/2006/metadata/properties" xmlns:xsi="http://www.w3.org/2001/XMLSchema-instance" xmlns:pc="http://schemas.microsoft.com/office/infopath/2007/PartnerControls">
+  <documentManagement>
+    <Section xmlns="dccbc5df-29b3-4670-b8f5-ce9b6d6a1832">CD2 Required Documentation Templates</Section>
+  </documentManagement>
+</p:properties>
+</file>
+
+<file path=customXml/item2.xml><?xml version="1.0" encoding="utf-8"?>
 <ct:contentTypeSchema xmlns:ct="http://schemas.microsoft.com/office/2006/metadata/contentType" xmlns:ma="http://schemas.microsoft.com/office/2006/metadata/properties/metaAttributes" ct:_="" ma:_="" ma:contentTypeName="Document" ma:contentTypeID="0x0101004B55E56D3DD6DC4BB3756304B0ED6A72" ma:contentTypeVersion="1" ma:contentTypeDescription="Create a new document." ma:contentTypeScope="" ma:versionID="e7663c1fcff5c2e6022477c95496ec06">
   <xsd:schema xmlns:xsd="http://www.w3.org/2001/XMLSchema" xmlns:xs="http://www.w3.org/2001/XMLSchema" xmlns:p="http://schemas.microsoft.com/office/2006/metadata/properties" xmlns:ns2="dccbc5df-29b3-4670-b8f5-ce9b6d6a1832" targetNamespace="http://schemas.microsoft.com/office/2006/metadata/properties" ma:root="true" ma:fieldsID="fdf68a86bd0da0ce85bfb8f7fab78218" ns2:_="">
     <xsd:import namespace="dccbc5df-29b3-4670-b8f5-ce9b6d6a1832"/>
@@ -12595,14 +12928,6 @@
 </ct:contentTypeSchema>
 </file>
 
-<file path=customXml/item2.xml><?xml version="1.0" encoding="utf-8"?>
-<p:properties xmlns:p="http://schemas.microsoft.com/office/2006/metadata/properties" xmlns:xsi="http://www.w3.org/2001/XMLSchema-instance" xmlns:pc="http://schemas.microsoft.com/office/infopath/2007/PartnerControls">
-  <documentManagement>
-    <Section xmlns="dccbc5df-29b3-4670-b8f5-ce9b6d6a1832">CD2 Required Documentation Templates</Section>
-  </documentManagement>
-</p:properties>
-</file>
-
 <file path=customXml/item3.xml><?xml version="1.0" encoding="utf-8"?>
 <?mso-contentType ?>
 <FormTemplates xmlns="http://schemas.microsoft.com/sharepoint/v3/contenttype/forms">
@@ -12617,6 +12942,16 @@
 </file>
 
 <file path=customXml/itemProps1.xml><?xml version="1.0" encoding="utf-8"?>
+<ds:datastoreItem xmlns:ds="http://schemas.openxmlformats.org/officeDocument/2006/customXml" ds:itemID="{4560517E-F5A4-41E1-9F01-60AB7EB0F206}">
+  <ds:schemaRefs>
+    <ds:schemaRef ds:uri="http://schemas.microsoft.com/office/2006/metadata/properties"/>
+    <ds:schemaRef ds:uri="http://schemas.microsoft.com/office/infopath/2007/PartnerControls"/>
+    <ds:schemaRef ds:uri="dccbc5df-29b3-4670-b8f5-ce9b6d6a1832"/>
+  </ds:schemaRefs>
+</ds:datastoreItem>
+</file>
+
+<file path=customXml/itemProps2.xml><?xml version="1.0" encoding="utf-8"?>
 <ds:datastoreItem xmlns:ds="http://schemas.openxmlformats.org/officeDocument/2006/customXml" ds:itemID="{0D4D20C0-8C1B-4BB8-B3EA-4BA82C1490DF}">
   <ds:schemaRefs>
     <ds:schemaRef ds:uri="http://schemas.microsoft.com/office/2006/metadata/contentType"/>
@@ -12634,16 +12969,6 @@
 </ds:datastoreItem>
 </file>
 
-<file path=customXml/itemProps2.xml><?xml version="1.0" encoding="utf-8"?>
-<ds:datastoreItem xmlns:ds="http://schemas.openxmlformats.org/officeDocument/2006/customXml" ds:itemID="{4560517E-F5A4-41E1-9F01-60AB7EB0F206}">
-  <ds:schemaRefs>
-    <ds:schemaRef ds:uri="http://schemas.microsoft.com/office/2006/metadata/properties"/>
-    <ds:schemaRef ds:uri="http://schemas.microsoft.com/office/infopath/2007/PartnerControls"/>
-    <ds:schemaRef ds:uri="dccbc5df-29b3-4670-b8f5-ce9b6d6a1832"/>
-  </ds:schemaRefs>
-</ds:datastoreItem>
-</file>
-
 <file path=customXml/itemProps3.xml><?xml version="1.0" encoding="utf-8"?>
 <ds:datastoreItem xmlns:ds="http://schemas.openxmlformats.org/officeDocument/2006/customXml" ds:itemID="{BE5AF119-2C45-4036-98D5-B4140043C77C}">
   <ds:schemaRefs>
@@ -12653,7 +12978,7 @@
 </file>
 
 <file path=customXml/itemProps4.xml><?xml version="1.0" encoding="utf-8"?>
-<ds:datastoreItem xmlns:ds="http://schemas.openxmlformats.org/officeDocument/2006/customXml" ds:itemID="{C61CE0A4-011A-4D88-91DD-32DE7736A890}">
+<ds:datastoreItem xmlns:ds="http://schemas.openxmlformats.org/officeDocument/2006/customXml" ds:itemID="{66147838-63DA-4D0A-8AB3-8CD3FE15D17C}">
   <ds:schemaRefs>
     <ds:schemaRef ds:uri="http://schemas.openxmlformats.org/officeDocument/2006/bibliography"/>
   </ds:schemaRefs>

</xml_diff>

<commit_message>
753287 Updated VDD for National Release Build T36
</commit_message>
<xml_diff>
--- a/CM/Build 6/TAS eBill VDD IB_2_608.docx
+++ b/CM/Build 6/TAS eBill VDD IB_2_608.docx
@@ -148,7 +148,7 @@
         </w:rPr>
       </w:pPr>
       <w:r>
-        <w:t>October</w:t>
+        <w:t>March</w:t>
       </w:r>
       <w:r>
         <w:t xml:space="preserve"> </w:t>
@@ -157,7 +157,7 @@
         <w:t>201</w:t>
       </w:r>
       <w:r>
-        <w:t>8</w:t>
+        <w:t>9</w:t>
       </w:r>
     </w:p>
     <w:p>
@@ -174,7 +174,7 @@
         <w:t>1.</w:t>
       </w:r>
       <w:r>
-        <w:t>1</w:t>
+        <w:t>2</w:t>
       </w:r>
     </w:p>
     <w:p>
@@ -234,7 +234,7 @@
         </w:trPr>
         <w:tc>
           <w:tcPr>
-            <w:tcW w:w="699" w:type="pct"/>
+            <w:tcW w:w="698" w:type="pct"/>
             <w:shd w:val="clear" w:color="auto" w:fill="F2F2F2"/>
           </w:tcPr>
           <w:p>
@@ -314,20 +314,14 @@
         </w:trPr>
         <w:tc>
           <w:tcPr>
-            <w:tcW w:w="699" w:type="pct"/>
-          </w:tcPr>
-          <w:p>
-            <w:pPr>
-              <w:pStyle w:val="TableText"/>
-            </w:pPr>
-            <w:r>
-              <w:t>June</w:t>
-            </w:r>
-            <w:r>
-              <w:t xml:space="preserve"> </w:t>
-            </w:r>
-            <w:r>
-              <w:t>2018</w:t>
+            <w:tcW w:w="698" w:type="pct"/>
+          </w:tcPr>
+          <w:p>
+            <w:pPr>
+              <w:pStyle w:val="TableText"/>
+            </w:pPr>
+            <w:r>
+              <w:t>March 2019</w:t>
             </w:r>
           </w:p>
         </w:tc>
@@ -340,7 +334,7 @@
               <w:pStyle w:val="TableText"/>
             </w:pPr>
             <w:r>
-              <w:t>1.0</w:t>
+              <w:t>1.2</w:t>
             </w:r>
           </w:p>
         </w:tc>
@@ -353,7 +347,7 @@
               <w:pStyle w:val="TableText"/>
             </w:pPr>
             <w:r>
-              <w:t>Initial Document</w:t>
+              <w:t>Updated for National Release T36</w:t>
             </w:r>
           </w:p>
         </w:tc>
@@ -366,7 +360,7 @@
               <w:pStyle w:val="TableText"/>
             </w:pPr>
             <w:r>
-              <w:t>Vernita Thompson</w:t>
+              <w:t>Vernita  Thompson</w:t>
             </w:r>
           </w:p>
         </w:tc>
@@ -379,10 +373,7 @@
               <w:pStyle w:val="TableText"/>
             </w:pPr>
             <w:r>
-              <w:t>Halfaker</w:t>
-            </w:r>
-            <w:r>
-              <w:t xml:space="preserve"> &amp; Leidos</w:t>
+              <w:t>Halfaker &amp; Leidos</w:t>
             </w:r>
           </w:p>
         </w:tc>
@@ -393,7 +384,7 @@
         </w:trPr>
         <w:tc>
           <w:tcPr>
-            <w:tcW w:w="699" w:type="pct"/>
+            <w:tcW w:w="698" w:type="pct"/>
           </w:tcPr>
           <w:p>
             <w:pPr>
@@ -438,11 +429,9 @@
             <w:pPr>
               <w:pStyle w:val="TableText"/>
             </w:pPr>
-            <w:proofErr w:type="gramStart"/>
             <w:r>
               <w:t>Vernita  Thompson</w:t>
             </w:r>
-            <w:proofErr w:type="gramEnd"/>
           </w:p>
         </w:tc>
         <w:tc>
@@ -455,6 +444,79 @@
             </w:pPr>
             <w:r>
               <w:t>Halfaker &amp; Leidos</w:t>
+            </w:r>
+          </w:p>
+        </w:tc>
+      </w:tr>
+      <w:tr>
+        <w:trPr>
+          <w:cantSplit/>
+        </w:trPr>
+        <w:tc>
+          <w:tcPr>
+            <w:tcW w:w="698" w:type="pct"/>
+          </w:tcPr>
+          <w:p>
+            <w:pPr>
+              <w:pStyle w:val="TableText"/>
+            </w:pPr>
+            <w:r>
+              <w:t>June 2018</w:t>
+            </w:r>
+          </w:p>
+        </w:tc>
+        <w:tc>
+          <w:tcPr>
+            <w:tcW w:w="691" w:type="pct"/>
+          </w:tcPr>
+          <w:p>
+            <w:pPr>
+              <w:pStyle w:val="TableText"/>
+            </w:pPr>
+            <w:r>
+              <w:t>1.0</w:t>
+            </w:r>
+          </w:p>
+        </w:tc>
+        <w:tc>
+          <w:tcPr>
+            <w:tcW w:w="1588" w:type="pct"/>
+          </w:tcPr>
+          <w:p>
+            <w:pPr>
+              <w:pStyle w:val="TableText"/>
+            </w:pPr>
+            <w:r>
+              <w:t>Initial Document</w:t>
+            </w:r>
+          </w:p>
+        </w:tc>
+        <w:tc>
+          <w:tcPr>
+            <w:tcW w:w="842" w:type="pct"/>
+          </w:tcPr>
+          <w:p>
+            <w:pPr>
+              <w:pStyle w:val="TableText"/>
+            </w:pPr>
+            <w:r>
+              <w:t>Vernita Thompson</w:t>
+            </w:r>
+          </w:p>
+        </w:tc>
+        <w:tc>
+          <w:tcPr>
+            <w:tcW w:w="1180" w:type="pct"/>
+          </w:tcPr>
+          <w:p>
+            <w:pPr>
+              <w:pStyle w:val="TableText"/>
+            </w:pPr>
+            <w:r>
+              <w:t>Halfaker</w:t>
+            </w:r>
+            <w:r>
+              <w:t xml:space="preserve"> &amp; Leidos</w:t>
             </w:r>
           </w:p>
         </w:tc>
@@ -597,16 +659,7 @@
               <w:pStyle w:val="TableText"/>
             </w:pPr>
             <w:r>
-              <w:t>June</w:t>
-            </w:r>
-            <w:r>
-              <w:t xml:space="preserve"> </w:t>
-            </w:r>
-            <w:r>
-              <w:t>20</w:t>
-            </w:r>
-            <w:r>
-              <w:t>18</w:t>
+              <w:t>March 2019</w:t>
             </w:r>
           </w:p>
         </w:tc>
@@ -619,19 +672,7 @@
               <w:pStyle w:val="TableText"/>
             </w:pPr>
             <w:r>
-              <w:t>IB*2.0*</w:t>
-            </w:r>
-            <w:r>
-              <w:t>608</w:t>
-            </w:r>
-            <w:r>
-              <w:t xml:space="preserve"> </w:t>
-            </w:r>
-            <w:r>
-              <w:t>T</w:t>
-            </w:r>
-            <w:r>
-              <w:t>31</w:t>
+              <w:t>IB*2.0*608 T36</w:t>
             </w:r>
           </w:p>
         </w:tc>
@@ -644,16 +685,7 @@
               <w:pStyle w:val="TableText"/>
             </w:pPr>
             <w:r>
-              <w:t>Initi</w:t>
-            </w:r>
-            <w:r>
-              <w:t>al Build release for</w:t>
-            </w:r>
-            <w:r>
-              <w:t xml:space="preserve"> IOC Entry</w:t>
-            </w:r>
-            <w:r>
-              <w:t xml:space="preserve">. </w:t>
+              <w:t>Updated Build release for National Release.</w:t>
             </w:r>
           </w:p>
         </w:tc>
@@ -666,19 +698,7 @@
               <w:pStyle w:val="TableText"/>
             </w:pPr>
             <w:r>
-              <w:t xml:space="preserve">MCCF EDI TAS </w:t>
-            </w:r>
-            <w:r>
-              <w:t xml:space="preserve">EBILLING </w:t>
-            </w:r>
-            <w:r>
-              <w:t>BUILD</w:t>
-            </w:r>
-            <w:r>
-              <w:t xml:space="preserve"> </w:t>
-            </w:r>
-            <w:r>
-              <w:t>5/6</w:t>
+              <w:t>MCCF EDI TAS EBILLING BUILD 5/6</w:t>
             </w:r>
           </w:p>
         </w:tc>
@@ -709,6 +729,76 @@
               <w:pStyle w:val="TableText"/>
             </w:pPr>
             <w:r>
+              <w:t>June 2018</w:t>
+            </w:r>
+          </w:p>
+        </w:tc>
+        <w:tc>
+          <w:tcPr>
+            <w:tcW w:w="678" w:type="pct"/>
+          </w:tcPr>
+          <w:p>
+            <w:pPr>
+              <w:pStyle w:val="TableText"/>
+            </w:pPr>
+            <w:r>
+              <w:t>IB*2.0*608 T31</w:t>
+            </w:r>
+          </w:p>
+        </w:tc>
+        <w:tc>
+          <w:tcPr>
+            <w:tcW w:w="1590" w:type="pct"/>
+          </w:tcPr>
+          <w:p>
+            <w:pPr>
+              <w:pStyle w:val="TableText"/>
+            </w:pPr>
+            <w:r>
+              <w:t xml:space="preserve">Initial Build release for IOC Entry. </w:t>
+            </w:r>
+          </w:p>
+        </w:tc>
+        <w:tc>
+          <w:tcPr>
+            <w:tcW w:w="839" w:type="pct"/>
+          </w:tcPr>
+          <w:p>
+            <w:pPr>
+              <w:pStyle w:val="TableText"/>
+            </w:pPr>
+            <w:r>
+              <w:t>MCCF EDI TAS EBILLING BUILD 5/6</w:t>
+            </w:r>
+          </w:p>
+        </w:tc>
+        <w:tc>
+          <w:tcPr>
+            <w:tcW w:w="1176" w:type="pct"/>
+          </w:tcPr>
+          <w:p>
+            <w:pPr>
+              <w:pStyle w:val="TableText"/>
+            </w:pPr>
+            <w:r>
+              <w:t>Product Development</w:t>
+            </w:r>
+          </w:p>
+        </w:tc>
+      </w:tr>
+      <w:tr>
+        <w:trPr>
+          <w:cantSplit/>
+        </w:trPr>
+        <w:tc>
+          <w:tcPr>
+            <w:tcW w:w="717" w:type="pct"/>
+          </w:tcPr>
+          <w:p>
+            <w:pPr>
+              <w:pStyle w:val="TableText"/>
+            </w:pPr>
+            <w:r>
               <w:t>October 2018</w:t>
             </w:r>
           </w:p>
@@ -722,10 +812,7 @@
               <w:pStyle w:val="TableText"/>
             </w:pPr>
             <w:r>
-              <w:t>IB*2.0*608 T</w:t>
-            </w:r>
-            <w:r>
-              <w:t>33</w:t>
+              <w:t>IB*2.0*608 T33</w:t>
             </w:r>
           </w:p>
         </w:tc>
@@ -738,16 +825,7 @@
               <w:pStyle w:val="TableText"/>
             </w:pPr>
             <w:r>
-              <w:t xml:space="preserve">Updated </w:t>
-            </w:r>
-            <w:r>
-              <w:t>Build release for</w:t>
-            </w:r>
-            <w:r>
-              <w:t xml:space="preserve"> IOC Entry</w:t>
-            </w:r>
-            <w:r>
-              <w:t>.</w:t>
+              <w:t>Updated Build release for IOC Entry.</w:t>
             </w:r>
           </w:p>
         </w:tc>
@@ -883,7 +961,11 @@
       </w:r>
       <w:proofErr w:type="spellEnd"/>
       <w:r>
-        <w:t>, Product Build: BLD-1 Develop Product Component)</w:t>
+        <w:t xml:space="preserve">, Product </w:t>
+      </w:r>
+      <w:r>
+        <w:lastRenderedPageBreak/>
+        <w:t>Build: BLD-1 Develop Product Component)</w:t>
       </w:r>
       <w:r>
         <w:t>.</w:t>
@@ -916,11 +998,7 @@
         <w:t xml:space="preserve">following </w:t>
       </w:r>
       <w:r>
-        <w:t xml:space="preserve">the Software Configuration Management Procedures. The Product Procedures </w:t>
-      </w:r>
-      <w:r>
-        <w:lastRenderedPageBreak/>
-        <w:t>along with work instruction</w:t>
+        <w:t>the Software Configuration Management Procedures. The Product Procedures along with work instruction</w:t>
       </w:r>
       <w:r>
         <w:t>s</w:t>
@@ -2303,7 +2381,10 @@
               <w:pStyle w:val="TableText"/>
             </w:pPr>
             <w:r>
-              <w:t>IB*2.0*608 T33</w:t>
+              <w:t>IB*2.0*608 T3</w:t>
+            </w:r>
+            <w:r>
+              <w:t>6</w:t>
             </w:r>
           </w:p>
         </w:tc>
@@ -3078,10 +3159,22 @@
               <w:pStyle w:val="TableText"/>
             </w:pPr>
             <w:r>
-              <w:t>(209: ebilling_doc_1026</w:t>
-            </w:r>
-            <w:r>
-              <w:t>2018</w:t>
+              <w:t>(2</w:t>
+            </w:r>
+            <w:r>
+              <w:t>79</w:t>
+            </w:r>
+            <w:r>
+              <w:t>: ebilling_doc_</w:t>
+            </w:r>
+            <w:r>
+              <w:t>0327</w:t>
+            </w:r>
+            <w:r>
+              <w:t>201</w:t>
+            </w:r>
+            <w:r>
+              <w:t>9</w:t>
             </w:r>
             <w:r>
               <w:t>)</w:t>
@@ -3194,19 +3287,11 @@
               </w:rPr>
               <w:t xml:space="preserve">Rational: </w:t>
             </w:r>
-            <w:proofErr w:type="gramStart"/>
             <w:r>
               <w:rPr>
                 <w:color w:val="000000" w:themeColor="text1"/>
               </w:rPr>
-              <w:t>( Note</w:t>
-            </w:r>
-            <w:proofErr w:type="gramEnd"/>
-            <w:r>
-              <w:rPr>
-                <w:color w:val="000000" w:themeColor="text1"/>
-              </w:rPr>
-              <w:t>: Cut link and paste into web browser)</w:t>
+              <w:t>( Note: Cut link and paste into web browser)</w:t>
             </w:r>
           </w:p>
           <w:p>
@@ -3312,8 +3397,7 @@
             </w:tblPr>
             <w:tblGrid>
               <w:gridCol w:w="2042"/>
-              <w:gridCol w:w="2610"/>
-              <w:gridCol w:w="3330"/>
+              <w:gridCol w:w="5193"/>
             </w:tblGrid>
             <w:tr>
               <w:trPr>
@@ -3321,7 +3405,7 @@
               </w:trPr>
               <w:tc>
                 <w:tcPr>
-                  <w:tcW w:w="4652" w:type="dxa"/>
+                  <w:tcW w:w="7235" w:type="dxa"/>
                   <w:gridSpan w:val="2"/>
                   <w:tcBorders>
                     <w:top w:val="single" w:sz="8" w:space="0" w:color="auto"/>
@@ -3349,27 +3433,6 @@
                     </w:rPr>
                     <w:t>Documents loaded to Rational</w:t>
                   </w:r>
-                </w:p>
-              </w:tc>
-              <w:tc>
-                <w:tcPr>
-                  <w:tcW w:w="3330" w:type="dxa"/>
-                  <w:tcBorders>
-                    <w:top w:val="single" w:sz="8" w:space="0" w:color="auto"/>
-                    <w:left w:val="single" w:sz="8" w:space="0" w:color="auto"/>
-                    <w:bottom w:val="single" w:sz="8" w:space="0" w:color="auto"/>
-                    <w:right w:val="single" w:sz="8" w:space="0" w:color="000000"/>
-                  </w:tcBorders>
-                  <w:shd w:val="clear" w:color="000000" w:fill="F2F2F2"/>
-                </w:tcPr>
-                <w:p>
-                  <w:pPr>
-                    <w:rPr>
-                      <w:rFonts w:ascii="Arial" w:hAnsi="Arial" w:cs="Arial"/>
-                      <w:color w:val="000000"/>
-                      <w:szCs w:val="22"/>
-                    </w:rPr>
-                  </w:pPr>
                 </w:p>
               </w:tc>
             </w:tr>
@@ -3410,7 +3473,7 @@
               </w:tc>
               <w:tc>
                 <w:tcPr>
-                  <w:tcW w:w="2610" w:type="dxa"/>
+                  <w:tcW w:w="5193" w:type="dxa"/>
                   <w:tcBorders>
                     <w:top w:val="nil"/>
                     <w:left w:val="nil"/>
@@ -3436,35 +3499,6 @@
                       <w:szCs w:val="22"/>
                     </w:rPr>
                     <w:t>Rational Link</w:t>
-                  </w:r>
-                </w:p>
-              </w:tc>
-              <w:tc>
-                <w:tcPr>
-                  <w:tcW w:w="3330" w:type="dxa"/>
-                  <w:tcBorders>
-                    <w:top w:val="nil"/>
-                    <w:left w:val="nil"/>
-                    <w:bottom w:val="single" w:sz="8" w:space="0" w:color="auto"/>
-                    <w:right w:val="single" w:sz="8" w:space="0" w:color="auto"/>
-                  </w:tcBorders>
-                  <w:shd w:val="clear" w:color="000000" w:fill="F2F2F2"/>
-                </w:tcPr>
-                <w:p>
-                  <w:pPr>
-                    <w:rPr>
-                      <w:rFonts w:ascii="Arial" w:hAnsi="Arial" w:cs="Arial"/>
-                      <w:color w:val="000000"/>
-                      <w:szCs w:val="22"/>
-                    </w:rPr>
-                  </w:pPr>
-                  <w:r>
-                    <w:rPr>
-                      <w:rFonts w:ascii="Arial" w:hAnsi="Arial" w:cs="Arial"/>
-                      <w:color w:val="000000"/>
-                      <w:szCs w:val="22"/>
-                    </w:rPr>
-                    <w:t>Work Item ID</w:t>
                   </w:r>
                 </w:p>
               </w:tc>
@@ -3506,7 +3540,7 @@
               </w:tc>
               <w:tc>
                 <w:tcPr>
-                  <w:tcW w:w="2610" w:type="dxa"/>
+                  <w:tcW w:w="5193" w:type="dxa"/>
                   <w:tcBorders>
                     <w:top w:val="nil"/>
                     <w:left w:val="nil"/>
@@ -3520,163 +3554,47 @@
                 <w:p>
                   <w:pPr>
                     <w:rPr>
-                      <w:rFonts w:ascii="Calibri" w:hAnsi="Calibri"/>
-                      <w:color w:val="0563C1"/>
+                      <w:rFonts w:ascii="Arial" w:hAnsi="Arial" w:cs="Arial"/>
                       <w:szCs w:val="22"/>
-                      <w:u w:val="single"/>
                     </w:rPr>
                   </w:pPr>
-                  <w:hyperlink r:id="rId18" w:anchor="action=com.ibm.team.scm.browseElement&amp;workspaceItemId=_Cw2tQOlQEeaKzLtos-NtKQ&amp;componentItemId=_C2gpUelQEeaKzLtos-NtKQ&amp;itemType=com.ibm.team.filesystem.FileItem&amp;itemId=_yVQHYGsWEei9C-jimNSSzA" w:history="1">
-                    <w:r>
-                      <w:rPr>
-                        <w:rStyle w:val="Hyperlink"/>
-                        <w:rFonts w:ascii="Calibri" w:hAnsi="Calibri"/>
-                        <w:szCs w:val="22"/>
-                      </w:rPr>
-                      <w:t xml:space="preserve">TAS </w:t>
-                    </w:r>
-                    <w:proofErr w:type="spellStart"/>
-                    <w:r>
-                      <w:rPr>
-                        <w:rStyle w:val="Hyperlink"/>
-                        <w:rFonts w:ascii="Calibri" w:hAnsi="Calibri"/>
-                        <w:szCs w:val="22"/>
-                      </w:rPr>
-                      <w:t>eBill</w:t>
-                    </w:r>
-                    <w:proofErr w:type="spellEnd"/>
-                    <w:r>
-                      <w:rPr>
-                        <w:rStyle w:val="Hyperlink"/>
-                        <w:rFonts w:ascii="Calibri" w:hAnsi="Calibri"/>
-                        <w:szCs w:val="22"/>
-                      </w:rPr>
-                      <w:t xml:space="preserve"> PD IB_2_6</w:t>
-                    </w:r>
-                    <w:r>
-                      <w:rPr>
-                        <w:rStyle w:val="Hyperlink"/>
-                        <w:rFonts w:ascii="Calibri" w:hAnsi="Calibri"/>
-                        <w:szCs w:val="22"/>
-                      </w:rPr>
-                      <w:t>0</w:t>
-                    </w:r>
-                    <w:r>
-                      <w:rPr>
-                        <w:rStyle w:val="Hyperlink"/>
-                        <w:rFonts w:ascii="Calibri" w:hAnsi="Calibri"/>
-                        <w:szCs w:val="22"/>
-                      </w:rPr>
-                      <w:t>8.txt</w:t>
-                    </w:r>
-                  </w:hyperlink>
+                  <w:r>
+                    <w:rPr>
+                      <w:rStyle w:val="Hyperlink"/>
+                      <w:rFonts w:ascii="Arial" w:hAnsi="Arial" w:cs="Arial"/>
+                      <w:color w:val="auto"/>
+                      <w:szCs w:val="22"/>
+                      <w:u w:val="none"/>
+                    </w:rPr>
+                    <w:t xml:space="preserve">TAS </w:t>
+                  </w:r>
+                  <w:proofErr w:type="spellStart"/>
+                  <w:r>
+                    <w:rPr>
+                      <w:rStyle w:val="Hyperlink"/>
+                      <w:rFonts w:ascii="Arial" w:hAnsi="Arial" w:cs="Arial"/>
+                      <w:color w:val="auto"/>
+                      <w:szCs w:val="22"/>
+                      <w:u w:val="none"/>
+                    </w:rPr>
+                    <w:t>eBill</w:t>
+                  </w:r>
+                  <w:proofErr w:type="spellEnd"/>
+                  <w:r>
+                    <w:rPr>
+                      <w:rStyle w:val="Hyperlink"/>
+                      <w:rFonts w:ascii="Arial" w:hAnsi="Arial" w:cs="Arial"/>
+                      <w:color w:val="auto"/>
+                      <w:szCs w:val="22"/>
+                      <w:u w:val="none"/>
+                    </w:rPr>
+                    <w:t xml:space="preserve"> PD IB_2_608.txt</w:t>
+                  </w:r>
                 </w:p>
                 <w:p>
                   <w:pPr>
                     <w:rPr>
-                      <w:rFonts w:ascii="Calibri" w:hAnsi="Calibri"/>
-                      <w:color w:val="0000FF"/>
-                      <w:szCs w:val="22"/>
-                      <w:u w:val="single"/>
-                    </w:rPr>
-                  </w:pPr>
-                </w:p>
-              </w:tc>
-              <w:tc>
-                <w:tcPr>
-                  <w:tcW w:w="3330" w:type="dxa"/>
-                  <w:tcBorders>
-                    <w:top w:val="nil"/>
-                    <w:left w:val="nil"/>
-                    <w:bottom w:val="single" w:sz="8" w:space="0" w:color="auto"/>
-                    <w:right w:val="single" w:sz="8" w:space="0" w:color="auto"/>
-                  </w:tcBorders>
-                </w:tcPr>
-                <w:tbl>
-                  <w:tblPr>
-                    <w:tblW w:w="1053" w:type="dxa"/>
-                    <w:tblInd w:w="2094" w:type="dxa"/>
-                    <w:tblLayout w:type="fixed"/>
-                    <w:tblLook w:val="04A0" w:firstRow="1" w:lastRow="0" w:firstColumn="1" w:lastColumn="0" w:noHBand="0" w:noVBand="1"/>
-                  </w:tblPr>
-                  <w:tblGrid>
-                    <w:gridCol w:w="1053"/>
-                  </w:tblGrid>
-                  <w:tr>
-                    <w:trPr>
-                      <w:trHeight w:val="300"/>
-                    </w:trPr>
-                    <w:tc>
-                      <w:tcPr>
-                        <w:tcW w:w="1053" w:type="dxa"/>
-                        <w:vMerge w:val="restart"/>
-                        <w:tcBorders>
-                          <w:top w:val="nil"/>
-                          <w:left w:val="nil"/>
-                          <w:bottom w:val="nil"/>
-                          <w:right w:val="nil"/>
-                        </w:tcBorders>
-                        <w:shd w:val="clear" w:color="auto" w:fill="auto"/>
-                        <w:noWrap/>
-                        <w:vAlign w:val="bottom"/>
-                        <w:hideMark/>
-                      </w:tcPr>
-                      <w:p>
-                        <w:pPr>
-                          <w:rPr>
-                            <w:rFonts w:ascii="Calibri" w:hAnsi="Calibri"/>
-                            <w:color w:val="0563C1"/>
-                            <w:szCs w:val="22"/>
-                            <w:u w:val="single"/>
-                          </w:rPr>
-                        </w:pPr>
-                        <w:r>
-                          <w:rPr>
-                            <w:rFonts w:ascii="Calibri" w:hAnsi="Calibri"/>
-                            <w:color w:val="0563C1"/>
-                            <w:szCs w:val="22"/>
-                            <w:u w:val="single"/>
-                          </w:rPr>
-                          <w:t xml:space="preserve">630944: </w:t>
-                        </w:r>
-                      </w:p>
-                    </w:tc>
-                  </w:tr>
-                  <w:tr>
-                    <w:trPr>
-                      <w:trHeight w:val="300"/>
-                    </w:trPr>
-                    <w:tc>
-                      <w:tcPr>
-                        <w:tcW w:w="1053" w:type="dxa"/>
-                        <w:vMerge/>
-                        <w:tcBorders>
-                          <w:top w:val="nil"/>
-                          <w:left w:val="nil"/>
-                          <w:bottom w:val="nil"/>
-                          <w:right w:val="nil"/>
-                        </w:tcBorders>
-                        <w:vAlign w:val="center"/>
-                        <w:hideMark/>
-                      </w:tcPr>
-                      <w:p>
-                        <w:pPr>
-                          <w:rPr>
-                            <w:rFonts w:ascii="Calibri" w:hAnsi="Calibri"/>
-                            <w:color w:val="0563C1"/>
-                            <w:szCs w:val="22"/>
-                            <w:u w:val="single"/>
-                          </w:rPr>
-                        </w:pPr>
-                      </w:p>
-                    </w:tc>
-                  </w:tr>
-                </w:tbl>
-                <w:p>
-                  <w:pPr>
-                    <w:jc w:val="right"/>
-                    <w:rPr>
-                      <w:rFonts w:ascii="Calibri" w:hAnsi="Calibri"/>
+                      <w:rFonts w:ascii="Arial" w:hAnsi="Arial" w:cs="Arial"/>
                       <w:color w:val="0000FF"/>
                       <w:szCs w:val="22"/>
                       <w:u w:val="single"/>
@@ -3722,7 +3640,7 @@
               </w:tc>
               <w:tc>
                 <w:tcPr>
-                  <w:tcW w:w="2610" w:type="dxa"/>
+                  <w:tcW w:w="5193" w:type="dxa"/>
                   <w:tcBorders>
                     <w:top w:val="nil"/>
                     <w:left w:val="nil"/>
@@ -3736,135 +3654,50 @@
                 <w:p>
                   <w:pPr>
                     <w:rPr>
-                      <w:rFonts w:ascii="Calibri" w:hAnsi="Calibri"/>
-                      <w:color w:val="0563C1"/>
+                      <w:rFonts w:ascii="Arial" w:hAnsi="Arial" w:cs="Arial"/>
                       <w:szCs w:val="22"/>
-                      <w:u w:val="single"/>
                     </w:rPr>
                   </w:pPr>
-                  <w:hyperlink r:id="rId19" w:anchor="action=com.ibm.team.scm.browseElement&amp;workspaceItemId=_Cw2tQOlQEeaKzLtos-NtKQ&amp;componentItemId=_C2gpUelQEeaKzLtos-NtKQ&amp;itemType=com.ibm.team.filesystem.FileItem&amp;itemId=_QU6goGs5Eei9C-jimNSSzA" w:history="1">
-                    <w:r>
-                      <w:rPr>
-                        <w:rStyle w:val="Hyperlink"/>
-                        <w:rFonts w:ascii="Calibri" w:hAnsi="Calibri"/>
-                        <w:szCs w:val="22"/>
-                      </w:rPr>
-                      <w:t xml:space="preserve">TAS </w:t>
-                    </w:r>
-                    <w:proofErr w:type="spellStart"/>
-                    <w:r>
-                      <w:rPr>
-                        <w:rStyle w:val="Hyperlink"/>
-                        <w:rFonts w:ascii="Calibri" w:hAnsi="Calibri"/>
-                        <w:szCs w:val="22"/>
-                      </w:rPr>
-                      <w:t>eBill</w:t>
-                    </w:r>
-                    <w:proofErr w:type="spellEnd"/>
-                    <w:r>
-                      <w:rPr>
-                        <w:rStyle w:val="Hyperlink"/>
-                        <w:rFonts w:ascii="Calibri" w:hAnsi="Calibri"/>
-                        <w:szCs w:val="22"/>
-                      </w:rPr>
-                      <w:t xml:space="preserve"> Def</w:t>
-                    </w:r>
-                    <w:r>
-                      <w:rPr>
-                        <w:rStyle w:val="Hyperlink"/>
-                        <w:rFonts w:ascii="Calibri" w:hAnsi="Calibri"/>
-                        <w:szCs w:val="22"/>
-                      </w:rPr>
-                      <w:t>e</w:t>
-                    </w:r>
-                    <w:r>
-                      <w:rPr>
-                        <w:rStyle w:val="Hyperlink"/>
-                        <w:rFonts w:ascii="Calibri" w:hAnsi="Calibri"/>
-                        <w:szCs w:val="22"/>
-                      </w:rPr>
-                      <w:t>ct Log IB_2.0_608.xlsx</w:t>
-                    </w:r>
-                  </w:hyperlink>
+                  <w:r>
+                    <w:rPr>
+                      <w:rStyle w:val="Hyperlink"/>
+                      <w:rFonts w:ascii="Arial" w:hAnsi="Arial" w:cs="Arial"/>
+                      <w:color w:val="auto"/>
+                      <w:szCs w:val="22"/>
+                      <w:u w:val="none"/>
+                    </w:rPr>
+                    <w:t xml:space="preserve">TAS </w:t>
+                  </w:r>
+                  <w:proofErr w:type="spellStart"/>
+                  <w:r>
+                    <w:rPr>
+                      <w:rStyle w:val="Hyperlink"/>
+                      <w:rFonts w:ascii="Arial" w:hAnsi="Arial" w:cs="Arial"/>
+                      <w:color w:val="auto"/>
+                      <w:szCs w:val="22"/>
+                      <w:u w:val="none"/>
+                    </w:rPr>
+                    <w:t>eBill</w:t>
+                  </w:r>
+                  <w:proofErr w:type="spellEnd"/>
+                  <w:r>
+                    <w:rPr>
+                      <w:rStyle w:val="Hyperlink"/>
+                      <w:rFonts w:ascii="Arial" w:hAnsi="Arial" w:cs="Arial"/>
+                      <w:color w:val="auto"/>
+                      <w:szCs w:val="22"/>
+                      <w:u w:val="none"/>
+                    </w:rPr>
+                    <w:t xml:space="preserve"> Defect Log IB_2.0_608.xlsx</w:t>
+                  </w:r>
                 </w:p>
                 <w:p>
                   <w:pPr>
                     <w:rPr>
-                      <w:rFonts w:ascii="Calibri" w:hAnsi="Calibri"/>
+                      <w:rFonts w:ascii="Arial" w:hAnsi="Arial" w:cs="Arial"/>
                       <w:color w:val="0000FF"/>
                       <w:szCs w:val="22"/>
                       <w:u w:val="single"/>
-                    </w:rPr>
-                  </w:pPr>
-                </w:p>
-              </w:tc>
-              <w:tc>
-                <w:tcPr>
-                  <w:tcW w:w="3330" w:type="dxa"/>
-                  <w:tcBorders>
-                    <w:top w:val="nil"/>
-                    <w:left w:val="nil"/>
-                    <w:bottom w:val="single" w:sz="8" w:space="0" w:color="auto"/>
-                    <w:right w:val="single" w:sz="8" w:space="0" w:color="auto"/>
-                  </w:tcBorders>
-                </w:tcPr>
-                <w:tbl>
-                  <w:tblPr>
-                    <w:tblW w:w="960" w:type="dxa"/>
-                    <w:tblInd w:w="2154" w:type="dxa"/>
-                    <w:tblLayout w:type="fixed"/>
-                    <w:tblLook w:val="04A0" w:firstRow="1" w:lastRow="0" w:firstColumn="1" w:lastColumn="0" w:noHBand="0" w:noVBand="1"/>
-                  </w:tblPr>
-                  <w:tblGrid>
-                    <w:gridCol w:w="960"/>
-                  </w:tblGrid>
-                  <w:tr>
-                    <w:trPr>
-                      <w:trHeight w:val="300"/>
-                    </w:trPr>
-                    <w:tc>
-                      <w:tcPr>
-                        <w:tcW w:w="960" w:type="dxa"/>
-                        <w:tcBorders>
-                          <w:top w:val="nil"/>
-                          <w:left w:val="nil"/>
-                          <w:bottom w:val="nil"/>
-                          <w:right w:val="nil"/>
-                        </w:tcBorders>
-                        <w:shd w:val="clear" w:color="auto" w:fill="auto"/>
-                        <w:noWrap/>
-                        <w:vAlign w:val="bottom"/>
-                        <w:hideMark/>
-                      </w:tcPr>
-                      <w:p>
-                        <w:pPr>
-                          <w:rPr>
-                            <w:rFonts w:ascii="Calibri" w:hAnsi="Calibri"/>
-                            <w:color w:val="0563C1"/>
-                            <w:szCs w:val="22"/>
-                            <w:u w:val="single"/>
-                          </w:rPr>
-                        </w:pPr>
-                        <w:hyperlink r:id="rId20" w:anchor="action=com.ibm.team.workitem.viewWorkItem&amp;id=630922" w:history="1">
-                          <w:r>
-                            <w:rPr>
-                              <w:rFonts w:ascii="Calibri" w:hAnsi="Calibri"/>
-                              <w:color w:val="0563C1"/>
-                              <w:szCs w:val="22"/>
-                              <w:u w:val="single"/>
-                            </w:rPr>
-                            <w:t xml:space="preserve">630922: </w:t>
-                          </w:r>
-                        </w:hyperlink>
-                      </w:p>
-                    </w:tc>
-                  </w:tr>
-                </w:tbl>
-                <w:p>
-                  <w:pPr>
-                    <w:rPr>
-                      <w:rFonts w:ascii="Arial" w:hAnsi="Arial" w:cs="Arial"/>
-                      <w:szCs w:val="22"/>
                     </w:rPr>
                   </w:pPr>
                 </w:p>
@@ -3907,7 +3740,7 @@
               </w:tc>
               <w:tc>
                 <w:tcPr>
-                  <w:tcW w:w="2610" w:type="dxa"/>
+                  <w:tcW w:w="5193" w:type="dxa"/>
                   <w:tcBorders>
                     <w:top w:val="nil"/>
                     <w:left w:val="nil"/>
@@ -3921,106 +3754,52 @@
                 <w:p>
                   <w:pPr>
                     <w:rPr>
-                      <w:rFonts w:ascii="Calibri" w:hAnsi="Calibri"/>
-                      <w:color w:val="0563C1"/>
+                      <w:rFonts w:ascii="Arial" w:hAnsi="Arial" w:cs="Arial"/>
                       <w:szCs w:val="22"/>
-                      <w:u w:val="single"/>
                     </w:rPr>
                   </w:pPr>
-                  <w:hyperlink r:id="rId21" w:anchor="action=com.ibm.team.scm.browseElement&amp;workspaceItemId=_Cw2tQOlQEeaKzLtos-NtKQ&amp;componentItemId=_C2gpUelQEeaKzLtos-NtKQ&amp;itemType=com.ibm.team.filesystem.FileItem&amp;itemId=_h47J8Gs5Eei9C-jimNSSzA" w:history="1">
-                    <w:r>
-                      <w:rPr>
-                        <w:rStyle w:val="Hyperlink"/>
-                        <w:rFonts w:ascii="Calibri" w:hAnsi="Calibri"/>
-                        <w:szCs w:val="22"/>
-                      </w:rPr>
-                      <w:t xml:space="preserve">TAS </w:t>
-                    </w:r>
-                    <w:proofErr w:type="spellStart"/>
-                    <w:r>
-                      <w:rPr>
-                        <w:rStyle w:val="Hyperlink"/>
-                        <w:rFonts w:ascii="Calibri" w:hAnsi="Calibri"/>
-                        <w:szCs w:val="22"/>
-                      </w:rPr>
-                      <w:t>eBill</w:t>
-                    </w:r>
-                    <w:proofErr w:type="spellEnd"/>
-                    <w:r>
-                      <w:rPr>
-                        <w:rStyle w:val="Hyperlink"/>
-                        <w:rFonts w:ascii="Calibri" w:hAnsi="Calibri"/>
-                        <w:szCs w:val="22"/>
-                      </w:rPr>
-                      <w:t xml:space="preserve"> TEL IB_2.0_60</w:t>
-                    </w:r>
-                    <w:r>
-                      <w:rPr>
-                        <w:rStyle w:val="Hyperlink"/>
-                        <w:rFonts w:ascii="Calibri" w:hAnsi="Calibri"/>
-                        <w:szCs w:val="22"/>
-                      </w:rPr>
-                      <w:t>8</w:t>
-                    </w:r>
-                    <w:r>
-                      <w:rPr>
-                        <w:rStyle w:val="Hyperlink"/>
-                        <w:rFonts w:ascii="Calibri" w:hAnsi="Calibri"/>
-                        <w:szCs w:val="22"/>
-                      </w:rPr>
-                      <w:t>.xlsx</w:t>
-                    </w:r>
-                  </w:hyperlink>
+                  <w:r>
+                    <w:rPr>
+                      <w:rStyle w:val="Hyperlink"/>
+                      <w:rFonts w:ascii="Arial" w:hAnsi="Arial" w:cs="Arial"/>
+                      <w:color w:val="auto"/>
+                      <w:szCs w:val="22"/>
+                      <w:u w:val="none"/>
+                    </w:rPr>
+                    <w:t xml:space="preserve">TAS </w:t>
+                  </w:r>
+                  <w:proofErr w:type="spellStart"/>
+                  <w:r>
+                    <w:rPr>
+                      <w:rStyle w:val="Hyperlink"/>
+                      <w:rFonts w:ascii="Arial" w:hAnsi="Arial" w:cs="Arial"/>
+                      <w:color w:val="auto"/>
+                      <w:szCs w:val="22"/>
+                      <w:u w:val="none"/>
+                    </w:rPr>
+                    <w:t>eBill</w:t>
+                  </w:r>
+                  <w:proofErr w:type="spellEnd"/>
+                  <w:r>
+                    <w:rPr>
+                      <w:rStyle w:val="Hyperlink"/>
+                      <w:rFonts w:ascii="Arial" w:hAnsi="Arial" w:cs="Arial"/>
+                      <w:color w:val="auto"/>
+                      <w:szCs w:val="22"/>
+                      <w:u w:val="none"/>
+                    </w:rPr>
+                    <w:t xml:space="preserve"> TEL IB_2.0_608.xlsx</w:t>
+                  </w:r>
                 </w:p>
                 <w:p>
                   <w:pPr>
                     <w:rPr>
-                      <w:rFonts w:ascii="Calibri" w:hAnsi="Calibri"/>
+                      <w:rFonts w:ascii="Arial" w:hAnsi="Arial" w:cs="Arial"/>
                       <w:color w:val="0000FF"/>
                       <w:szCs w:val="22"/>
                       <w:u w:val="single"/>
                     </w:rPr>
                   </w:pPr>
-                </w:p>
-              </w:tc>
-              <w:tc>
-                <w:tcPr>
-                  <w:tcW w:w="3330" w:type="dxa"/>
-                  <w:tcBorders>
-                    <w:top w:val="nil"/>
-                    <w:left w:val="nil"/>
-                    <w:bottom w:val="single" w:sz="8" w:space="0" w:color="auto"/>
-                    <w:right w:val="single" w:sz="8" w:space="0" w:color="auto"/>
-                  </w:tcBorders>
-                </w:tcPr>
-                <w:p>
-                  <w:pPr>
-                    <w:jc w:val="right"/>
-                    <w:rPr>
-                      <w:rFonts w:ascii="Arial" w:hAnsi="Arial" w:cs="Arial"/>
-                      <w:color w:val="000000"/>
-                      <w:szCs w:val="22"/>
-                    </w:rPr>
-                  </w:pPr>
-                  <w:hyperlink r:id="rId22" w:anchor="action=com.ibm.team.workitem.viewWorkItem&amp;id=630958" w:history="1">
-                    <w:r>
-                      <w:rPr>
-                        <w:rStyle w:val="Hyperlink"/>
-                        <w:rFonts w:ascii="Helvetica" w:hAnsi="Helvetica" w:cs="Helvetica"/>
-                        <w:sz w:val="18"/>
-                        <w:szCs w:val="18"/>
-                      </w:rPr>
-                      <w:t>630958:</w:t>
-                    </w:r>
-                  </w:hyperlink>
-                  <w:r>
-                    <w:rPr>
-                      <w:rFonts w:ascii="Arial" w:hAnsi="Arial" w:cs="Arial"/>
-                      <w:color w:val="000000"/>
-                      <w:szCs w:val="22"/>
-                    </w:rPr>
-                    <w:t xml:space="preserve"> </w:t>
-                  </w:r>
                 </w:p>
               </w:tc>
             </w:tr>
@@ -4060,7 +3839,7 @@
               </w:tc>
               <w:tc>
                 <w:tcPr>
-                  <w:tcW w:w="2610" w:type="dxa"/>
+                  <w:tcW w:w="5193" w:type="dxa"/>
                   <w:tcBorders>
                     <w:top w:val="nil"/>
                     <w:left w:val="nil"/>
@@ -4076,51 +3855,18 @@
                       <w:rFonts w:ascii="Arial" w:hAnsi="Arial" w:cs="Arial"/>
                       <w:color w:val="0000FF"/>
                       <w:szCs w:val="22"/>
-                      <w:u w:val="single"/>
                     </w:rPr>
                   </w:pPr>
-                  <w:hyperlink r:id="rId23" w:anchor="action=com.ibm.team.scm.browseElement&amp;workspaceItemId=_Cw2tQOlQEeaKzLtos-NtKQ&amp;componentItemId=_C2gpUelQEeaKzLtos-NtKQ&amp;itemType=com.ibm.team.filesystem.FileItem&amp;itemId=_pdxcMKObEee3kvxAnNKxTA" w:history="1">
-                    <w:r>
-                      <w:rPr>
-                        <w:rStyle w:val="Hyperlink"/>
-                        <w:rFonts w:ascii="Arial" w:hAnsi="Arial" w:cs="Arial"/>
-                        <w:szCs w:val="22"/>
-                      </w:rPr>
-                      <w:t>N/A</w:t>
-                    </w:r>
-                  </w:hyperlink>
-                </w:p>
-              </w:tc>
-              <w:tc>
-                <w:tcPr>
-                  <w:tcW w:w="3330" w:type="dxa"/>
-                  <w:tcBorders>
-                    <w:top w:val="nil"/>
-                    <w:left w:val="nil"/>
-                    <w:bottom w:val="single" w:sz="8" w:space="0" w:color="auto"/>
-                    <w:right w:val="single" w:sz="8" w:space="0" w:color="auto"/>
-                  </w:tcBorders>
-                </w:tcPr>
-                <w:p>
-                  <w:pPr>
-                    <w:jc w:val="right"/>
+                  <w:r>
                     <w:rPr>
+                      <w:rStyle w:val="Hyperlink"/>
                       <w:rFonts w:ascii="Arial" w:hAnsi="Arial" w:cs="Arial"/>
-                      <w:color w:val="0000FF"/>
+                      <w:color w:val="auto"/>
                       <w:szCs w:val="22"/>
-                      <w:u w:val="single"/>
+                      <w:u w:val="none"/>
                     </w:rPr>
-                  </w:pPr>
-                </w:p>
-                <w:p>
-                  <w:pPr>
-                    <w:jc w:val="right"/>
-                    <w:rPr>
-                      <w:rFonts w:ascii="Arial" w:hAnsi="Arial" w:cs="Arial"/>
-                      <w:color w:val="000000"/>
-                      <w:szCs w:val="22"/>
-                    </w:rPr>
-                  </w:pPr>
+                    <w:t>IB608 IOC Prod Test Results Thru T36 for All Sites.xlsx</w:t>
+                  </w:r>
                 </w:p>
               </w:tc>
             </w:tr>
@@ -4160,7 +3906,7 @@
               </w:tc>
               <w:tc>
                 <w:tcPr>
-                  <w:tcW w:w="2610" w:type="dxa"/>
+                  <w:tcW w:w="5193" w:type="dxa"/>
                   <w:tcBorders>
                     <w:top w:val="nil"/>
                     <w:left w:val="nil"/>
@@ -4173,81 +3919,22 @@
                 <w:p>
                   <w:pPr>
                     <w:rPr>
-                      <w:rFonts w:ascii="Calibri" w:hAnsi="Calibri"/>
-                      <w:color w:val="0000FF"/>
+                      <w:rFonts w:ascii="Arial" w:hAnsi="Arial" w:cs="Arial"/>
                       <w:szCs w:val="22"/>
-                      <w:u w:val="single"/>
                     </w:rPr>
                   </w:pPr>
-                  <w:hyperlink r:id="rId24" w:anchor="action=com.ibm.team.scm.browseElement&amp;workspaceItemId=_Cw2tQOlQEeaKzLtos-NtKQ&amp;componentItemId=_C2gpUelQEeaKzLtos-NtKQ&amp;itemType=com.ibm.team.filesystem.FileItem&amp;itemId=_7US2MHM-EeiHROH5Myh7pw" w:history="1">
+                  <w:hyperlink r:id="rId18" w:anchor="action=com.ibm.team.scm.browseElement&amp;workspaceItemId=_Cw2tQOlQEeaKzLtos-NtKQ&amp;componentItemId=_C2gpUelQEeaKzLtos-NtKQ&amp;itemType=com.ibm.team.filesystem.FileItem&amp;itemId=_7US2MHM-EeiHROH5Myh7pw" w:history="1">
                     <w:r>
                       <w:rPr>
                         <w:rStyle w:val="Hyperlink"/>
-                        <w:rFonts w:ascii="Helvetica" w:hAnsi="Helvetica" w:cs="Helvetica"/>
-                        <w:sz w:val="18"/>
-                        <w:szCs w:val="18"/>
+                        <w:rFonts w:ascii="Arial" w:hAnsi="Arial" w:cs="Arial"/>
+                        <w:color w:val="auto"/>
+                        <w:szCs w:val="22"/>
+                        <w:u w:val="none"/>
                       </w:rPr>
-                      <w:t>IB-2-608 SQ</w:t>
-                    </w:r>
-                    <w:r>
-                      <w:rPr>
-                        <w:rStyle w:val="Hyperlink"/>
-                        <w:rFonts w:ascii="Helvetica" w:hAnsi="Helvetica" w:cs="Helvetica"/>
-                        <w:sz w:val="18"/>
-                        <w:szCs w:val="18"/>
-                      </w:rPr>
-                      <w:t>A</w:t>
-                    </w:r>
-                    <w:r>
-                      <w:rPr>
-                        <w:rStyle w:val="Hyperlink"/>
-                        <w:rFonts w:ascii="Helvetica" w:hAnsi="Helvetica" w:cs="Helvetica"/>
-                        <w:sz w:val="18"/>
-                        <w:szCs w:val="18"/>
-                      </w:rPr>
-                      <w:t>_Checklist.xls</w:t>
+                      <w:t>IB-2-608 SQA_Checklist.xls</w:t>
                     </w:r>
                   </w:hyperlink>
-                </w:p>
-              </w:tc>
-              <w:tc>
-                <w:tcPr>
-                  <w:tcW w:w="3330" w:type="dxa"/>
-                  <w:tcBorders>
-                    <w:top w:val="nil"/>
-                    <w:left w:val="nil"/>
-                    <w:bottom w:val="single" w:sz="8" w:space="0" w:color="auto"/>
-                    <w:right w:val="single" w:sz="8" w:space="0" w:color="auto"/>
-                  </w:tcBorders>
-                </w:tcPr>
-                <w:p>
-                  <w:pPr>
-                    <w:jc w:val="right"/>
-                    <w:rPr>
-                      <w:rFonts w:ascii="Arial" w:hAnsi="Arial" w:cs="Arial"/>
-                      <w:color w:val="000000"/>
-                      <w:szCs w:val="22"/>
-                    </w:rPr>
-                  </w:pPr>
-                  <w:hyperlink r:id="rId25" w:anchor="action=com.ibm.team.workitem.viewWorkItem&amp;id=753307" w:history="1">
-                    <w:r>
-                      <w:rPr>
-                        <w:rStyle w:val="Hyperlink"/>
-                        <w:rFonts w:ascii="Helvetica" w:hAnsi="Helvetica" w:cs="Helvetica"/>
-                        <w:sz w:val="18"/>
-                        <w:szCs w:val="18"/>
-                      </w:rPr>
-                      <w:t>753307:</w:t>
-                    </w:r>
-                  </w:hyperlink>
-                  <w:r>
-                    <w:rPr>
-                      <w:rFonts w:ascii="Arial" w:hAnsi="Arial" w:cs="Arial"/>
-                      <w:color w:val="000000"/>
-                      <w:szCs w:val="22"/>
-                    </w:rPr>
-                    <w:t xml:space="preserve"> </w:t>
-                  </w:r>
                 </w:p>
               </w:tc>
             </w:tr>
@@ -4297,7 +3984,7 @@
               </w:tc>
               <w:tc>
                 <w:tcPr>
-                  <w:tcW w:w="2610" w:type="dxa"/>
+                  <w:tcW w:w="5193" w:type="dxa"/>
                   <w:tcBorders>
                     <w:top w:val="single" w:sz="8" w:space="0" w:color="auto"/>
                     <w:left w:val="nil"/>
@@ -4311,114 +3998,42 @@
                 <w:p>
                   <w:pPr>
                     <w:rPr>
-                      <w:rFonts w:ascii="Calibri" w:hAnsi="Calibri"/>
-                      <w:color w:val="0000FF"/>
-                      <w:szCs w:val="22"/>
-                      <w:u w:val="single"/>
-                    </w:rPr>
-                  </w:pPr>
-                  <w:hyperlink r:id="rId26" w:anchor="action=com.ibm.team.scm.browseElement&amp;workspaceItemId=_Cw2tQOlQEeaKzLtos-NtKQ&amp;componentItemId=_C2gpUelQEeaKzLtos-NtKQ&amp;itemType=com.ibm.team.filesystem.FileItem&amp;itemId=_ZIoZAWs5Eei9C-jimNSSzA" w:history="1">
-                    <w:r>
-                      <w:rPr>
-                        <w:rStyle w:val="Hyperlink"/>
-                        <w:rFonts w:ascii="Helvetica" w:hAnsi="Helvetica" w:cs="Helvetica"/>
-                        <w:sz w:val="18"/>
-                        <w:szCs w:val="18"/>
-                      </w:rPr>
-                      <w:t xml:space="preserve">TAS </w:t>
-                    </w:r>
-                    <w:proofErr w:type="spellStart"/>
-                    <w:r>
-                      <w:rPr>
-                        <w:rStyle w:val="Hyperlink"/>
-                        <w:rFonts w:ascii="Helvetica" w:hAnsi="Helvetica" w:cs="Helvetica"/>
-                        <w:sz w:val="18"/>
-                        <w:szCs w:val="18"/>
-                      </w:rPr>
-                      <w:t>eBilli</w:t>
-                    </w:r>
-                    <w:r>
-                      <w:rPr>
-                        <w:rStyle w:val="Hyperlink"/>
-                        <w:rFonts w:ascii="Helvetica" w:hAnsi="Helvetica" w:cs="Helvetica"/>
-                        <w:sz w:val="18"/>
-                        <w:szCs w:val="18"/>
-                      </w:rPr>
-                      <w:t>n</w:t>
-                    </w:r>
-                    <w:r>
-                      <w:rPr>
-                        <w:rStyle w:val="Hyperlink"/>
-                        <w:rFonts w:ascii="Helvetica" w:hAnsi="Helvetica" w:cs="Helvetica"/>
-                        <w:sz w:val="18"/>
-                        <w:szCs w:val="18"/>
-                      </w:rPr>
-                      <w:t>g</w:t>
-                    </w:r>
-                    <w:proofErr w:type="spellEnd"/>
-                    <w:r>
-                      <w:rPr>
-                        <w:rStyle w:val="Hyperlink"/>
-                        <w:rFonts w:ascii="Helvetica" w:hAnsi="Helvetica" w:cs="Helvetica"/>
-                        <w:sz w:val="18"/>
-                        <w:szCs w:val="18"/>
-                      </w:rPr>
-                      <w:t xml:space="preserve"> RTM IB_ 2.0_608.xlsx</w:t>
-                    </w:r>
-                  </w:hyperlink>
-                </w:p>
-              </w:tc>
-              <w:tc>
-                <w:tcPr>
-                  <w:tcW w:w="3330" w:type="dxa"/>
-                  <w:tcBorders>
-                    <w:top w:val="single" w:sz="8" w:space="0" w:color="auto"/>
-                    <w:left w:val="nil"/>
-                    <w:bottom w:val="single" w:sz="8" w:space="0" w:color="auto"/>
-                    <w:right w:val="single" w:sz="8" w:space="0" w:color="auto"/>
-                  </w:tcBorders>
-                </w:tcPr>
-                <w:p>
-                  <w:pPr>
-                    <w:jc w:val="right"/>
-                    <w:rPr>
-                      <w:rFonts w:ascii="Calibri" w:hAnsi="Calibri"/>
-                      <w:color w:val="0000FF"/>
-                      <w:szCs w:val="22"/>
-                      <w:u w:val="single"/>
-                    </w:rPr>
-                  </w:pPr>
-                  <w:hyperlink r:id="rId27" w:anchor="action=com.ibm.team.workitem.viewWorkItem&amp;id=549587" w:history="1">
-                    <w:hyperlink r:id="rId28" w:anchor="action=com.ibm.team.workitem.viewWorkItem&amp;id=630951" w:history="1">
-                      <w:r>
-                        <w:rPr>
-                          <w:rStyle w:val="Hyperlink"/>
-                          <w:rFonts w:ascii="Helvetica" w:hAnsi="Helvetica" w:cs="Helvetica"/>
-                          <w:sz w:val="18"/>
-                          <w:szCs w:val="18"/>
-                        </w:rPr>
-                        <w:t xml:space="preserve">630951: </w:t>
-                      </w:r>
-                    </w:hyperlink>
-                    <w:r>
-                      <w:rPr>
-                        <w:rStyle w:val="Hyperlink"/>
-                        <w:rFonts w:ascii="Calibri" w:hAnsi="Calibri"/>
-                        <w:szCs w:val="22"/>
-                      </w:rPr>
-                      <w:t xml:space="preserve"> </w:t>
-                    </w:r>
-                  </w:hyperlink>
-                </w:p>
-                <w:p>
-                  <w:pPr>
-                    <w:jc w:val="right"/>
-                    <w:rPr>
                       <w:rFonts w:ascii="Arial" w:hAnsi="Arial" w:cs="Arial"/>
-                      <w:color w:val="000000"/>
                       <w:szCs w:val="22"/>
                     </w:rPr>
                   </w:pPr>
+                  <w:r>
+                    <w:rPr>
+                      <w:rStyle w:val="Hyperlink"/>
+                      <w:rFonts w:ascii="Arial" w:hAnsi="Arial" w:cs="Arial"/>
+                      <w:color w:val="auto"/>
+                      <w:szCs w:val="22"/>
+                      <w:u w:val="none"/>
+                    </w:rPr>
+                    <w:t xml:space="preserve">TAS </w:t>
+                  </w:r>
+                  <w:proofErr w:type="spellStart"/>
+                  <w:r>
+                    <w:rPr>
+                      <w:rStyle w:val="Hyperlink"/>
+                      <w:rFonts w:ascii="Arial" w:hAnsi="Arial" w:cs="Arial"/>
+                      <w:color w:val="auto"/>
+                      <w:szCs w:val="22"/>
+                      <w:u w:val="none"/>
+                    </w:rPr>
+                    <w:t>eBilling</w:t>
+                  </w:r>
+                  <w:proofErr w:type="spellEnd"/>
+                  <w:r>
+                    <w:rPr>
+                      <w:rStyle w:val="Hyperlink"/>
+                      <w:rFonts w:ascii="Arial" w:hAnsi="Arial" w:cs="Arial"/>
+                      <w:color w:val="auto"/>
+                      <w:szCs w:val="22"/>
+                      <w:u w:val="none"/>
+                    </w:rPr>
+                    <w:t xml:space="preserve"> RTM IB_ 2.0_608.xlsx</w:t>
+                  </w:r>
                 </w:p>
               </w:tc>
             </w:tr>
@@ -4458,7 +4073,7 @@
               </w:tc>
               <w:tc>
                 <w:tcPr>
-                  <w:tcW w:w="2610" w:type="dxa"/>
+                  <w:tcW w:w="5193" w:type="dxa"/>
                   <w:tcBorders>
                     <w:top w:val="single" w:sz="8" w:space="0" w:color="auto"/>
                     <w:left w:val="nil"/>
@@ -4471,104 +4086,42 @@
                 <w:p>
                   <w:pPr>
                     <w:rPr>
-                      <w:rFonts w:ascii="Calibri" w:hAnsi="Calibri"/>
-                      <w:color w:val="0000FF"/>
+                      <w:rFonts w:ascii="Arial" w:hAnsi="Arial" w:cs="Arial"/>
                       <w:szCs w:val="22"/>
-                      <w:u w:val="single"/>
                     </w:rPr>
                   </w:pPr>
-                  <w:hyperlink r:id="rId29" w:anchor="action=com.ibm.team.scm.browseElement&amp;workspaceItemId=_Cw2tQOlQEeaKzLtos-NtKQ&amp;componentItemId=_C2gpUelQEeaKzLtos-NtKQ&amp;itemType=com.ibm.team.filesystem.FileItem&amp;itemId=_LAvy0HtUEeic-K8hGEJ-lw" w:history="1">
-                    <w:r>
-                      <w:rPr>
-                        <w:rStyle w:val="Hyperlink"/>
-                        <w:rFonts w:ascii="Helvetica" w:hAnsi="Helvetica" w:cs="Helvetica"/>
-                        <w:sz w:val="18"/>
-                        <w:szCs w:val="18"/>
-                      </w:rPr>
-                      <w:t xml:space="preserve">TAS </w:t>
-                    </w:r>
-                    <w:proofErr w:type="spellStart"/>
-                    <w:r>
-                      <w:rPr>
-                        <w:rStyle w:val="Hyperlink"/>
-                        <w:rFonts w:ascii="Helvetica" w:hAnsi="Helvetica" w:cs="Helvetica"/>
-                        <w:sz w:val="18"/>
-                        <w:szCs w:val="18"/>
-                      </w:rPr>
-                      <w:t>eBill</w:t>
-                    </w:r>
-                    <w:proofErr w:type="spellEnd"/>
-                    <w:r>
-                      <w:rPr>
-                        <w:rStyle w:val="Hyperlink"/>
-                        <w:rFonts w:ascii="Helvetica" w:hAnsi="Helvetica" w:cs="Helvetica"/>
-                        <w:sz w:val="18"/>
-                        <w:szCs w:val="18"/>
-                      </w:rPr>
-                      <w:t xml:space="preserve"> VDD IB_2_608.</w:t>
-                    </w:r>
-                    <w:r>
-                      <w:rPr>
-                        <w:rStyle w:val="Hyperlink"/>
-                        <w:rFonts w:ascii="Helvetica" w:hAnsi="Helvetica" w:cs="Helvetica"/>
-                        <w:sz w:val="18"/>
-                        <w:szCs w:val="18"/>
-                      </w:rPr>
-                      <w:t>d</w:t>
-                    </w:r>
-                    <w:r>
-                      <w:rPr>
-                        <w:rStyle w:val="Hyperlink"/>
-                        <w:rFonts w:ascii="Helvetica" w:hAnsi="Helvetica" w:cs="Helvetica"/>
-                        <w:sz w:val="18"/>
-                        <w:szCs w:val="18"/>
-                      </w:rPr>
-                      <w:t>ocx</w:t>
-                    </w:r>
-                  </w:hyperlink>
-                </w:p>
-              </w:tc>
-              <w:tc>
-                <w:tcPr>
-                  <w:tcW w:w="3330" w:type="dxa"/>
-                  <w:tcBorders>
-                    <w:top w:val="single" w:sz="8" w:space="0" w:color="auto"/>
-                    <w:left w:val="nil"/>
-                    <w:bottom w:val="single" w:sz="8" w:space="0" w:color="auto"/>
-                    <w:right w:val="single" w:sz="8" w:space="0" w:color="auto"/>
-                  </w:tcBorders>
-                </w:tcPr>
-                <w:p>
-                  <w:pPr>
-                    <w:jc w:val="right"/>
+                  <w:r>
                     <w:rPr>
-                      <w:rFonts w:ascii="Calibri" w:hAnsi="Calibri"/>
-                      <w:color w:val="0000FF"/>
+                      <w:rStyle w:val="Hyperlink"/>
+                      <w:rFonts w:ascii="Arial" w:hAnsi="Arial" w:cs="Arial"/>
+                      <w:color w:val="auto"/>
                       <w:szCs w:val="22"/>
-                      <w:u w:val="single"/>
+                      <w:u w:val="none"/>
                     </w:rPr>
-                  </w:pPr>
-                  <w:hyperlink r:id="rId30" w:anchor="action=com.ibm.team.workitem.viewWorkItem&amp;id=630960" w:history="1">
-                    <w:r>
-                      <w:rPr>
-                        <w:rStyle w:val="Hyperlink"/>
-                        <w:rFonts w:ascii="Helvetica" w:hAnsi="Helvetica" w:cs="Helvetica"/>
-                        <w:sz w:val="18"/>
-                        <w:szCs w:val="18"/>
-                      </w:rPr>
-                      <w:t xml:space="preserve">630960: </w:t>
-                    </w:r>
-                  </w:hyperlink>
-                  <w:hyperlink r:id="rId31" w:anchor="action=com.ibm.team.workitem.viewWorkItem&amp;id=575962" w:history="1">
-                    <w:r>
-                      <w:rPr>
-                        <w:rStyle w:val="Hyperlink"/>
-                        <w:rFonts w:ascii="Calibri" w:hAnsi="Calibri"/>
-                        <w:szCs w:val="22"/>
-                      </w:rPr>
-                      <w:t xml:space="preserve"> </w:t>
-                    </w:r>
-                  </w:hyperlink>
+                    <w:t xml:space="preserve">TAS </w:t>
+                  </w:r>
+                  <w:proofErr w:type="spellStart"/>
+                  <w:r>
+                    <w:rPr>
+                      <w:rStyle w:val="Hyperlink"/>
+                      <w:rFonts w:ascii="Arial" w:hAnsi="Arial" w:cs="Arial"/>
+                      <w:color w:val="auto"/>
+                      <w:szCs w:val="22"/>
+                      <w:u w:val="none"/>
+                    </w:rPr>
+                    <w:t>eBill</w:t>
+                  </w:r>
+                  <w:proofErr w:type="spellEnd"/>
+                  <w:r>
+                    <w:rPr>
+                      <w:rStyle w:val="Hyperlink"/>
+                      <w:rFonts w:ascii="Arial" w:hAnsi="Arial" w:cs="Arial"/>
+                      <w:color w:val="auto"/>
+                      <w:szCs w:val="22"/>
+                      <w:u w:val="none"/>
+                    </w:rPr>
+                    <w:t xml:space="preserve"> VDD IB_2_608.docx</w:t>
+                  </w:r>
                 </w:p>
               </w:tc>
             </w:tr>
@@ -4608,7 +4161,7 @@
               </w:tc>
               <w:tc>
                 <w:tcPr>
-                  <w:tcW w:w="2610" w:type="dxa"/>
+                  <w:tcW w:w="5193" w:type="dxa"/>
                   <w:tcBorders>
                     <w:top w:val="single" w:sz="8" w:space="0" w:color="auto"/>
                     <w:left w:val="nil"/>
@@ -4621,109 +4174,22 @@
                 <w:p>
                   <w:pPr>
                     <w:rPr>
-                      <w:rFonts w:ascii="Calibri" w:hAnsi="Calibri"/>
-                      <w:color w:val="0000FF"/>
-                      <w:szCs w:val="22"/>
-                      <w:u w:val="single"/>
-                    </w:rPr>
-                  </w:pPr>
-                  <w:hyperlink r:id="rId32" w:anchor="action=com.ibm.team.scm.browseElement&amp;workspaceItemId=_Cw2tQOlQEeaKzLtos-NtKQ&amp;componentItemId=_C2gpUelQEeaKzLtos-NtKQ&amp;itemType=com.ibm.team.filesystem.FileItem&amp;itemId=_mL_-QmsWEei9C-jimNSSzA" w:history="1">
-                    <w:r>
-                      <w:rPr>
-                        <w:rStyle w:val="Hyperlink"/>
-                        <w:rFonts w:ascii="Helvetica" w:hAnsi="Helvetica" w:cs="Helvetica"/>
-                        <w:sz w:val="18"/>
-                        <w:szCs w:val="18"/>
-                      </w:rPr>
-                      <w:t>ib_2</w:t>
-                    </w:r>
-                    <w:r>
-                      <w:rPr>
-                        <w:rStyle w:val="Hyperlink"/>
-                        <w:rFonts w:ascii="Helvetica" w:hAnsi="Helvetica" w:cs="Helvetica"/>
-                        <w:sz w:val="18"/>
-                        <w:szCs w:val="18"/>
-                      </w:rPr>
-                      <w:t>_</w:t>
-                    </w:r>
-                    <w:r>
-                      <w:rPr>
-                        <w:rStyle w:val="Hyperlink"/>
-                        <w:rFonts w:ascii="Helvetica" w:hAnsi="Helvetica" w:cs="Helvetica"/>
-                        <w:sz w:val="18"/>
-                        <w:szCs w:val="18"/>
-                      </w:rPr>
-                      <w:t>0_p608_ig.docx</w:t>
-                    </w:r>
-                  </w:hyperlink>
-                </w:p>
-              </w:tc>
-              <w:tc>
-                <w:tcPr>
-                  <w:tcW w:w="3330" w:type="dxa"/>
-                  <w:tcBorders>
-                    <w:top w:val="single" w:sz="8" w:space="0" w:color="auto"/>
-                    <w:left w:val="nil"/>
-                    <w:bottom w:val="single" w:sz="8" w:space="0" w:color="auto"/>
-                    <w:right w:val="single" w:sz="8" w:space="0" w:color="auto"/>
-                  </w:tcBorders>
-                </w:tcPr>
-                <w:p>
-                  <w:pPr>
-                    <w:jc w:val="right"/>
-                    <w:rPr>
-                      <w:rStyle w:val="Hyperlink"/>
                       <w:rFonts w:ascii="Arial" w:hAnsi="Arial" w:cs="Arial"/>
                       <w:szCs w:val="22"/>
                     </w:rPr>
                   </w:pPr>
-                  <w:r>
-                    <w:fldChar w:fldCharType="begin"/>
-                  </w:r>
-                  <w:r>
-                    <w:instrText xml:space="preserve"> HYPERLINK "https://clm.rational.oit.va.gov/ccm/web/projects/MCCF_EDI_TAS%20(CM)" \l "action=com.ibm.team.workitem.viewWorkItem&amp;id=584696" </w:instrText>
-                  </w:r>
-                  <w:r>
-                    <w:fldChar w:fldCharType="separate"/>
-                  </w:r>
-                </w:p>
-                <w:p>
-                  <w:pPr>
-                    <w:jc w:val="right"/>
-                    <w:rPr>
-                      <w:rFonts w:ascii="Arial" w:hAnsi="Arial" w:cs="Arial"/>
-                      <w:color w:val="0000FF"/>
-                      <w:szCs w:val="22"/>
-                      <w:u w:val="single"/>
-                    </w:rPr>
-                  </w:pPr>
-                  <w:hyperlink r:id="rId33" w:anchor="action=com.ibm.team.workitem.viewWorkItem&amp;id=630925" w:history="1">
+                  <w:hyperlink r:id="rId19" w:anchor="action=com.ibm.team.scm.browseElement&amp;workspaceItemId=_Cw2tQOlQEeaKzLtos-NtKQ&amp;componentItemId=_C2gpUelQEeaKzLtos-NtKQ&amp;itemType=com.ibm.team.filesystem.FileItem&amp;itemId=_mL_-QmsWEei9C-jimNSSzA" w:history="1">
                     <w:r>
                       <w:rPr>
                         <w:rStyle w:val="Hyperlink"/>
-                        <w:rFonts w:ascii="Helvetica" w:hAnsi="Helvetica" w:cs="Helvetica"/>
-                        <w:sz w:val="18"/>
-                        <w:szCs w:val="18"/>
+                        <w:rFonts w:ascii="Arial" w:hAnsi="Arial" w:cs="Arial"/>
+                        <w:color w:val="auto"/>
+                        <w:szCs w:val="22"/>
+                        <w:u w:val="none"/>
                       </w:rPr>
-                      <w:t xml:space="preserve">630925: </w:t>
+                      <w:t>ib_2_0_p608_ig.docx</w:t>
                     </w:r>
                   </w:hyperlink>
-                  <w:r>
-                    <w:rPr>
-                      <w:rStyle w:val="Hyperlink"/>
-                      <w:rFonts w:ascii="Arial" w:hAnsi="Arial" w:cs="Arial"/>
-                      <w:szCs w:val="22"/>
-                    </w:rPr>
-                    <w:t xml:space="preserve"> </w:t>
-                  </w:r>
-                  <w:r>
-                    <w:rPr>
-                      <w:rStyle w:val="Hyperlink"/>
-                      <w:rFonts w:ascii="Arial" w:hAnsi="Arial" w:cs="Arial"/>
-                      <w:szCs w:val="22"/>
-                    </w:rPr>
-                    <w:fldChar w:fldCharType="end"/>
-                  </w:r>
                 </w:p>
               </w:tc>
             </w:tr>
@@ -4763,7 +4229,7 @@
               </w:tc>
               <w:tc>
                 <w:tcPr>
-                  <w:tcW w:w="2610" w:type="dxa"/>
+                  <w:tcW w:w="5193" w:type="dxa"/>
                   <w:tcBorders>
                     <w:top w:val="single" w:sz="8" w:space="0" w:color="auto"/>
                     <w:left w:val="nil"/>
@@ -4776,72 +4242,20 @@
                 <w:p>
                   <w:pPr>
                     <w:rPr>
-                      <w:rFonts w:ascii="Calibri" w:hAnsi="Calibri"/>
-                      <w:color w:val="0000FF"/>
-                      <w:szCs w:val="22"/>
-                      <w:u w:val="single"/>
-                    </w:rPr>
-                  </w:pPr>
-                  <w:hyperlink r:id="rId34" w:anchor="action=com.ibm.team.scm.browseElement&amp;workspaceItemId=_Cw2tQOlQEeaKzLtos-NtKQ&amp;componentItemId=_C2gpUelQEeaKzLtos-NtKQ&amp;itemType=com.ibm.team.filesystem.FileItem&amp;itemId=_cnQHYHsQEeic-K8hGEJ-lw" w:history="1">
-                    <w:r>
-                      <w:rPr>
-                        <w:rStyle w:val="Hyperlink"/>
-                        <w:rFonts w:ascii="Helvetica" w:hAnsi="Helvetica" w:cs="Helvetica"/>
-                        <w:sz w:val="18"/>
-                        <w:szCs w:val="18"/>
-                      </w:rPr>
-                      <w:t>ib_2_0_p608_</w:t>
-                    </w:r>
-                    <w:r>
-                      <w:rPr>
-                        <w:rStyle w:val="Hyperlink"/>
-                        <w:rFonts w:ascii="Helvetica" w:hAnsi="Helvetica" w:cs="Helvetica"/>
-                        <w:sz w:val="18"/>
-                        <w:szCs w:val="18"/>
-                      </w:rPr>
-                      <w:t>t</w:t>
-                    </w:r>
-                    <w:r>
-                      <w:rPr>
-                        <w:rStyle w:val="Hyperlink"/>
-                        <w:rFonts w:ascii="Helvetica" w:hAnsi="Helvetica" w:cs="Helvetica"/>
-                        <w:sz w:val="18"/>
-                        <w:szCs w:val="18"/>
-                      </w:rPr>
-                      <w:t>m.docx</w:t>
-                    </w:r>
-                  </w:hyperlink>
-                </w:p>
-              </w:tc>
-              <w:tc>
-                <w:tcPr>
-                  <w:tcW w:w="3330" w:type="dxa"/>
-                  <w:tcBorders>
-                    <w:top w:val="single" w:sz="8" w:space="0" w:color="auto"/>
-                    <w:left w:val="nil"/>
-                    <w:bottom w:val="single" w:sz="8" w:space="0" w:color="auto"/>
-                    <w:right w:val="single" w:sz="8" w:space="0" w:color="auto"/>
-                  </w:tcBorders>
-                </w:tcPr>
-                <w:p>
-                  <w:pPr>
-                    <w:jc w:val="right"/>
-                    <w:rPr>
                       <w:rFonts w:ascii="Arial" w:hAnsi="Arial" w:cs="Arial"/>
                       <w:szCs w:val="22"/>
                     </w:rPr>
                   </w:pPr>
-                  <w:hyperlink r:id="rId35" w:anchor="action=com.ibm.team.workitem.viewWorkItem&amp;id=753309" w:history="1">
-                    <w:r>
-                      <w:rPr>
-                        <w:rStyle w:val="Hyperlink"/>
-                        <w:rFonts w:ascii="Helvetica" w:hAnsi="Helvetica" w:cs="Helvetica"/>
-                        <w:sz w:val="18"/>
-                        <w:szCs w:val="18"/>
-                      </w:rPr>
-                      <w:t xml:space="preserve">753309: </w:t>
-                    </w:r>
-                  </w:hyperlink>
+                  <w:r>
+                    <w:rPr>
+                      <w:rStyle w:val="Hyperlink"/>
+                      <w:rFonts w:ascii="Arial" w:hAnsi="Arial" w:cs="Arial"/>
+                      <w:color w:val="auto"/>
+                      <w:szCs w:val="22"/>
+                      <w:u w:val="none"/>
+                    </w:rPr>
+                    <w:t>ib_2_0_p608_tm.docx</w:t>
+                  </w:r>
                 </w:p>
               </w:tc>
             </w:tr>
@@ -4881,7 +4295,7 @@
               </w:tc>
               <w:tc>
                 <w:tcPr>
-                  <w:tcW w:w="2610" w:type="dxa"/>
+                  <w:tcW w:w="5193" w:type="dxa"/>
                   <w:tcBorders>
                     <w:top w:val="single" w:sz="8" w:space="0" w:color="auto"/>
                     <w:left w:val="nil"/>
@@ -4894,101 +4308,20 @@
                 <w:p>
                   <w:pPr>
                     <w:rPr>
-                      <w:rFonts w:ascii="Calibri" w:hAnsi="Calibri"/>
-                      <w:color w:val="0000FF"/>
-                      <w:szCs w:val="22"/>
-                      <w:u w:val="single"/>
-                    </w:rPr>
-                  </w:pPr>
-                  <w:hyperlink r:id="rId36" w:anchor="action=com.ibm.team.scm.browseElement&amp;workspaceItemId=_Cw2tQOlQEeaKzLtos-NtKQ&amp;componentItemId=_C2gpUelQEeaKzLtos-NtKQ&amp;itemType=com.ibm.team.filesystem.FileItem&amp;itemId=_kWSPoHsQEeic-K8hGEJ-lw" w:history="1">
-                    <w:r>
-                      <w:rPr>
-                        <w:rStyle w:val="Hyperlink"/>
-                        <w:rFonts w:ascii="Helvetica" w:hAnsi="Helvetica" w:cs="Helvetica"/>
-                        <w:sz w:val="18"/>
-                        <w:szCs w:val="18"/>
-                      </w:rPr>
-                      <w:t>ib_2_0_p608_edi_u</w:t>
-                    </w:r>
-                    <w:r>
-                      <w:rPr>
-                        <w:rStyle w:val="Hyperlink"/>
-                        <w:rFonts w:ascii="Helvetica" w:hAnsi="Helvetica" w:cs="Helvetica"/>
-                        <w:sz w:val="18"/>
-                        <w:szCs w:val="18"/>
-                      </w:rPr>
-                      <w:t>g</w:t>
-                    </w:r>
-                    <w:r>
-                      <w:rPr>
-                        <w:rStyle w:val="Hyperlink"/>
-                        <w:rFonts w:ascii="Helvetica" w:hAnsi="Helvetica" w:cs="Helvetica"/>
-                        <w:sz w:val="18"/>
-                        <w:szCs w:val="18"/>
-                      </w:rPr>
-                      <w:t>.doc</w:t>
-                    </w:r>
-                  </w:hyperlink>
-                </w:p>
-              </w:tc>
-              <w:tc>
-                <w:tcPr>
-                  <w:tcW w:w="3330" w:type="dxa"/>
-                  <w:tcBorders>
-                    <w:top w:val="single" w:sz="8" w:space="0" w:color="auto"/>
-                    <w:left w:val="nil"/>
-                    <w:bottom w:val="single" w:sz="8" w:space="0" w:color="auto"/>
-                    <w:right w:val="single" w:sz="8" w:space="0" w:color="auto"/>
-                  </w:tcBorders>
-                </w:tcPr>
-                <w:p>
-                  <w:pPr>
-                    <w:jc w:val="right"/>
-                    <w:rPr>
-                      <w:rFonts w:ascii="Calibri" w:hAnsi="Calibri"/>
-                      <w:color w:val="0000FF"/>
-                      <w:szCs w:val="22"/>
-                      <w:u w:val="single"/>
-                    </w:rPr>
-                  </w:pPr>
-                  <w:hyperlink r:id="rId37" w:anchor="action=com.ibm.team.workitem.viewWorkItem&amp;id=549599" w:history="1">
-                    <w:r>
-                      <w:rPr>
-                        <w:rFonts w:ascii="Helvetica" w:hAnsi="Helvetica" w:cs="Helvetica"/>
-                        <w:sz w:val="18"/>
-                        <w:szCs w:val="18"/>
-                      </w:rPr>
-                      <w:t xml:space="preserve"> </w:t>
-                    </w:r>
-                    <w:hyperlink r:id="rId38" w:anchor="action=com.ibm.team.workitem.viewWorkItem&amp;id=630959" w:history="1">
-                      <w:r>
-                        <w:rPr>
-                          <w:rStyle w:val="Hyperlink"/>
-                          <w:rFonts w:ascii="Helvetica" w:hAnsi="Helvetica" w:cs="Helvetica"/>
-                          <w:sz w:val="18"/>
-                          <w:szCs w:val="18"/>
-                        </w:rPr>
-                        <w:t xml:space="preserve">630959: </w:t>
-                      </w:r>
-                    </w:hyperlink>
-                    <w:r>
-                      <w:rPr>
-                        <w:rStyle w:val="Hyperlink"/>
-                        <w:rFonts w:ascii="Calibri" w:hAnsi="Calibri"/>
-                        <w:szCs w:val="22"/>
-                      </w:rPr>
-                      <w:t xml:space="preserve"> </w:t>
-                    </w:r>
-                  </w:hyperlink>
-                </w:p>
-                <w:p>
-                  <w:pPr>
-                    <w:jc w:val="right"/>
-                    <w:rPr>
                       <w:rFonts w:ascii="Arial" w:hAnsi="Arial" w:cs="Arial"/>
                       <w:szCs w:val="22"/>
                     </w:rPr>
                   </w:pPr>
+                  <w:r>
+                    <w:rPr>
+                      <w:rStyle w:val="Hyperlink"/>
+                      <w:rFonts w:ascii="Arial" w:hAnsi="Arial" w:cs="Arial"/>
+                      <w:color w:val="auto"/>
+                      <w:szCs w:val="22"/>
+                      <w:u w:val="none"/>
+                    </w:rPr>
+                    <w:t>ib_2_0_p608_edi_ug.doc</w:t>
+                  </w:r>
                 </w:p>
               </w:tc>
             </w:tr>
@@ -5025,6 +4358,7 @@
       </w:pPr>
       <w:bookmarkStart w:id="11" w:name="_Toc494462484"/>
       <w:r>
+        <w:lastRenderedPageBreak/>
         <w:t>Configuration Management Development Files (Ex. Source, JSP, Configuration, and Build Files)</w:t>
       </w:r>
       <w:bookmarkEnd w:id="11"/>
@@ -5552,12 +4886,28 @@
               <w:t>/</w:t>
             </w:r>
             <w:r>
-              <w:t xml:space="preserve"> (209: ebilling_doc_1026</w:t>
-            </w:r>
-            <w:bookmarkStart w:id="17" w:name="_GoBack"/>
-            <w:bookmarkEnd w:id="17"/>
-            <w:r>
-              <w:t>2018</w:t>
+              <w:t xml:space="preserve"> (2</w:t>
+            </w:r>
+            <w:r>
+              <w:t>79</w:t>
+            </w:r>
+            <w:r>
+              <w:t>: ebilling_doc_</w:t>
+            </w:r>
+            <w:r>
+              <w:t>03</w:t>
+            </w:r>
+            <w:r>
+              <w:t>2</w:t>
+            </w:r>
+            <w:r>
+              <w:t>7</w:t>
+            </w:r>
+            <w:r>
+              <w:t>201</w:t>
+            </w:r>
+            <w:r>
+              <w:t>9</w:t>
             </w:r>
             <w:r>
               <w:t>)</w:t>
@@ -5586,17 +4936,17 @@
       <w:pPr>
         <w:pStyle w:val="Heading3"/>
       </w:pPr>
-      <w:bookmarkStart w:id="18" w:name="_Toc421881046"/>
+      <w:bookmarkStart w:id="17" w:name="_Toc421881046"/>
     </w:p>
     <w:p>
       <w:pPr>
         <w:pStyle w:val="Heading3"/>
       </w:pPr>
-      <w:bookmarkStart w:id="19" w:name="_Toc494462487"/>
+      <w:bookmarkStart w:id="18" w:name="_Toc494462487"/>
       <w:r>
         <w:t>Build Information</w:t>
       </w:r>
-      <w:bookmarkEnd w:id="19"/>
+      <w:bookmarkEnd w:id="18"/>
     </w:p>
     <w:p>
       <w:pPr>
@@ -5637,10 +4987,9 @@
             <w:pPr>
               <w:pStyle w:val="TableHeading"/>
             </w:pPr>
-            <w:bookmarkStart w:id="20" w:name="ColumnTitle_12"/>
-            <w:bookmarkEnd w:id="20"/>
-            <w:r>
-              <w:lastRenderedPageBreak/>
+            <w:bookmarkStart w:id="19" w:name="ColumnTitle_12"/>
+            <w:bookmarkEnd w:id="19"/>
+            <w:r>
               <w:t>Name</w:t>
             </w:r>
           </w:p>
@@ -5689,7 +5038,10 @@
               </w:rPr>
             </w:pPr>
             <w:r>
-              <w:t>IB*2.0*698 T33</w:t>
+              <w:t>IB*2.0*698 T3</w:t>
+            </w:r>
+            <w:r>
+              <w:t>6</w:t>
             </w:r>
           </w:p>
         </w:tc>
@@ -5708,6 +5060,7 @@
               <w:pStyle w:val="TableText"/>
             </w:pPr>
             <w:r>
+              <w:lastRenderedPageBreak/>
               <w:t>Build Output Directory</w:t>
             </w:r>
           </w:p>
@@ -5778,15 +5131,15 @@
       <w:pPr>
         <w:pStyle w:val="Heading3"/>
       </w:pPr>
-      <w:bookmarkStart w:id="21" w:name="_Toc494462488"/>
+      <w:bookmarkStart w:id="20" w:name="_Toc494462488"/>
       <w:r>
         <w:t>CCM/</w:t>
       </w:r>
       <w:r>
         <w:t>RTC Build Definition</w:t>
       </w:r>
-      <w:bookmarkEnd w:id="18"/>
-      <w:bookmarkEnd w:id="21"/>
+      <w:bookmarkEnd w:id="17"/>
+      <w:bookmarkEnd w:id="20"/>
     </w:p>
     <w:p>
       <w:pPr>
@@ -5824,8 +5177,8 @@
             <w:pPr>
               <w:pStyle w:val="TableHeading"/>
             </w:pPr>
-            <w:bookmarkStart w:id="22" w:name="ColumnTitle_13"/>
-            <w:bookmarkEnd w:id="22"/>
+            <w:bookmarkStart w:id="21" w:name="ColumnTitle_13"/>
+            <w:bookmarkEnd w:id="21"/>
             <w:r>
               <w:t>Name</w:t>
             </w:r>
@@ -5895,11 +5248,11 @@
       <w:pPr>
         <w:pStyle w:val="Heading3"/>
       </w:pPr>
-      <w:bookmarkStart w:id="23" w:name="_Toc494462489"/>
+      <w:bookmarkStart w:id="22" w:name="_Toc494462489"/>
       <w:r>
         <w:t>Build Label or Number</w:t>
       </w:r>
-      <w:bookmarkEnd w:id="23"/>
+      <w:bookmarkEnd w:id="22"/>
     </w:p>
     <w:p>
       <w:pPr>
@@ -5934,8 +5287,8 @@
             <w:pPr>
               <w:pStyle w:val="TableHeading"/>
             </w:pPr>
-            <w:bookmarkStart w:id="24" w:name="ColumnTitle_14"/>
-            <w:bookmarkEnd w:id="24"/>
+            <w:bookmarkStart w:id="23" w:name="ColumnTitle_14"/>
+            <w:bookmarkEnd w:id="23"/>
             <w:r>
               <w:t>Name</w:t>
             </w:r>
@@ -5969,7 +5322,10 @@
               <w:pStyle w:val="TableText"/>
             </w:pPr>
             <w:r>
-              <w:t>IB*2.0*608 T33</w:t>
+              <w:t>IB*2.0*608 T3</w:t>
+            </w:r>
+            <w:r>
+              <w:t>6</w:t>
             </w:r>
           </w:p>
         </w:tc>
@@ -6009,11 +5365,11 @@
       <w:pPr>
         <w:pStyle w:val="Heading1"/>
       </w:pPr>
-      <w:bookmarkStart w:id="25" w:name="_Toc494462490"/>
+      <w:bookmarkStart w:id="24" w:name="_Toc494462490"/>
       <w:r>
         <w:t>Build and Packaging</w:t>
       </w:r>
-      <w:bookmarkEnd w:id="25"/>
+      <w:bookmarkEnd w:id="24"/>
     </w:p>
     <w:p>
       <w:pPr>
@@ -6023,11 +5379,11 @@
           <w:szCs w:val="32"/>
         </w:rPr>
       </w:pPr>
-      <w:bookmarkStart w:id="26" w:name="_Toc494462491"/>
+      <w:bookmarkStart w:id="25" w:name="_Toc494462491"/>
       <w:r>
         <w:t>Build Logs</w:t>
       </w:r>
-      <w:bookmarkEnd w:id="26"/>
+      <w:bookmarkEnd w:id="25"/>
     </w:p>
     <w:p>
       <w:pPr>
@@ -6082,11 +5438,11 @@
           <w:szCs w:val="32"/>
         </w:rPr>
       </w:pPr>
-      <w:bookmarkStart w:id="27" w:name="_Toc494462492"/>
+      <w:bookmarkStart w:id="26" w:name="_Toc494462492"/>
       <w:r>
         <w:t>Build System/Process Information</w:t>
       </w:r>
-      <w:bookmarkEnd w:id="27"/>
+      <w:bookmarkEnd w:id="26"/>
     </w:p>
     <w:p>
       <w:pPr>
@@ -6138,11 +5494,12 @@
       <w:pPr>
         <w:pStyle w:val="Heading1"/>
       </w:pPr>
-      <w:bookmarkStart w:id="28" w:name="_Toc494462493"/>
-      <w:r>
+      <w:bookmarkStart w:id="27" w:name="_Toc494462493"/>
+      <w:r>
+        <w:lastRenderedPageBreak/>
         <w:t>Change Tracking</w:t>
       </w:r>
-      <w:bookmarkEnd w:id="28"/>
+      <w:bookmarkEnd w:id="27"/>
     </w:p>
     <w:tbl>
       <w:tblPr>
@@ -6174,8 +5531,8 @@
             <w:pPr>
               <w:pStyle w:val="TableHeading"/>
             </w:pPr>
-            <w:bookmarkStart w:id="29" w:name="ColumnTitle_15"/>
-            <w:bookmarkEnd w:id="29"/>
+            <w:bookmarkStart w:id="28" w:name="ColumnTitle_15"/>
+            <w:bookmarkEnd w:id="28"/>
             <w:r>
               <w:t>Change Tracking Tool</w:t>
             </w:r>
@@ -6282,7 +5639,7 @@
                 <w:i/>
               </w:rPr>
             </w:pPr>
-            <w:hyperlink r:id="rId39" w:history="1">
+            <w:hyperlink r:id="rId20" w:history="1">
               <w:r>
                 <w:rPr>
                   <w:rStyle w:val="Hyperlink"/>
@@ -6332,14 +5689,12 @@
                 <w:rFonts w:ascii="Times New Roman" w:hAnsi="Times New Roman" w:cs="Times New Roman"/>
               </w:rPr>
             </w:pPr>
-            <w:proofErr w:type="gramStart"/>
             <w:r>
               <w:t>Contact:</w:t>
             </w:r>
             <w:r>
               <w:t>Kenneth.Bell@va.gov</w:t>
             </w:r>
-            <w:proofErr w:type="gramEnd"/>
           </w:p>
         </w:tc>
       </w:tr>
@@ -6353,11 +5708,11 @@
       <w:pPr>
         <w:pStyle w:val="Heading2"/>
       </w:pPr>
-      <w:bookmarkStart w:id="30" w:name="_Toc494462494"/>
+      <w:bookmarkStart w:id="29" w:name="_Toc494462494"/>
       <w:r>
         <w:t>Rational Change and Configuration Management (CCM) Repository (Formerly RTC)</w:t>
       </w:r>
-      <w:bookmarkEnd w:id="30"/>
+      <w:bookmarkEnd w:id="29"/>
     </w:p>
     <w:tbl>
       <w:tblPr>
@@ -6388,8 +5743,8 @@
                 <w:rFonts w:asciiTheme="minorHAnsi" w:hAnsiTheme="minorHAnsi" w:cstheme="minorBidi"/>
               </w:rPr>
             </w:pPr>
-            <w:bookmarkStart w:id="31" w:name="ColumnTitle_18"/>
-            <w:bookmarkEnd w:id="31"/>
+            <w:bookmarkStart w:id="30" w:name="ColumnTitle_18"/>
+            <w:bookmarkEnd w:id="30"/>
             <w:r>
               <w:t>Location</w:t>
             </w:r>
@@ -6573,8 +5928,8 @@
             <w:pPr>
               <w:pStyle w:val="TableHeading"/>
             </w:pPr>
-            <w:bookmarkStart w:id="32" w:name="ColumnTitle_19"/>
-            <w:bookmarkEnd w:id="32"/>
+            <w:bookmarkStart w:id="31" w:name="ColumnTitle_19"/>
+            <w:bookmarkEnd w:id="31"/>
             <w:r>
               <w:t>Work Item ID</w:t>
             </w:r>
@@ -6611,7 +5966,7 @@
                 <w:szCs w:val="18"/>
               </w:rPr>
             </w:pPr>
-            <w:hyperlink r:id="rId40" w:history="1">
+            <w:hyperlink r:id="rId21" w:history="1">
               <w:r>
                 <w:rPr>
                   <w:rStyle w:val="Hyperlink"/>
@@ -6623,11 +5978,6 @@
               </w:r>
             </w:hyperlink>
           </w:p>
-          <w:p>
-            <w:pPr>
-              <w:pStyle w:val="TableText"/>
-            </w:pPr>
-          </w:p>
         </w:tc>
         <w:tc>
           <w:tcPr>
@@ -6670,7 +6020,7 @@
                 <w:szCs w:val="18"/>
               </w:rPr>
             </w:pPr>
-            <w:hyperlink r:id="rId41" w:history="1">
+            <w:hyperlink r:id="rId22" w:history="1">
               <w:r>
                 <w:rPr>
                   <w:rStyle w:val="Hyperlink"/>
@@ -6682,11 +6032,6 @@
               </w:r>
             </w:hyperlink>
           </w:p>
-          <w:p>
-            <w:pPr>
-              <w:pStyle w:val="TableText"/>
-            </w:pPr>
-          </w:p>
         </w:tc>
         <w:tc>
           <w:tcPr>
@@ -6704,69 +6049,6 @@
                 <w:rFonts w:ascii="Calibri" w:hAnsi="Calibri" w:cstheme="minorBidi"/>
               </w:rPr>
               <w:t xml:space="preserve">Non-MCCF Unbilled Amounts Report </w:t>
-            </w:r>
-          </w:p>
-        </w:tc>
-      </w:tr>
-      <w:tr>
-        <w:tc>
-          <w:tcPr>
-            <w:tcW w:w="1161" w:type="pct"/>
-          </w:tcPr>
-          <w:p>
-            <w:pPr>
-              <w:rPr>
-                <w:rFonts w:ascii="Helvetica" w:hAnsi="Helvetica" w:cs="Helvetica"/>
-                <w:sz w:val="18"/>
-                <w:szCs w:val="18"/>
-              </w:rPr>
-            </w:pPr>
-            <w:hyperlink r:id="rId42" w:history="1">
-              <w:r>
-                <w:rPr>
-                  <w:rStyle w:val="Hyperlink"/>
-                  <w:rFonts w:ascii="Helvetica" w:hAnsi="Helvetica" w:cs="Helvetica"/>
-                  <w:sz w:val="18"/>
-                  <w:szCs w:val="18"/>
-                </w:rPr>
-                <w:t xml:space="preserve">647466: </w:t>
-              </w:r>
-            </w:hyperlink>
-          </w:p>
-          <w:p>
-            <w:pPr>
-              <w:rPr>
-                <w:rFonts w:ascii="Arial" w:hAnsi="Arial" w:cs="Arial"/>
-                <w:color w:val="0000FF"/>
-                <w:szCs w:val="22"/>
-                <w:u w:val="single"/>
-              </w:rPr>
-            </w:pPr>
-          </w:p>
-        </w:tc>
-        <w:tc>
-          <w:tcPr>
-            <w:tcW w:w="3839" w:type="pct"/>
-          </w:tcPr>
-          <w:p>
-            <w:pPr>
-              <w:pStyle w:val="TableText"/>
-              <w:rPr>
-                <w:highlight w:val="yellow"/>
-              </w:rPr>
-            </w:pPr>
-            <w:r>
-              <w:rPr>
-                <w:rFonts w:ascii="Calibri" w:hAnsi="Calibri" w:cstheme="minorBidi"/>
-              </w:rPr>
-              <w:t>Claims Tracking Indicator of Record Coded</w:t>
-            </w:r>
-            <w:r>
-              <w:rPr>
-                <w:rFonts w:ascii="Calibri" w:hAnsi="Calibri" w:cstheme="minorBidi"/>
-                <w:highlight w:val="yellow"/>
-              </w:rPr>
-              <w:t xml:space="preserve"> </w:t>
             </w:r>
           </w:p>
         </w:tc>
@@ -6787,7 +6069,7 @@
                 <w:szCs w:val="18"/>
               </w:rPr>
             </w:pPr>
-            <w:hyperlink r:id="rId43" w:history="1">
+            <w:hyperlink r:id="rId23" w:history="1">
               <w:r>
                 <w:rPr>
                   <w:rStyle w:val="Hyperlink"/>
@@ -6799,16 +6081,6 @@
               </w:r>
             </w:hyperlink>
           </w:p>
-          <w:p>
-            <w:pPr>
-              <w:rPr>
-                <w:rFonts w:ascii="Arial" w:hAnsi="Arial" w:cs="Arial"/>
-                <w:color w:val="0000FF"/>
-                <w:szCs w:val="22"/>
-                <w:u w:val="single"/>
-              </w:rPr>
-            </w:pPr>
-          </w:p>
         </w:tc>
         <w:tc>
           <w:tcPr>
@@ -6843,7 +6115,7 @@
                 <w:szCs w:val="18"/>
               </w:rPr>
             </w:pPr>
-            <w:hyperlink r:id="rId44" w:history="1">
+            <w:hyperlink r:id="rId24" w:history="1">
               <w:r>
                 <w:rPr>
                   <w:rStyle w:val="Hyperlink"/>
@@ -6855,16 +6127,6 @@
               </w:r>
             </w:hyperlink>
           </w:p>
-          <w:p>
-            <w:pPr>
-              <w:rPr>
-                <w:rFonts w:ascii="Arial" w:hAnsi="Arial" w:cs="Arial"/>
-                <w:color w:val="0000FF"/>
-                <w:szCs w:val="22"/>
-                <w:u w:val="single"/>
-              </w:rPr>
-            </w:pPr>
-          </w:p>
         </w:tc>
         <w:tc>
           <w:tcPr>
@@ -6899,7 +6161,7 @@
                 <w:szCs w:val="18"/>
               </w:rPr>
             </w:pPr>
-            <w:hyperlink r:id="rId45" w:history="1">
+            <w:hyperlink r:id="rId25" w:history="1">
               <w:r>
                 <w:rPr>
                   <w:rStyle w:val="Hyperlink"/>
@@ -6911,16 +6173,6 @@
               </w:r>
             </w:hyperlink>
           </w:p>
-          <w:p>
-            <w:pPr>
-              <w:rPr>
-                <w:rFonts w:ascii="Arial" w:hAnsi="Arial" w:cs="Arial"/>
-                <w:color w:val="0000FF"/>
-                <w:szCs w:val="22"/>
-                <w:u w:val="single"/>
-              </w:rPr>
-            </w:pPr>
-          </w:p>
         </w:tc>
         <w:tc>
           <w:tcPr>
@@ -6956,7 +6208,7 @@
                 <w:szCs w:val="18"/>
               </w:rPr>
             </w:pPr>
-            <w:hyperlink r:id="rId46" w:history="1">
+            <w:hyperlink r:id="rId26" w:history="1">
               <w:r>
                 <w:rPr>
                   <w:rStyle w:val="Hyperlink"/>
@@ -6968,16 +6220,6 @@
               </w:r>
             </w:hyperlink>
           </w:p>
-          <w:p>
-            <w:pPr>
-              <w:rPr>
-                <w:rFonts w:ascii="Arial" w:hAnsi="Arial" w:cs="Arial"/>
-                <w:color w:val="0000FF"/>
-                <w:szCs w:val="22"/>
-                <w:u w:val="single"/>
-              </w:rPr>
-            </w:pPr>
-          </w:p>
         </w:tc>
         <w:tc>
           <w:tcPr>
@@ -7014,7 +6256,7 @@
                 <w:szCs w:val="18"/>
               </w:rPr>
             </w:pPr>
-            <w:hyperlink r:id="rId47" w:history="1">
+            <w:hyperlink r:id="rId27" w:history="1">
               <w:r>
                 <w:rPr>
                   <w:rStyle w:val="Hyperlink"/>
@@ -7026,16 +6268,6 @@
               </w:r>
             </w:hyperlink>
           </w:p>
-          <w:p>
-            <w:pPr>
-              <w:rPr>
-                <w:rFonts w:ascii="Arial" w:hAnsi="Arial" w:cs="Arial"/>
-                <w:color w:val="0000FF"/>
-                <w:szCs w:val="22"/>
-                <w:u w:val="single"/>
-              </w:rPr>
-            </w:pPr>
-          </w:p>
         </w:tc>
         <w:tc>
           <w:tcPr>
@@ -7080,7 +6312,7 @@
                 <w:szCs w:val="18"/>
               </w:rPr>
             </w:pPr>
-            <w:hyperlink r:id="rId48" w:history="1">
+            <w:hyperlink r:id="rId28" w:history="1">
               <w:r>
                 <w:rPr>
                   <w:rStyle w:val="Hyperlink"/>
@@ -7092,16 +6324,6 @@
               </w:r>
             </w:hyperlink>
           </w:p>
-          <w:p>
-            <w:pPr>
-              <w:rPr>
-                <w:rFonts w:ascii="Arial" w:hAnsi="Arial" w:cs="Arial"/>
-                <w:color w:val="0000FF"/>
-                <w:szCs w:val="22"/>
-                <w:u w:val="single"/>
-              </w:rPr>
-            </w:pPr>
-          </w:p>
         </w:tc>
         <w:tc>
           <w:tcPr>
@@ -7133,11 +6355,11 @@
       <w:pPr>
         <w:pStyle w:val="Heading1"/>
       </w:pPr>
-      <w:bookmarkStart w:id="33" w:name="_Toc494462495"/>
+      <w:bookmarkStart w:id="32" w:name="_Toc494462495"/>
       <w:r>
         <w:t>Release (Deployment) Information</w:t>
       </w:r>
-      <w:bookmarkEnd w:id="33"/>
+      <w:bookmarkEnd w:id="32"/>
     </w:p>
     <w:tbl>
       <w:tblPr>
@@ -7166,9 +6388,9 @@
             <w:pPr>
               <w:pStyle w:val="TableHeading"/>
             </w:pPr>
-            <w:bookmarkStart w:id="34" w:name="ColumnTitle_20"/>
-            <w:bookmarkStart w:id="35" w:name="_Hlk517965967"/>
-            <w:bookmarkEnd w:id="34"/>
+            <w:bookmarkStart w:id="33" w:name="ColumnTitle_20"/>
+            <w:bookmarkStart w:id="34" w:name="_Hlk517965967"/>
+            <w:bookmarkEnd w:id="33"/>
             <w:r>
               <w:t>Release Identification</w:t>
             </w:r>
@@ -7262,12 +6484,14 @@
           </w:p>
         </w:tc>
       </w:tr>
-      <w:bookmarkEnd w:id="35"/>
     </w:tbl>
     <w:p>
       <w:pPr>
         <w:pStyle w:val="BodyText"/>
       </w:pPr>
+      <w:bookmarkStart w:id="35" w:name="_GoBack"/>
+      <w:bookmarkEnd w:id="34"/>
+      <w:bookmarkEnd w:id="35"/>
     </w:p>
     <w:tbl>
       <w:tblPr>
@@ -7299,6 +6523,7 @@
             <w:bookmarkStart w:id="36" w:name="ColumnTitle_21"/>
             <w:bookmarkEnd w:id="36"/>
             <w:r>
+              <w:lastRenderedPageBreak/>
               <w:t>Release Package (Component) Identified</w:t>
             </w:r>
           </w:p>
@@ -7575,21 +6800,7 @@
               <w:rPr>
                 <w:rFonts w:cstheme="minorBidi"/>
               </w:rPr>
-              <w:t xml:space="preserve">Deployment, </w:t>
-            </w:r>
-            <w:proofErr w:type="spellStart"/>
-            <w:r>
-              <w:rPr>
-                <w:rFonts w:cstheme="minorBidi"/>
-              </w:rPr>
-              <w:t>Backout</w:t>
-            </w:r>
-            <w:proofErr w:type="spellEnd"/>
-            <w:r>
-              <w:rPr>
-                <w:rFonts w:cstheme="minorBidi"/>
-              </w:rPr>
-              <w:t xml:space="preserve"> and Rollback Plan</w:t>
+              <w:t>Deployment, Backout and Rollback Plan</w:t>
             </w:r>
           </w:p>
         </w:tc>
@@ -7835,7 +7046,7 @@
       <w:rPr>
         <w:rStyle w:val="PageNumber"/>
       </w:rPr>
-      <w:t>October</w:t>
+      <w:t>March</w:t>
     </w:r>
     <w:r>
       <w:rPr>
@@ -7853,7 +7064,7 @@
       <w:rPr>
         <w:rStyle w:val="PageNumber"/>
       </w:rPr>
-      <w:t>8</w:t>
+      <w:t>9</w:t>
     </w:r>
   </w:p>
   <w:p>
@@ -7942,7 +7153,7 @@
       <w:rPr>
         <w:rStyle w:val="PageNumber"/>
       </w:rPr>
-      <w:t>October</w:t>
+      <w:t>March</w:t>
     </w:r>
     <w:r>
       <w:rPr>
@@ -7954,7 +7165,7 @@
       <w:rPr>
         <w:rStyle w:val="PageNumber"/>
       </w:rPr>
-      <w:t>8</w:t>
+      <w:t>9</w:t>
     </w:r>
   </w:p>
   <w:p>
@@ -8068,7 +7279,7 @@
         <v:path o:extrusionok="f" gradientshapeok="t" o:connecttype="rect"/>
         <o:lock v:ext="edit" aspectratio="t"/>
       </v:shapetype>
-      <v:shape id="_x0000_i1031" type="#_x0000_t75" style="width:68.25pt;height:41.25pt" o:bullet="t">
+      <v:shape id="_x0000_i1033" type="#_x0000_t75" style="width:68.25pt;height:41.25pt" o:bullet="t">
         <v:imagedata r:id="rId1" o:title="pointing-finger-white-small"/>
       </v:shape>
     </w:pict>
@@ -12788,14 +11999,6 @@
 </file>
 
 <file path=customXml/item1.xml><?xml version="1.0" encoding="utf-8"?>
-<p:properties xmlns:p="http://schemas.microsoft.com/office/2006/metadata/properties" xmlns:xsi="http://www.w3.org/2001/XMLSchema-instance" xmlns:pc="http://schemas.microsoft.com/office/infopath/2007/PartnerControls">
-  <documentManagement>
-    <Section xmlns="dccbc5df-29b3-4670-b8f5-ce9b6d6a1832">CD2 Required Documentation Templates</Section>
-  </documentManagement>
-</p:properties>
-</file>
-
-<file path=customXml/item2.xml><?xml version="1.0" encoding="utf-8"?>
 <ct:contentTypeSchema xmlns:ct="http://schemas.microsoft.com/office/2006/metadata/contentType" xmlns:ma="http://schemas.microsoft.com/office/2006/metadata/properties/metaAttributes" ct:_="" ma:_="" ma:contentTypeName="Document" ma:contentTypeID="0x0101004B55E56D3DD6DC4BB3756304B0ED6A72" ma:contentTypeVersion="1" ma:contentTypeDescription="Create a new document." ma:contentTypeScope="" ma:versionID="e7663c1fcff5c2e6022477c95496ec06">
   <xsd:schema xmlns:xsd="http://www.w3.org/2001/XMLSchema" xmlns:xs="http://www.w3.org/2001/XMLSchema" xmlns:p="http://schemas.microsoft.com/office/2006/metadata/properties" xmlns:ns2="dccbc5df-29b3-4670-b8f5-ce9b6d6a1832" targetNamespace="http://schemas.microsoft.com/office/2006/metadata/properties" ma:root="true" ma:fieldsID="fdf68a86bd0da0ce85bfb8f7fab78218" ns2:_="">
     <xsd:import namespace="dccbc5df-29b3-4670-b8f5-ce9b6d6a1832"/>
@@ -12928,7 +12131,7 @@
 </ct:contentTypeSchema>
 </file>
 
-<file path=customXml/item3.xml><?xml version="1.0" encoding="utf-8"?>
+<file path=customXml/item2.xml><?xml version="1.0" encoding="utf-8"?>
 <?mso-contentType ?>
 <FormTemplates xmlns="http://schemas.microsoft.com/sharepoint/v3/contenttype/forms">
   <Display>DocumentLibraryForm</Display>
@@ -12937,21 +12140,19 @@
 </FormTemplates>
 </file>
 
+<file path=customXml/item3.xml><?xml version="1.0" encoding="utf-8"?>
+<p:properties xmlns:p="http://schemas.microsoft.com/office/2006/metadata/properties" xmlns:xsi="http://www.w3.org/2001/XMLSchema-instance" xmlns:pc="http://schemas.microsoft.com/office/infopath/2007/PartnerControls">
+  <documentManagement>
+    <Section xmlns="dccbc5df-29b3-4670-b8f5-ce9b6d6a1832">CD2 Required Documentation Templates</Section>
+  </documentManagement>
+</p:properties>
+</file>
+
 <file path=customXml/item4.xml><?xml version="1.0" encoding="utf-8"?>
 <b:Sources xmlns:b="http://schemas.openxmlformats.org/officeDocument/2006/bibliography" xmlns="http://schemas.openxmlformats.org/officeDocument/2006/bibliography" SelectedStyle="\APA.XSL" StyleName="APA"/>
 </file>
 
 <file path=customXml/itemProps1.xml><?xml version="1.0" encoding="utf-8"?>
-<ds:datastoreItem xmlns:ds="http://schemas.openxmlformats.org/officeDocument/2006/customXml" ds:itemID="{4560517E-F5A4-41E1-9F01-60AB7EB0F206}">
-  <ds:schemaRefs>
-    <ds:schemaRef ds:uri="http://schemas.microsoft.com/office/2006/metadata/properties"/>
-    <ds:schemaRef ds:uri="http://schemas.microsoft.com/office/infopath/2007/PartnerControls"/>
-    <ds:schemaRef ds:uri="dccbc5df-29b3-4670-b8f5-ce9b6d6a1832"/>
-  </ds:schemaRefs>
-</ds:datastoreItem>
-</file>
-
-<file path=customXml/itemProps2.xml><?xml version="1.0" encoding="utf-8"?>
 <ds:datastoreItem xmlns:ds="http://schemas.openxmlformats.org/officeDocument/2006/customXml" ds:itemID="{0D4D20C0-8C1B-4BB8-B3EA-4BA82C1490DF}">
   <ds:schemaRefs>
     <ds:schemaRef ds:uri="http://schemas.microsoft.com/office/2006/metadata/contentType"/>
@@ -12969,7 +12170,7 @@
 </ds:datastoreItem>
 </file>
 
-<file path=customXml/itemProps3.xml><?xml version="1.0" encoding="utf-8"?>
+<file path=customXml/itemProps2.xml><?xml version="1.0" encoding="utf-8"?>
 <ds:datastoreItem xmlns:ds="http://schemas.openxmlformats.org/officeDocument/2006/customXml" ds:itemID="{BE5AF119-2C45-4036-98D5-B4140043C77C}">
   <ds:schemaRefs>
     <ds:schemaRef ds:uri="http://schemas.microsoft.com/sharepoint/v3/contenttype/forms"/>
@@ -12977,8 +12178,18 @@
 </ds:datastoreItem>
 </file>
 
+<file path=customXml/itemProps3.xml><?xml version="1.0" encoding="utf-8"?>
+<ds:datastoreItem xmlns:ds="http://schemas.openxmlformats.org/officeDocument/2006/customXml" ds:itemID="{4560517E-F5A4-41E1-9F01-60AB7EB0F206}">
+  <ds:schemaRefs>
+    <ds:schemaRef ds:uri="http://schemas.microsoft.com/office/2006/metadata/properties"/>
+    <ds:schemaRef ds:uri="http://schemas.microsoft.com/office/infopath/2007/PartnerControls"/>
+    <ds:schemaRef ds:uri="dccbc5df-29b3-4670-b8f5-ce9b6d6a1832"/>
+  </ds:schemaRefs>
+</ds:datastoreItem>
+</file>
+
 <file path=customXml/itemProps4.xml><?xml version="1.0" encoding="utf-8"?>
-<ds:datastoreItem xmlns:ds="http://schemas.openxmlformats.org/officeDocument/2006/customXml" ds:itemID="{66147838-63DA-4D0A-8AB3-8CD3FE15D17C}">
+<ds:datastoreItem xmlns:ds="http://schemas.openxmlformats.org/officeDocument/2006/customXml" ds:itemID="{E031E264-C547-45B7-A77C-F0A8E566A494}">
   <ds:schemaRefs>
     <ds:schemaRef ds:uri="http://schemas.openxmlformats.org/officeDocument/2006/bibliography"/>
   </ds:schemaRefs>

</xml_diff>